<commit_message>
save progress 3:26AM Lec22
</commit_message>
<xml_diff>
--- a/Comp250Review.docx
+++ b/Comp250Review.docx
@@ -4217,7 +4217,16 @@
         <w:t xml:space="preserve">- </w:t>
       </w:r>
       <w:r>
-        <w:t xml:space="preserve">At compile-time: </w:t>
+        <w:t xml:space="preserve">At </w:t>
+      </w:r>
+      <w:r>
+        <w:rPr>
+          <w:b/>
+        </w:rPr>
+        <w:t>compile-time</w:t>
+      </w:r>
+      <w:r>
+        <w:t xml:space="preserve">: </w:t>
       </w:r>
       <w:r>
         <w:t>the compiler</w:t>
@@ -4252,7 +4261,16 @@
         <w:spacing w:after="0" w:line="240" w:lineRule="auto"/>
       </w:pPr>
       <w:r>
-        <w:t xml:space="preserve">- During run-time: JVM invokes </w:t>
+        <w:t xml:space="preserve">- During </w:t>
+      </w:r>
+      <w:r>
+        <w:rPr>
+          <w:b/>
+        </w:rPr>
+        <w:t>run-time</w:t>
+      </w:r>
+      <w:r>
+        <w:t xml:space="preserve">: JVM invokes </w:t>
       </w:r>
       <w:r>
         <w:rPr>
@@ -7583,18 +7601,36 @@
         <w:spacing w:after="0" w:line="240" w:lineRule="auto"/>
       </w:pPr>
       <w:r>
-        <w:t>- all methods are by default public and abstract</w:t>
-      </w:r>
-    </w:p>
-    <w:p>
-      <w:pPr>
-        <w:tabs>
-          <w:tab w:val="left" w:pos="3900"/>
-        </w:tabs>
-        <w:spacing w:after="0" w:line="240" w:lineRule="auto"/>
-      </w:pPr>
-      <w:r>
-        <w:t>- all fields are by default public, static, and final</w:t>
+        <w:t xml:space="preserve">- all </w:t>
+      </w:r>
+      <w:r>
+        <w:rPr>
+          <w:b/>
+        </w:rPr>
+        <w:t>methods</w:t>
+      </w:r>
+      <w:r>
+        <w:t xml:space="preserve"> are by default public and abstract</w:t>
+      </w:r>
+    </w:p>
+    <w:p>
+      <w:pPr>
+        <w:tabs>
+          <w:tab w:val="left" w:pos="3900"/>
+        </w:tabs>
+        <w:spacing w:after="0" w:line="240" w:lineRule="auto"/>
+      </w:pPr>
+      <w:r>
+        <w:t xml:space="preserve">- all </w:t>
+      </w:r>
+      <w:r>
+        <w:rPr>
+          <w:b/>
+        </w:rPr>
+        <w:t>fields</w:t>
+      </w:r>
+      <w:r>
+        <w:t xml:space="preserve"> are by default public, static, and final</w:t>
       </w:r>
     </w:p>
     <w:p>
@@ -7615,159 +7651,4310 @@
         </w:tabs>
         <w:spacing w:after="0" w:line="240" w:lineRule="auto"/>
       </w:pPr>
-    </w:p>
-    <w:p>
-      <w:pPr>
-        <w:tabs>
-          <w:tab w:val="left" w:pos="3900"/>
-        </w:tabs>
-        <w:spacing w:after="0" w:line="240" w:lineRule="auto"/>
-      </w:pPr>
-    </w:p>
-    <w:p>
-      <w:pPr>
-        <w:tabs>
-          <w:tab w:val="left" w:pos="3900"/>
-        </w:tabs>
-        <w:spacing w:after="0" w:line="240" w:lineRule="auto"/>
-      </w:pPr>
-    </w:p>
-    <w:p>
-      <w:pPr>
-        <w:tabs>
-          <w:tab w:val="left" w:pos="3900"/>
-        </w:tabs>
-        <w:spacing w:after="0" w:line="240" w:lineRule="auto"/>
-      </w:pPr>
-    </w:p>
-    <w:p>
-      <w:pPr>
-        <w:tabs>
-          <w:tab w:val="left" w:pos="3900"/>
-        </w:tabs>
-        <w:spacing w:after="0" w:line="240" w:lineRule="auto"/>
-      </w:pPr>
-    </w:p>
-    <w:p>
-      <w:pPr>
-        <w:tabs>
-          <w:tab w:val="left" w:pos="3900"/>
-        </w:tabs>
-        <w:spacing w:after="0" w:line="240" w:lineRule="auto"/>
+      <w:r>
+        <w:t xml:space="preserve">- An interface </w:t>
+      </w:r>
+      <w:r>
+        <w:rPr>
+          <w:rFonts w:ascii="Courier New" w:hAnsi="Courier New" w:cs="Courier New"/>
+        </w:rPr>
+        <w:t>extends</w:t>
+      </w:r>
+      <w:r>
+        <w:t xml:space="preserve"> another interface and cannot extend another class</w:t>
+      </w:r>
+    </w:p>
+    <w:p>
+      <w:pPr>
+        <w:tabs>
+          <w:tab w:val="left" w:pos="3900"/>
+        </w:tabs>
+        <w:spacing w:after="0" w:line="240" w:lineRule="auto"/>
+      </w:pPr>
+    </w:p>
+    <w:p>
+      <w:pPr>
+        <w:tabs>
+          <w:tab w:val="left" w:pos="3900"/>
+        </w:tabs>
+        <w:spacing w:after="0" w:line="240" w:lineRule="auto"/>
+      </w:pPr>
+      <w:r>
+        <w:t>Syntax of interface</w:t>
+      </w:r>
+    </w:p>
+    <w:p>
+      <w:pPr>
+        <w:tabs>
+          <w:tab w:val="left" w:pos="3900"/>
+        </w:tabs>
+        <w:spacing w:after="0" w:line="240" w:lineRule="auto"/>
+      </w:pPr>
+      <w:r>
+        <w:t xml:space="preserve">- </w:t>
+      </w:r>
+      <w:r>
+        <w:rPr>
+          <w:rFonts w:ascii="Courier New" w:hAnsi="Courier New" w:cs="Courier New"/>
+        </w:rPr>
+        <w:t>interface</w:t>
+      </w:r>
+      <w:r>
+        <w:t xml:space="preserve"> instead of </w:t>
+      </w:r>
+      <w:r>
+        <w:rPr>
+          <w:rFonts w:ascii="Courier New" w:hAnsi="Courier New" w:cs="Courier New"/>
+        </w:rPr>
+        <w:t>class</w:t>
+      </w:r>
+    </w:p>
+    <w:p>
+      <w:pPr>
+        <w:tabs>
+          <w:tab w:val="left" w:pos="3900"/>
+        </w:tabs>
+        <w:spacing w:after="0" w:line="240" w:lineRule="auto"/>
+      </w:pPr>
+      <w:r>
+        <w:t xml:space="preserve">- implicitly abstract, does not need </w:t>
+      </w:r>
+      <w:r>
+        <w:rPr>
+          <w:rFonts w:ascii="Courier New" w:hAnsi="Courier New" w:cs="Courier New"/>
+        </w:rPr>
+        <w:t>abstract</w:t>
+      </w:r>
+      <w:r>
+        <w:t xml:space="preserve"> keyword</w:t>
+      </w:r>
+    </w:p>
+    <w:p>
+      <w:pPr>
+        <w:tabs>
+          <w:tab w:val="left" w:pos="3900"/>
+        </w:tabs>
+        <w:spacing w:after="0" w:line="240" w:lineRule="auto"/>
+      </w:pPr>
+      <w:r>
+        <w:lastRenderedPageBreak/>
+        <w:t>- all methods are implicitly abstract</w:t>
+      </w:r>
+    </w:p>
+    <w:p>
+      <w:pPr>
+        <w:tabs>
+          <w:tab w:val="left" w:pos="3900"/>
+        </w:tabs>
+        <w:spacing w:after="0" w:line="240" w:lineRule="auto"/>
+      </w:pPr>
+    </w:p>
+    <w:p>
+      <w:pPr>
+        <w:tabs>
+          <w:tab w:val="left" w:pos="3900"/>
+        </w:tabs>
+        <w:spacing w:after="0" w:line="240" w:lineRule="auto"/>
+        <w:rPr>
+          <w:b/>
+        </w:rPr>
+      </w:pPr>
+      <w:r>
+        <w:rPr>
+          <w:b/>
+        </w:rPr>
+        <w:t>Inheritance</w:t>
+      </w:r>
+    </w:p>
+    <w:p>
+      <w:pPr>
+        <w:tabs>
+          <w:tab w:val="left" w:pos="3900"/>
+        </w:tabs>
+        <w:spacing w:after="0" w:line="240" w:lineRule="auto"/>
+      </w:pPr>
+      <w:r>
+        <w:t xml:space="preserve">- </w:t>
+      </w:r>
+      <w:r>
+        <w:rPr>
+          <w:rFonts w:ascii="Courier New" w:hAnsi="Courier New" w:cs="Courier New"/>
+        </w:rPr>
+        <w:t>implements</w:t>
+      </w:r>
+      <w:r>
+        <w:t xml:space="preserve"> instead of </w:t>
+      </w:r>
+      <w:r>
+        <w:rPr>
+          <w:rFonts w:ascii="Courier New" w:hAnsi="Courier New" w:cs="Courier New"/>
+        </w:rPr>
+        <w:t>extends</w:t>
+      </w:r>
+    </w:p>
+    <w:p>
+      <w:pPr>
+        <w:tabs>
+          <w:tab w:val="left" w:pos="3900"/>
+        </w:tabs>
+        <w:spacing w:after="0" w:line="240" w:lineRule="auto"/>
+      </w:pPr>
+      <w:r>
+        <w:t xml:space="preserve">- specifies what a class must do, not how </w:t>
+      </w:r>
+    </w:p>
+    <w:p>
+      <w:pPr>
+        <w:tabs>
+          <w:tab w:val="left" w:pos="3900"/>
+        </w:tabs>
+        <w:spacing w:after="0" w:line="240" w:lineRule="auto"/>
+      </w:pPr>
+      <w:r>
+        <w:t xml:space="preserve">- a class can </w:t>
+      </w:r>
+      <w:r>
+        <w:rPr>
+          <w:b/>
+        </w:rPr>
+        <w:t>implement one or more interfaces</w:t>
+      </w:r>
+      <w:r>
+        <w:t>, to achieve multiple inheritance</w:t>
+      </w:r>
+    </w:p>
+    <w:p>
+      <w:pPr>
+        <w:tabs>
+          <w:tab w:val="left" w:pos="3900"/>
+        </w:tabs>
+        <w:spacing w:after="0" w:line="240" w:lineRule="auto"/>
+      </w:pPr>
+      <w:r>
+        <w:t xml:space="preserve">- </w:t>
+      </w:r>
+      <w:r>
+        <w:t xml:space="preserve">if a class implements the interface, but does not implement all methods specified in the interface, then the class must be </w:t>
+      </w:r>
+      <w:r>
+        <w:rPr>
+          <w:rFonts w:ascii="Courier New" w:hAnsi="Courier New" w:cs="Courier New"/>
+        </w:rPr>
+        <w:t>abstract</w:t>
+      </w:r>
+      <w:r>
+        <w:t xml:space="preserve"> class</w:t>
+      </w:r>
+    </w:p>
+    <w:p>
+      <w:pPr>
+        <w:tabs>
+          <w:tab w:val="left" w:pos="3900"/>
+        </w:tabs>
+        <w:spacing w:after="0" w:line="240" w:lineRule="auto"/>
+      </w:pPr>
+    </w:p>
+    <w:p>
+      <w:pPr>
+        <w:tabs>
+          <w:tab w:val="left" w:pos="3900"/>
+        </w:tabs>
+        <w:spacing w:after="0" w:line="240" w:lineRule="auto"/>
+        <w:rPr>
+          <w:b/>
+        </w:rPr>
+      </w:pPr>
+      <w:r>
+        <w:rPr>
+          <w:b/>
+        </w:rPr>
+        <w:t>Interface VS Abstract</w:t>
+      </w:r>
+    </w:p>
+    <w:p>
+      <w:pPr>
+        <w:tabs>
+          <w:tab w:val="left" w:pos="3900"/>
+        </w:tabs>
+        <w:spacing w:after="0" w:line="240" w:lineRule="auto"/>
+        <w:rPr>
+          <w:noProof/>
+        </w:rPr>
+      </w:pPr>
+      <w:r>
+        <w:rPr>
+          <w:noProof/>
+        </w:rPr>
+        <w:t>- Abstract:</w:t>
+      </w:r>
+    </w:p>
+    <w:p>
+      <w:pPr>
+        <w:tabs>
+          <w:tab w:val="left" w:pos="3900"/>
+        </w:tabs>
+        <w:spacing w:after="0" w:line="240" w:lineRule="auto"/>
+        <w:ind w:firstLine="195"/>
+        <w:rPr>
+          <w:noProof/>
+        </w:rPr>
+      </w:pPr>
+      <w:r>
+        <w:rPr>
+          <w:noProof/>
+        </w:rPr>
+        <w:t>- not all methods have to be abstract</w:t>
+      </w:r>
+    </w:p>
+    <w:p>
+      <w:pPr>
+        <w:tabs>
+          <w:tab w:val="left" w:pos="3900"/>
+        </w:tabs>
+        <w:spacing w:after="0" w:line="240" w:lineRule="auto"/>
+        <w:ind w:firstLine="195"/>
+        <w:rPr>
+          <w:noProof/>
+        </w:rPr>
+      </w:pPr>
+      <w:r>
+        <w:rPr>
+          <w:noProof/>
+        </w:rPr>
+        <w:t xml:space="preserve">- </w:t>
+      </w:r>
+      <w:r>
+        <w:rPr>
+          <w:rFonts w:ascii="Courier New" w:hAnsi="Courier New" w:cs="Courier New"/>
+          <w:noProof/>
+        </w:rPr>
+        <w:t>abstract</w:t>
+      </w:r>
+      <w:r>
+        <w:rPr>
+          <w:noProof/>
+        </w:rPr>
+        <w:t xml:space="preserve"> keyword must be added to class declaration</w:t>
+      </w:r>
+    </w:p>
+    <w:p>
+      <w:pPr>
+        <w:tabs>
+          <w:tab w:val="left" w:pos="3900"/>
+        </w:tabs>
+        <w:spacing w:after="0" w:line="240" w:lineRule="auto"/>
+        <w:ind w:firstLine="195"/>
+        <w:rPr>
+          <w:noProof/>
+        </w:rPr>
+      </w:pPr>
+      <w:r>
+        <w:rPr>
+          <w:noProof/>
+        </w:rPr>
+        <w:t>- can contain implemented methods and instance variables</w:t>
+      </w:r>
+    </w:p>
+    <w:p>
+      <w:pPr>
+        <w:tabs>
+          <w:tab w:val="left" w:pos="3900"/>
+        </w:tabs>
+        <w:spacing w:after="0" w:line="240" w:lineRule="auto"/>
+        <w:ind w:firstLine="195"/>
+        <w:rPr>
+          <w:noProof/>
+        </w:rPr>
+      </w:pPr>
+      <w:r>
+        <w:rPr>
+          <w:noProof/>
+        </w:rPr>
+        <w:t>- useful when some general methods should be implemented and specified by subclasses</w:t>
+      </w:r>
+    </w:p>
+    <w:p>
+      <w:pPr>
+        <w:tabs>
+          <w:tab w:val="left" w:pos="3900"/>
+        </w:tabs>
+        <w:spacing w:after="0" w:line="240" w:lineRule="auto"/>
+        <w:rPr>
+          <w:noProof/>
+        </w:rPr>
+      </w:pPr>
+    </w:p>
+    <w:p>
+      <w:pPr>
+        <w:tabs>
+          <w:tab w:val="left" w:pos="3900"/>
+        </w:tabs>
+        <w:spacing w:after="0" w:line="240" w:lineRule="auto"/>
+        <w:rPr>
+          <w:noProof/>
+        </w:rPr>
+      </w:pPr>
+      <w:r>
+        <w:rPr>
+          <w:noProof/>
+        </w:rPr>
+        <w:t>- Interface:</w:t>
+      </w:r>
+    </w:p>
+    <w:p>
+      <w:pPr>
+        <w:tabs>
+          <w:tab w:val="left" w:pos="3900"/>
+        </w:tabs>
+        <w:spacing w:after="0" w:line="240" w:lineRule="auto"/>
+        <w:ind w:firstLine="195"/>
+        <w:rPr>
+          <w:noProof/>
+        </w:rPr>
+      </w:pPr>
+      <w:r>
+        <w:rPr>
+          <w:noProof/>
+        </w:rPr>
+        <w:t xml:space="preserve">- all methods are </w:t>
+      </w:r>
+      <w:r>
+        <w:rPr>
+          <w:noProof/>
+        </w:rPr>
+        <w:t>abstract by default (no keyword)</w:t>
+      </w:r>
+    </w:p>
+    <w:p>
+      <w:pPr>
+        <w:tabs>
+          <w:tab w:val="left" w:pos="3900"/>
+        </w:tabs>
+        <w:spacing w:after="0" w:line="240" w:lineRule="auto"/>
+        <w:ind w:firstLine="195"/>
+        <w:rPr>
+          <w:noProof/>
+        </w:rPr>
+      </w:pPr>
+      <w:r>
+        <w:rPr>
+          <w:noProof/>
+        </w:rPr>
+        <w:t>- interfaces are implicitly abstract</w:t>
+      </w:r>
+    </w:p>
+    <w:p>
+      <w:pPr>
+        <w:tabs>
+          <w:tab w:val="left" w:pos="3900"/>
+        </w:tabs>
+        <w:spacing w:after="0" w:line="240" w:lineRule="auto"/>
+        <w:ind w:firstLine="195"/>
+        <w:rPr>
+          <w:noProof/>
+        </w:rPr>
+      </w:pPr>
+      <w:r>
+        <w:rPr>
+          <w:noProof/>
+        </w:rPr>
+        <w:t>- no methods can be implemented and only constants (final static fields) can be declared</w:t>
+      </w:r>
+    </w:p>
+    <w:p>
+      <w:pPr>
+        <w:tabs>
+          <w:tab w:val="left" w:pos="3900"/>
+        </w:tabs>
+        <w:spacing w:after="0" w:line="240" w:lineRule="auto"/>
+        <w:ind w:firstLine="195"/>
+        <w:rPr>
+          <w:noProof/>
+        </w:rPr>
+      </w:pPr>
+      <w:r>
+        <w:rPr>
+          <w:noProof/>
+        </w:rPr>
+        <w:t xml:space="preserve">- </w:t>
+      </w:r>
+      <w:r>
+        <w:rPr>
+          <w:noProof/>
+        </w:rPr>
+        <w:t xml:space="preserve">interfaces are </w:t>
+      </w:r>
+      <w:r>
+        <w:rPr>
+          <w:noProof/>
+        </w:rPr>
+        <w:t>useful i</w:t>
+      </w:r>
+      <w:r>
+        <w:rPr>
+          <w:noProof/>
+        </w:rPr>
+        <w:t>n situation where</w:t>
+      </w:r>
+      <w:r>
+        <w:rPr>
+          <w:noProof/>
+        </w:rPr>
+        <w:t xml:space="preserve"> all properties should be implemented</w:t>
+      </w:r>
+    </w:p>
+    <w:p>
+      <w:pPr>
+        <w:tabs>
+          <w:tab w:val="left" w:pos="3900"/>
+        </w:tabs>
+        <w:spacing w:after="0" w:line="240" w:lineRule="auto"/>
+      </w:pPr>
+    </w:p>
+    <w:p>
+      <w:pPr>
+        <w:tabs>
+          <w:tab w:val="left" w:pos="3900"/>
+        </w:tabs>
+        <w:spacing w:after="0" w:line="240" w:lineRule="auto"/>
+      </w:pPr>
+      <w:r>
+        <w:t>Generics in Java</w:t>
+      </w:r>
+    </w:p>
+    <w:p>
+      <w:pPr>
+        <w:tabs>
+          <w:tab w:val="left" w:pos="3900"/>
+        </w:tabs>
+        <w:spacing w:after="0" w:line="240" w:lineRule="auto"/>
+      </w:pPr>
+      <w:r>
+        <w:t>- A generic type is a class or interface that is parametrized over types</w:t>
+      </w:r>
+    </w:p>
+    <w:p>
+      <w:pPr>
+        <w:tabs>
+          <w:tab w:val="left" w:pos="3900"/>
+        </w:tabs>
+        <w:spacing w:after="0" w:line="240" w:lineRule="auto"/>
+      </w:pPr>
+    </w:p>
+    <w:p>
+      <w:pPr>
+        <w:tabs>
+          <w:tab w:val="left" w:pos="3900"/>
+        </w:tabs>
+        <w:spacing w:after="0" w:line="240" w:lineRule="auto"/>
+        <w:rPr>
+          <w:b/>
+        </w:rPr>
+      </w:pPr>
+      <w:r>
+        <w:rPr>
+          <w:b/>
+        </w:rPr>
+        <w:t>Usage of Interfaces:</w:t>
+      </w:r>
+    </w:p>
+    <w:p>
+      <w:pPr>
+        <w:tabs>
+          <w:tab w:val="left" w:pos="3900"/>
+        </w:tabs>
+        <w:spacing w:after="0" w:line="240" w:lineRule="auto"/>
+      </w:pPr>
+      <w:r>
+        <w:t>- Interfaces define new data types</w:t>
+      </w:r>
+    </w:p>
+    <w:p>
+      <w:pPr>
+        <w:tabs>
+          <w:tab w:val="left" w:pos="3900"/>
+        </w:tabs>
+        <w:spacing w:after="0" w:line="240" w:lineRule="auto"/>
+      </w:pPr>
+      <w:r>
+        <w:t xml:space="preserve">- </w:t>
+      </w:r>
+      <w:r>
+        <w:t>We can create variables of these data types and assign the variables any instance created from the classes that implemented the interface.</w:t>
+      </w:r>
+    </w:p>
+    <w:p>
+      <w:pPr>
+        <w:tabs>
+          <w:tab w:val="left" w:pos="3900"/>
+        </w:tabs>
+        <w:spacing w:after="0" w:line="240" w:lineRule="auto"/>
+      </w:pPr>
+      <w:r>
+        <w:t>- In the case of a method parameter, whenever an object of the interface type is required, any instance of any of the classes that implemented the interface can be used</w:t>
+      </w:r>
+    </w:p>
+    <w:p>
+      <w:pPr>
+        <w:tabs>
+          <w:tab w:val="left" w:pos="3900"/>
+        </w:tabs>
+        <w:spacing w:after="0" w:line="240" w:lineRule="auto"/>
+      </w:pPr>
+      <w:r>
+        <w:t xml:space="preserve"> </w:t>
+      </w:r>
+    </w:p>
+    <w:p>
+      <w:pPr>
+        <w:tabs>
+          <w:tab w:val="left" w:pos="3900"/>
+        </w:tabs>
+        <w:spacing w:after="0" w:line="240" w:lineRule="auto"/>
+        <w:rPr>
+          <w:b/>
+        </w:rPr>
+      </w:pPr>
+      <w:r>
+        <w:rPr>
+          <w:b/>
+        </w:rPr>
+        <w:t>Comparable</w:t>
+      </w:r>
+    </w:p>
+    <w:p>
+      <w:pPr>
+        <w:tabs>
+          <w:tab w:val="left" w:pos="3900"/>
+        </w:tabs>
+        <w:spacing w:after="0" w:line="240" w:lineRule="auto"/>
+      </w:pPr>
+      <w:r>
+        <w:t>- comparable defines a natural ordering</w:t>
+      </w:r>
+    </w:p>
+    <w:p>
+      <w:pPr>
+        <w:tabs>
+          <w:tab w:val="left" w:pos="3900"/>
+        </w:tabs>
+        <w:spacing w:after="0" w:line="240" w:lineRule="auto"/>
+      </w:pPr>
+      <w:r>
+        <w:t>- used to define an ordering on objects of user-defined class</w:t>
+      </w:r>
+    </w:p>
+    <w:p>
+      <w:pPr>
+        <w:tabs>
+          <w:tab w:val="left" w:pos="3900"/>
+        </w:tabs>
+        <w:spacing w:after="0" w:line="240" w:lineRule="auto"/>
+      </w:pPr>
+      <w:r>
+        <w:t>- contains only one method: compareTo(object)</w:t>
+      </w:r>
+    </w:p>
+    <w:p>
+      <w:pPr>
+        <w:tabs>
+          <w:tab w:val="left" w:pos="3900"/>
+        </w:tabs>
+        <w:spacing w:after="0" w:line="240" w:lineRule="auto"/>
+      </w:pPr>
+    </w:p>
+    <w:p>
+      <w:pPr>
+        <w:tabs>
+          <w:tab w:val="left" w:pos="3900"/>
+        </w:tabs>
+        <w:spacing w:after="0" w:line="240" w:lineRule="auto"/>
+        <w:rPr>
+          <w:b/>
+          <w:u w:val="single"/>
+          <w:shd w:val="pct15" w:color="auto" w:fill="FFFFFF"/>
+        </w:rPr>
+      </w:pPr>
+      <w:r>
+        <w:rPr>
+          <w:b/>
+          <w:u w:val="single"/>
+          <w:shd w:val="pct15" w:color="auto" w:fill="FFFFFF"/>
+        </w:rPr>
+        <w:t>Lecture 16</w:t>
+      </w:r>
+    </w:p>
+    <w:p>
+      <w:pPr>
+        <w:tabs>
+          <w:tab w:val="left" w:pos="3900"/>
+        </w:tabs>
+        <w:spacing w:after="0" w:line="240" w:lineRule="auto"/>
+      </w:pPr>
+      <w:r>
+        <w:t>Iterable and Iterator</w:t>
+      </w:r>
+    </w:p>
+    <w:p>
+      <w:pPr>
+        <w:tabs>
+          <w:tab w:val="left" w:pos="3900"/>
+        </w:tabs>
+        <w:spacing w:after="0" w:line="240" w:lineRule="auto"/>
+      </w:pPr>
+      <w:r>
+        <w:t xml:space="preserve">- Objects of type </w:t>
+      </w:r>
+      <w:r>
+        <w:rPr>
+          <w:rFonts w:ascii="Courier New" w:hAnsi="Courier New" w:cs="Courier New"/>
+        </w:rPr>
+        <w:t>Iterable</w:t>
+      </w:r>
+      <w:r>
+        <w:t xml:space="preserve"> are representations of a series of elements that can be iterated over (e.g. a specific ArrayList)</w:t>
+      </w:r>
+    </w:p>
+    <w:p>
+      <w:pPr>
+        <w:tabs>
+          <w:tab w:val="left" w:pos="3900"/>
+        </w:tabs>
+        <w:spacing w:after="0" w:line="240" w:lineRule="auto"/>
+      </w:pPr>
+      <w:r>
+        <w:t xml:space="preserve">- Objects of type </w:t>
+      </w:r>
+      <w:r>
+        <w:rPr>
+          <w:rFonts w:ascii="Courier New" w:hAnsi="Courier New" w:cs="Courier New"/>
+        </w:rPr>
+        <w:t>Iterator</w:t>
+      </w:r>
+      <w:r>
+        <w:t xml:space="preserve"> allows you to iterate through objects that represent a collection (a series of elements)</w:t>
+      </w:r>
+    </w:p>
+    <w:p>
+      <w:pPr>
+        <w:tabs>
+          <w:tab w:val="left" w:pos="3900"/>
+        </w:tabs>
+        <w:spacing w:after="0" w:line="240" w:lineRule="auto"/>
+      </w:pPr>
+    </w:p>
+    <w:p>
+      <w:pPr>
+        <w:tabs>
+          <w:tab w:val="left" w:pos="3900"/>
+        </w:tabs>
+        <w:spacing w:after="0" w:line="240" w:lineRule="auto"/>
+      </w:pPr>
+      <w:r>
+        <w:t xml:space="preserve">Java </w:t>
+      </w:r>
+      <w:r>
+        <w:rPr>
+          <w:rFonts w:ascii="Courier New" w:hAnsi="Courier New" w:cs="Courier New"/>
+        </w:rPr>
+        <w:t>Iterable</w:t>
+      </w:r>
+      <w:r>
+        <w:t xml:space="preserve"> Interface</w:t>
+      </w:r>
+    </w:p>
+    <w:p>
+      <w:pPr>
+        <w:tabs>
+          <w:tab w:val="left" w:pos="3900"/>
+        </w:tabs>
+        <w:spacing w:after="0" w:line="240" w:lineRule="auto"/>
+      </w:pPr>
+      <w:r>
+        <w:t xml:space="preserve">- A class that implements </w:t>
+      </w:r>
+      <w:r>
+        <w:rPr>
+          <w:rFonts w:ascii="Courier New" w:hAnsi="Courier New" w:cs="Courier New"/>
+        </w:rPr>
+        <w:t>Iterable</w:t>
+      </w:r>
+      <w:r>
+        <w:t xml:space="preserve"> needs to implement the iterator() method. The iterator() method returns: an object of type </w:t>
+      </w:r>
+      <w:r>
+        <w:rPr>
+          <w:rFonts w:ascii="Courier New" w:hAnsi="Courier New" w:cs="Courier New"/>
+        </w:rPr>
+        <w:t>Iterator</w:t>
+      </w:r>
+      <w:r>
+        <w:t xml:space="preserve"> that can be used to iterate through elements of that class</w:t>
+      </w:r>
+    </w:p>
+    <w:p>
+      <w:pPr>
+        <w:tabs>
+          <w:tab w:val="left" w:pos="3900"/>
+        </w:tabs>
+        <w:spacing w:after="0" w:line="240" w:lineRule="auto"/>
+      </w:pPr>
+      <w:r>
+        <w:t xml:space="preserve">- A class that implements the </w:t>
+      </w:r>
+      <w:r>
+        <w:rPr>
+          <w:rFonts w:ascii="Courier New" w:hAnsi="Courier New" w:cs="Courier New"/>
+        </w:rPr>
+        <w:t>Iterator</w:t>
+      </w:r>
+      <w:r>
+        <w:t xml:space="preserve"> needs to implement the methods hasNext() and next()</w:t>
+      </w:r>
+    </w:p>
+    <w:p>
+      <w:pPr>
+        <w:tabs>
+          <w:tab w:val="left" w:pos="3900"/>
+        </w:tabs>
+        <w:spacing w:after="0" w:line="240" w:lineRule="auto"/>
+      </w:pPr>
+      <w:r>
+        <w:t xml:space="preserve">- The iterator() method returns an iterator to the start of the collection. You can traverse the collection using hasNext() and next(). </w:t>
+      </w:r>
+    </w:p>
+    <w:p>
+      <w:pPr>
+        <w:tabs>
+          <w:tab w:val="left" w:pos="3900"/>
+        </w:tabs>
+        <w:spacing w:after="0" w:line="240" w:lineRule="auto"/>
+      </w:pPr>
+    </w:p>
+    <w:p>
+      <w:pPr>
+        <w:tabs>
+          <w:tab w:val="left" w:pos="3900"/>
+        </w:tabs>
+        <w:spacing w:after="0" w:line="240" w:lineRule="auto"/>
+      </w:pPr>
+      <w:r>
+        <w:t xml:space="preserve">How to Implement </w:t>
+      </w:r>
+      <w:r>
+        <w:rPr>
+          <w:rFonts w:ascii="Courier New" w:hAnsi="Courier New" w:cs="Courier New"/>
+        </w:rPr>
+        <w:t>Iterable</w:t>
+      </w:r>
+      <w:r>
+        <w:t xml:space="preserve"> Interface</w:t>
+      </w:r>
+    </w:p>
+    <w:p>
+      <w:pPr>
+        <w:tabs>
+          <w:tab w:val="left" w:pos="3900"/>
+        </w:tabs>
+        <w:spacing w:after="0" w:line="240" w:lineRule="auto"/>
+        <w:rPr>
+          <w:rFonts w:cs="Courier New"/>
+        </w:rPr>
+      </w:pPr>
+      <w:r>
+        <w:t xml:space="preserve">- Generally, when we write a class that implements the interface </w:t>
+      </w:r>
+      <w:r>
+        <w:rPr>
+          <w:rFonts w:ascii="Courier New" w:hAnsi="Courier New" w:cs="Courier New"/>
+        </w:rPr>
+        <w:t>Iterable</w:t>
+      </w:r>
+      <w:r>
+        <w:t xml:space="preserve">, we also write a class implementing the interface </w:t>
+      </w:r>
+      <w:r>
+        <w:rPr>
+          <w:rFonts w:ascii="Courier New" w:hAnsi="Courier New" w:cs="Courier New"/>
+        </w:rPr>
+        <w:t>Iterator</w:t>
+      </w:r>
+      <w:r>
+        <w:rPr>
+          <w:rFonts w:cs="Courier New"/>
+        </w:rPr>
+        <w:t xml:space="preserve">. </w:t>
+      </w:r>
+      <w:r>
+        <w:rPr>
+          <w:rFonts w:cs="Courier New"/>
+        </w:rPr>
+        <w:t>Often</w:t>
+      </w:r>
+      <w:r>
+        <w:rPr>
+          <w:rFonts w:cs="Courier New"/>
+        </w:rPr>
+        <w:t>, such class is defined as an inner class.</w:t>
+      </w:r>
+    </w:p>
+    <w:p>
+      <w:pPr>
+        <w:tabs>
+          <w:tab w:val="left" w:pos="3900"/>
+        </w:tabs>
+        <w:spacing w:after="0" w:line="240" w:lineRule="auto"/>
+        <w:rPr>
+          <w:rFonts w:cs="Courier New"/>
+        </w:rPr>
+      </w:pPr>
+      <w:r>
+        <w:rPr>
+          <w:rFonts w:cs="Courier New"/>
+        </w:rPr>
+        <w:t xml:space="preserve">- The reason is: to implement </w:t>
+      </w:r>
+      <w:r>
+        <w:rPr>
+          <w:rFonts w:ascii="Courier New" w:hAnsi="Courier New" w:cs="Courier New"/>
+        </w:rPr>
+        <w:t>Iterable</w:t>
+      </w:r>
+      <w:r>
+        <w:rPr>
+          <w:rFonts w:cs="Courier New"/>
+        </w:rPr>
+        <w:t xml:space="preserve">, we need to implement iterator(). Since iterator() needs to return a </w:t>
+      </w:r>
+      <w:r>
+        <w:rPr>
+          <w:rFonts w:ascii="Courier New" w:hAnsi="Courier New" w:cs="Courier New"/>
+        </w:rPr>
+        <w:t>Iterator</w:t>
+      </w:r>
+      <w:r>
+        <w:rPr>
+          <w:rFonts w:cs="Courier New"/>
+        </w:rPr>
+        <w:t xml:space="preserve"> type object, we need a class to create such an object.</w:t>
+      </w:r>
+    </w:p>
+    <w:p>
+      <w:pPr>
+        <w:tabs>
+          <w:tab w:val="left" w:pos="3900"/>
+        </w:tabs>
+        <w:spacing w:after="0" w:line="240" w:lineRule="auto"/>
+        <w:rPr>
+          <w:rFonts w:cs="Courier New"/>
+        </w:rPr>
+      </w:pPr>
+      <w:r>
+        <w:rPr>
+          <w:rFonts w:cs="Courier New"/>
+        </w:rPr>
+        <w:t>- However, iterators cannot reset and start over again. The only way to restart iteration is to call iterator() method to obtain a new iterator that points to the head of the provided list.</w:t>
+      </w:r>
+    </w:p>
+    <w:p>
+      <w:pPr>
+        <w:tabs>
+          <w:tab w:val="left" w:pos="3900"/>
+        </w:tabs>
+        <w:spacing w:after="0" w:line="240" w:lineRule="auto"/>
+        <w:rPr>
+          <w:rFonts w:cs="Courier New"/>
+          <w:b/>
+          <w:u w:val="single"/>
+          <w:shd w:val="pct15" w:color="auto" w:fill="FFFFFF"/>
+        </w:rPr>
+      </w:pPr>
+      <w:r>
+        <w:rPr>
+          <w:rFonts w:cs="Courier New"/>
+        </w:rPr>
+        <w:br/>
+      </w:r>
+      <w:r>
+        <w:rPr>
+          <w:rFonts w:cs="Courier New"/>
+          <w:b/>
+          <w:u w:val="single"/>
+          <w:shd w:val="pct15" w:color="auto" w:fill="FFFFFF"/>
+        </w:rPr>
+        <w:t>Lecture 17</w:t>
+      </w:r>
+    </w:p>
+    <w:p>
+      <w:pPr>
+        <w:tabs>
+          <w:tab w:val="left" w:pos="3900"/>
+        </w:tabs>
+        <w:spacing w:after="0" w:line="240" w:lineRule="auto"/>
+        <w:rPr>
+          <w:rFonts w:cs="Courier New"/>
+          <w:b/>
+        </w:rPr>
+      </w:pPr>
+      <w:r>
+        <w:rPr>
+          <w:rFonts w:cs="Courier New"/>
+          <w:b/>
+        </w:rPr>
+        <w:t xml:space="preserve">The </w:t>
+      </w:r>
+      <w:r>
+        <w:rPr>
+          <w:rFonts w:ascii="Courier New" w:hAnsi="Courier New" w:cs="Courier New"/>
+          <w:b/>
+        </w:rPr>
+        <w:t>Class</w:t>
+      </w:r>
+      <w:r>
+        <w:rPr>
+          <w:rFonts w:cs="Courier New"/>
+          <w:b/>
+        </w:rPr>
+        <w:t xml:space="preserve"> class</w:t>
+      </w:r>
+    </w:p>
+    <w:p>
+      <w:pPr>
+        <w:tabs>
+          <w:tab w:val="left" w:pos="3900"/>
+        </w:tabs>
+        <w:spacing w:after="0" w:line="240" w:lineRule="auto"/>
+        <w:rPr>
+          <w:rFonts w:cs="Courier New"/>
+        </w:rPr>
+      </w:pPr>
+      <w:r>
+        <w:rPr>
+          <w:rFonts w:cs="Courier New"/>
+        </w:rPr>
+        <w:t>- the compiler translates the .java file to a .class file</w:t>
+      </w:r>
+    </w:p>
+    <w:p>
+      <w:pPr>
+        <w:tabs>
+          <w:tab w:val="left" w:pos="3900"/>
+        </w:tabs>
+        <w:spacing w:after="0" w:line="240" w:lineRule="auto"/>
+        <w:rPr>
+          <w:rFonts w:cs="Courier New"/>
+        </w:rPr>
+      </w:pPr>
+      <w:r>
+        <w:rPr>
+          <w:rFonts w:cs="Courier New"/>
+        </w:rPr>
+        <w:t xml:space="preserve">- a “class descriptor”, created during runtime by JVM, is an instance of the class </w:t>
+      </w:r>
+      <w:r>
+        <w:rPr>
+          <w:rFonts w:ascii="Courier New" w:hAnsi="Courier New" w:cs="Courier New"/>
+        </w:rPr>
+        <w:t>Class</w:t>
+      </w:r>
+      <w:r>
+        <w:rPr>
+          <w:rFonts w:cs="Courier New"/>
+        </w:rPr>
+        <w:t xml:space="preserve">. </w:t>
+      </w:r>
+    </w:p>
+    <w:p>
+      <w:pPr>
+        <w:tabs>
+          <w:tab w:val="left" w:pos="3900"/>
+        </w:tabs>
+        <w:spacing w:after="0" w:line="240" w:lineRule="auto"/>
+        <w:rPr>
+          <w:rFonts w:cs="Courier New"/>
+        </w:rPr>
+      </w:pPr>
+      <w:r>
+        <w:rPr>
+          <w:rFonts w:cs="Courier New"/>
+        </w:rPr>
+        <w:t>- instances represent classes and interfaces in a running Java application</w:t>
+      </w:r>
+    </w:p>
+    <w:p>
+      <w:pPr>
+        <w:tabs>
+          <w:tab w:val="left" w:pos="3900"/>
+        </w:tabs>
+        <w:spacing w:after="0" w:line="240" w:lineRule="auto"/>
+        <w:rPr>
+          <w:rFonts w:cs="Courier New"/>
+        </w:rPr>
+      </w:pPr>
+    </w:p>
+    <w:p>
+      <w:pPr>
+        <w:tabs>
+          <w:tab w:val="left" w:pos="3900"/>
+        </w:tabs>
+        <w:spacing w:after="0" w:line="240" w:lineRule="auto"/>
+        <w:rPr>
+          <w:rFonts w:cs="Courier New"/>
+        </w:rPr>
+      </w:pPr>
+      <w:r>
+        <w:rPr>
+          <w:rFonts w:cs="Courier New"/>
+        </w:rPr>
+        <w:t>getClass():</w:t>
+      </w:r>
+    </w:p>
+    <w:p>
+      <w:pPr>
+        <w:tabs>
+          <w:tab w:val="left" w:pos="3900"/>
+        </w:tabs>
+        <w:spacing w:after="0" w:line="240" w:lineRule="auto"/>
+        <w:rPr>
+          <w:rFonts w:cs="Courier New"/>
+        </w:rPr>
+      </w:pPr>
+      <w:r>
+        <w:rPr>
+          <w:rFonts w:cs="Courier New"/>
+        </w:rPr>
+        <w:t xml:space="preserve">- returns the </w:t>
+      </w:r>
+      <w:r>
+        <w:rPr>
+          <w:rFonts w:cs="Courier New"/>
+          <w:b/>
+        </w:rPr>
+        <w:t xml:space="preserve">run-time </w:t>
+      </w:r>
+      <w:r>
+        <w:rPr>
+          <w:rFonts w:cs="Courier New"/>
+        </w:rPr>
+        <w:t>class of the calling object</w:t>
+      </w:r>
+    </w:p>
+    <w:p>
+      <w:pPr>
+        <w:tabs>
+          <w:tab w:val="left" w:pos="3900"/>
+        </w:tabs>
+        <w:spacing w:after="0" w:line="240" w:lineRule="auto"/>
+        <w:rPr>
+          <w:rFonts w:cs="Courier New"/>
+        </w:rPr>
+      </w:pPr>
+    </w:p>
+    <w:p>
+      <w:pPr>
+        <w:tabs>
+          <w:tab w:val="left" w:pos="3900"/>
+        </w:tabs>
+        <w:spacing w:after="0" w:line="240" w:lineRule="auto"/>
+        <w:rPr>
+          <w:rFonts w:cs="Courier New"/>
+        </w:rPr>
+      </w:pPr>
+      <w:r>
+        <w:rPr>
+          <w:rFonts w:cs="Courier New"/>
+        </w:rPr>
+        <w:t>getSuperclass():</w:t>
+      </w:r>
+    </w:p>
+    <w:p>
+      <w:pPr>
+        <w:tabs>
+          <w:tab w:val="left" w:pos="3900"/>
+        </w:tabs>
+        <w:spacing w:after="0" w:line="240" w:lineRule="auto"/>
+        <w:rPr>
+          <w:rFonts w:cs="Courier New"/>
+        </w:rPr>
+      </w:pPr>
+      <w:r>
+        <w:rPr>
+          <w:rFonts w:cs="Courier New"/>
+        </w:rPr>
+        <w:t xml:space="preserve">- method from class </w:t>
+      </w:r>
+      <w:r>
+        <w:rPr>
+          <w:rFonts w:ascii="Courier New" w:hAnsi="Courier New" w:cs="Courier New"/>
+        </w:rPr>
+        <w:t>Class</w:t>
+      </w:r>
+    </w:p>
+    <w:p>
+      <w:pPr>
+        <w:tabs>
+          <w:tab w:val="left" w:pos="3900"/>
+        </w:tabs>
+        <w:spacing w:after="0" w:line="240" w:lineRule="auto"/>
+        <w:rPr>
+          <w:rFonts w:cs="Courier New"/>
+        </w:rPr>
+      </w:pPr>
+      <w:r>
+        <w:rPr>
+          <w:rFonts w:cs="Courier New"/>
+        </w:rPr>
+        <w:t>- returns class representing the superclass of the calling class</w:t>
+      </w:r>
+    </w:p>
+    <w:p>
+      <w:pPr>
+        <w:tabs>
+          <w:tab w:val="left" w:pos="3900"/>
+        </w:tabs>
+        <w:spacing w:after="0" w:line="240" w:lineRule="auto"/>
+        <w:rPr>
+          <w:rFonts w:cs="Courier New"/>
+        </w:rPr>
+      </w:pPr>
+    </w:p>
+    <w:p>
+      <w:pPr>
+        <w:tabs>
+          <w:tab w:val="left" w:pos="3900"/>
+        </w:tabs>
+        <w:spacing w:after="0" w:line="240" w:lineRule="auto"/>
+        <w:rPr>
+          <w:rFonts w:cs="Courier New"/>
+          <w:b/>
+        </w:rPr>
+      </w:pPr>
+      <w:r>
+        <w:rPr>
+          <w:rFonts w:cs="Courier New"/>
+          <w:b/>
+        </w:rPr>
+        <w:t>Memory Allocation</w:t>
+      </w:r>
+    </w:p>
+    <w:p>
+      <w:pPr>
+        <w:tabs>
+          <w:tab w:val="left" w:pos="3900"/>
+        </w:tabs>
+        <w:spacing w:after="0" w:line="240" w:lineRule="auto"/>
+        <w:rPr>
+          <w:rFonts w:cs="Courier New"/>
+        </w:rPr>
+      </w:pPr>
+      <w:r>
+        <w:rPr>
+          <w:rFonts w:cs="Courier New"/>
+        </w:rPr>
+        <w:t>- Heap: used by java runtime to allocate memory to Object and JRE classes. Objects are stored in Heap.</w:t>
+      </w:r>
+    </w:p>
+    <w:p>
+      <w:pPr>
+        <w:tabs>
+          <w:tab w:val="left" w:pos="3900"/>
+        </w:tabs>
+        <w:spacing w:after="0" w:line="240" w:lineRule="auto"/>
+        <w:rPr>
+          <w:rFonts w:cs="Courier New"/>
+        </w:rPr>
+      </w:pPr>
+      <w:r>
+        <w:rPr>
+          <w:rFonts w:cs="Courier New"/>
+        </w:rPr>
+        <w:lastRenderedPageBreak/>
+        <w:t>- Stack: used for execution of a thread. Threads contain method specific values and references to other objects in the heap that are getting referred from the method.</w:t>
+      </w:r>
+    </w:p>
+    <w:p>
+      <w:pPr>
+        <w:tabs>
+          <w:tab w:val="left" w:pos="3900"/>
+        </w:tabs>
+        <w:spacing w:after="0" w:line="240" w:lineRule="auto"/>
+        <w:rPr>
+          <w:rFonts w:cs="Courier New"/>
+        </w:rPr>
+      </w:pPr>
+    </w:p>
+    <w:p>
+      <w:pPr>
+        <w:tabs>
+          <w:tab w:val="left" w:pos="3900"/>
+        </w:tabs>
+        <w:spacing w:after="0" w:line="240" w:lineRule="auto"/>
+        <w:rPr>
+          <w:rFonts w:cs="Courier New"/>
+        </w:rPr>
+      </w:pPr>
+      <w:r>
+        <w:rPr>
+          <w:rFonts w:cs="Courier New"/>
+          <w:b/>
+        </w:rPr>
+        <w:t>Stack</w:t>
+      </w:r>
+      <w:r>
+        <w:rPr>
+          <w:rFonts w:cs="Courier New"/>
+          <w:b/>
+        </w:rPr>
+        <w:t xml:space="preserve"> </w:t>
+      </w:r>
+      <w:r>
+        <w:rPr>
+          <w:rFonts w:cs="Courier New"/>
+        </w:rPr>
+        <w:t>(LIFO data structure)</w:t>
+      </w:r>
+    </w:p>
+    <w:p>
+      <w:pPr>
+        <w:tabs>
+          <w:tab w:val="left" w:pos="3900"/>
+        </w:tabs>
+        <w:spacing w:after="0" w:line="240" w:lineRule="auto"/>
+        <w:rPr>
+          <w:rFonts w:cs="Courier New"/>
+        </w:rPr>
+      </w:pPr>
+      <w:r>
+        <w:rPr>
+          <w:rFonts w:cs="Courier New"/>
+        </w:rPr>
+        <w:t>- stores methods</w:t>
+      </w:r>
+    </w:p>
+    <w:p>
+      <w:pPr>
+        <w:tabs>
+          <w:tab w:val="left" w:pos="3900"/>
+        </w:tabs>
+        <w:spacing w:after="0" w:line="240" w:lineRule="auto"/>
+        <w:rPr>
+          <w:rFonts w:cs="Courier New"/>
+        </w:rPr>
+      </w:pPr>
+      <w:r>
+        <w:rPr>
+          <w:rFonts w:cs="Courier New"/>
+        </w:rPr>
+        <w:t xml:space="preserve">- each method block has all the local values, as well as </w:t>
+      </w:r>
+      <w:r>
+        <w:rPr>
+          <w:rFonts w:cs="Courier New"/>
+          <w:b/>
+        </w:rPr>
+        <w:t>references</w:t>
+      </w:r>
+      <w:r>
+        <w:rPr>
+          <w:rFonts w:cs="Courier New"/>
+        </w:rPr>
+        <w:t xml:space="preserve"> to other objects that are being used by the method</w:t>
+      </w:r>
+    </w:p>
+    <w:p>
+      <w:pPr>
+        <w:tabs>
+          <w:tab w:val="left" w:pos="3900"/>
+        </w:tabs>
+        <w:spacing w:after="0" w:line="240" w:lineRule="auto"/>
+        <w:rPr>
+          <w:rFonts w:cs="Courier New"/>
+        </w:rPr>
+      </w:pPr>
+      <w:r>
+        <w:rPr>
+          <w:rFonts w:cs="Courier New"/>
+        </w:rPr>
+        <w:t>- after a method terminates, its block will be erased</w:t>
+      </w:r>
+    </w:p>
+    <w:p>
+      <w:pPr>
+        <w:tabs>
+          <w:tab w:val="left" w:pos="3900"/>
+        </w:tabs>
+        <w:spacing w:after="0" w:line="240" w:lineRule="auto"/>
+        <w:rPr>
+          <w:rFonts w:cs="Courier New"/>
+        </w:rPr>
+      </w:pPr>
+      <w:r>
+        <w:rPr>
+          <w:rFonts w:cs="Courier New"/>
+        </w:rPr>
+        <w:t>- the values stored in each block are accessible only from that particular method</w:t>
+      </w:r>
+    </w:p>
+    <w:p>
+      <w:pPr>
+        <w:tabs>
+          <w:tab w:val="left" w:pos="3900"/>
+        </w:tabs>
+        <w:spacing w:after="0" w:line="240" w:lineRule="auto"/>
+        <w:rPr>
+          <w:rFonts w:cs="Courier New"/>
+        </w:rPr>
+      </w:pPr>
+      <w:r>
+        <w:rPr>
+          <w:rFonts w:cs="Courier New"/>
+        </w:rPr>
+        <w:t xml:space="preserve">- </w:t>
+      </w:r>
+      <w:r>
+        <w:rPr>
+          <w:rFonts w:cs="Courier New"/>
+          <w:u w:val="single"/>
+        </w:rPr>
+        <w:t>local variables and method parameters</w:t>
+      </w:r>
+    </w:p>
+    <w:p>
+      <w:pPr>
+        <w:tabs>
+          <w:tab w:val="left" w:pos="3900"/>
+        </w:tabs>
+        <w:spacing w:after="0" w:line="240" w:lineRule="auto"/>
+        <w:rPr>
+          <w:rFonts w:cs="Courier New"/>
+        </w:rPr>
+      </w:pPr>
+    </w:p>
+    <w:p>
+      <w:pPr>
+        <w:tabs>
+          <w:tab w:val="left" w:pos="3900"/>
+        </w:tabs>
+        <w:spacing w:after="0" w:line="240" w:lineRule="auto"/>
+        <w:rPr>
+          <w:rFonts w:cs="Courier New"/>
+          <w:b/>
+        </w:rPr>
+      </w:pPr>
+      <w:r>
+        <w:rPr>
+          <w:rFonts w:cs="Courier New"/>
+          <w:b/>
+        </w:rPr>
+        <w:t>Heap</w:t>
+      </w:r>
+    </w:p>
+    <w:p>
+      <w:pPr>
+        <w:tabs>
+          <w:tab w:val="left" w:pos="3900"/>
+        </w:tabs>
+        <w:spacing w:after="0" w:line="240" w:lineRule="auto"/>
+        <w:rPr>
+          <w:rFonts w:cs="Courier New"/>
+        </w:rPr>
+      </w:pPr>
+      <w:r>
+        <w:rPr>
+          <w:rFonts w:cs="Courier New"/>
+        </w:rPr>
+        <w:t>- stores objects</w:t>
+      </w:r>
+    </w:p>
+    <w:p>
+      <w:pPr>
+        <w:tabs>
+          <w:tab w:val="left" w:pos="3900"/>
+        </w:tabs>
+        <w:spacing w:after="0" w:line="240" w:lineRule="auto"/>
+        <w:rPr>
+          <w:rFonts w:cs="Courier New"/>
+        </w:rPr>
+      </w:pPr>
+      <w:r>
+        <w:rPr>
+          <w:rFonts w:cs="Courier New"/>
+        </w:rPr>
+        <w:t xml:space="preserve">- no specific order in reserving blocks </w:t>
+      </w:r>
+    </w:p>
+    <w:p>
+      <w:pPr>
+        <w:tabs>
+          <w:tab w:val="left" w:pos="3900"/>
+        </w:tabs>
+        <w:spacing w:after="0" w:line="240" w:lineRule="auto"/>
+        <w:rPr>
+          <w:rFonts w:cs="Courier New"/>
+        </w:rPr>
+      </w:pPr>
+      <w:r>
+        <w:rPr>
+          <w:rFonts w:cs="Courier New"/>
+        </w:rPr>
+        <w:t>- objects created in heap space has global access and can be referenced from anywhere of the application</w:t>
+      </w:r>
+    </w:p>
+    <w:p>
+      <w:pPr>
+        <w:tabs>
+          <w:tab w:val="left" w:pos="3900"/>
+        </w:tabs>
+        <w:spacing w:after="0" w:line="240" w:lineRule="auto"/>
+        <w:rPr>
+          <w:rFonts w:cs="Courier New"/>
+        </w:rPr>
+      </w:pPr>
+      <w:r>
+        <w:rPr>
+          <w:rFonts w:cs="Courier New"/>
+        </w:rPr>
+        <w:t>- Garbage Collection runs on heap memory to free memory used by objects that doesn’t have any reference</w:t>
+      </w:r>
+    </w:p>
+    <w:p>
+      <w:pPr>
+        <w:tabs>
+          <w:tab w:val="left" w:pos="3900"/>
+        </w:tabs>
+        <w:spacing w:after="0" w:line="240" w:lineRule="auto"/>
+        <w:rPr>
+          <w:rFonts w:cs="Courier New"/>
+        </w:rPr>
+      </w:pPr>
+      <w:r>
+        <w:rPr>
+          <w:rFonts w:cs="Courier New"/>
+        </w:rPr>
+        <w:t xml:space="preserve">- </w:t>
+      </w:r>
+      <w:r>
+        <w:rPr>
+          <w:rFonts w:cs="Courier New"/>
+          <w:u w:val="single"/>
+        </w:rPr>
+        <w:t>object instances and fields</w:t>
+      </w:r>
+    </w:p>
+    <w:p>
+      <w:pPr>
+        <w:tabs>
+          <w:tab w:val="left" w:pos="3900"/>
+        </w:tabs>
+        <w:spacing w:after="0" w:line="240" w:lineRule="auto"/>
+        <w:rPr>
+          <w:rFonts w:cs="Courier New"/>
+        </w:rPr>
+      </w:pPr>
+    </w:p>
+    <w:p>
+      <w:pPr>
+        <w:tabs>
+          <w:tab w:val="left" w:pos="3900"/>
+        </w:tabs>
+        <w:spacing w:after="0" w:line="240" w:lineRule="auto"/>
+        <w:rPr>
+          <w:rFonts w:cs="Courier New"/>
+          <w:b/>
+        </w:rPr>
+      </w:pPr>
+      <w:r>
+        <w:rPr>
+          <w:rFonts w:cs="Courier New"/>
+          <w:b/>
+        </w:rPr>
+        <w:t xml:space="preserve">Permanent Generation: </w:t>
+      </w:r>
+    </w:p>
+    <w:p>
+      <w:pPr>
+        <w:tabs>
+          <w:tab w:val="left" w:pos="3900"/>
+        </w:tabs>
+        <w:spacing w:after="0" w:line="240" w:lineRule="auto"/>
+        <w:rPr>
+          <w:rFonts w:cs="Courier New"/>
+        </w:rPr>
+      </w:pPr>
+      <w:r>
+        <w:rPr>
+          <w:rFonts w:cs="Courier New"/>
+        </w:rPr>
+        <w:t>- contains all data required by JVM to describe the classes and methods used at runtime</w:t>
+      </w:r>
+    </w:p>
+    <w:p>
+      <w:pPr>
+        <w:tabs>
+          <w:tab w:val="left" w:pos="3900"/>
+        </w:tabs>
+        <w:spacing w:after="0" w:line="240" w:lineRule="auto"/>
+        <w:rPr>
+          <w:rFonts w:cs="Courier New"/>
+        </w:rPr>
+      </w:pPr>
+      <w:r>
+        <w:rPr>
+          <w:rFonts w:cs="Courier New"/>
+        </w:rPr>
+        <w:t xml:space="preserve">- </w:t>
+      </w:r>
+      <w:r>
+        <w:rPr>
+          <w:rFonts w:cs="Courier New"/>
+          <w:u w:val="single"/>
+        </w:rPr>
+        <w:t>methods and static fields</w:t>
+      </w:r>
+    </w:p>
+    <w:p>
+      <w:pPr>
+        <w:tabs>
+          <w:tab w:val="left" w:pos="3900"/>
+        </w:tabs>
+        <w:spacing w:after="0" w:line="240" w:lineRule="auto"/>
+        <w:rPr>
+          <w:rFonts w:cs="Courier New"/>
+        </w:rPr>
+      </w:pPr>
+    </w:p>
+    <w:p>
+      <w:pPr>
+        <w:tabs>
+          <w:tab w:val="left" w:pos="3900"/>
+        </w:tabs>
+        <w:spacing w:after="0" w:line="240" w:lineRule="auto"/>
+        <w:rPr>
+          <w:rFonts w:cs="Courier New"/>
+          <w:b/>
+          <w:u w:val="single"/>
+          <w:shd w:val="pct15" w:color="auto" w:fill="FFFFFF"/>
+        </w:rPr>
+      </w:pPr>
+      <w:r>
+        <w:rPr>
+          <w:rFonts w:cs="Courier New"/>
+          <w:b/>
+          <w:u w:val="single"/>
+          <w:shd w:val="pct15" w:color="auto" w:fill="FFFFFF"/>
+        </w:rPr>
+        <w:t>Lecture 18</w:t>
+      </w:r>
+    </w:p>
+    <w:p>
+      <w:pPr>
+        <w:tabs>
+          <w:tab w:val="left" w:pos="3900"/>
+        </w:tabs>
+        <w:spacing w:after="0" w:line="240" w:lineRule="auto"/>
+        <w:rPr>
+          <w:rFonts w:cs="Courier New"/>
+          <w:lang w:val="en-US"/>
+        </w:rPr>
+      </w:pPr>
+      <w:r>
+        <w:rPr>
+          <w:rFonts w:cs="Courier New"/>
+          <w:lang w:val="en-US"/>
+        </w:rPr>
+        <w:t>Recursive Definition</w:t>
+      </w:r>
+    </w:p>
+    <w:p>
+      <w:pPr>
+        <w:tabs>
+          <w:tab w:val="left" w:pos="3900"/>
+        </w:tabs>
+        <w:spacing w:after="0" w:line="240" w:lineRule="auto"/>
+        <w:rPr>
+          <w:rFonts w:cs="Courier New"/>
+          <w:lang w:val="en-US"/>
+        </w:rPr>
+      </w:pPr>
+      <w:r>
+        <w:rPr>
+          <w:rFonts w:cs="Courier New"/>
+          <w:lang w:val="en-US"/>
+        </w:rPr>
+        <w:t xml:space="preserve">- </w:t>
+      </w:r>
+      <w:r>
+        <w:rPr>
+          <w:rFonts w:cs="Courier New"/>
+          <w:lang w:val="en-US"/>
+        </w:rPr>
+        <w:t>B</w:t>
+      </w:r>
+      <w:r>
+        <w:rPr>
+          <w:rFonts w:cs="Courier New"/>
+          <w:lang w:val="en-US"/>
+        </w:rPr>
+        <w:t>ase clause: bas</w:t>
+      </w:r>
+      <w:r>
+        <w:rPr>
+          <w:rFonts w:cs="Courier New"/>
+          <w:lang w:val="en-US"/>
+        </w:rPr>
+        <w:t>ic element of the set</w:t>
+      </w:r>
+    </w:p>
+    <w:p>
+      <w:pPr>
+        <w:tabs>
+          <w:tab w:val="left" w:pos="3900"/>
+        </w:tabs>
+        <w:spacing w:after="0" w:line="240" w:lineRule="auto"/>
+        <w:rPr>
+          <w:rFonts w:cs="Courier New"/>
+          <w:lang w:val="en-US"/>
+        </w:rPr>
+      </w:pPr>
+      <w:r>
+        <w:rPr>
+          <w:rFonts w:cs="Courier New"/>
+          <w:lang w:val="en-US"/>
+        </w:rPr>
+        <w:t>- Inductive clause: how to generate new elements of the set from old ones</w:t>
+      </w:r>
+    </w:p>
+    <w:p>
+      <w:pPr>
+        <w:tabs>
+          <w:tab w:val="left" w:pos="3900"/>
+        </w:tabs>
+        <w:spacing w:after="0" w:line="240" w:lineRule="auto"/>
+        <w:rPr>
+          <w:rFonts w:cs="Courier New"/>
+          <w:lang w:val="en-US"/>
+        </w:rPr>
+      </w:pPr>
+      <w:r>
+        <w:rPr>
+          <w:rFonts w:cs="Courier New"/>
+          <w:lang w:val="en-US"/>
+        </w:rPr>
+        <w:t>- Final clause: states that no other element is part of set</w:t>
+      </w:r>
+    </w:p>
+    <w:p>
+      <w:pPr>
+        <w:tabs>
+          <w:tab w:val="left" w:pos="3900"/>
+        </w:tabs>
+        <w:spacing w:after="0" w:line="240" w:lineRule="auto"/>
+        <w:rPr>
+          <w:rFonts w:cs="Courier New"/>
+          <w:lang w:val="en-US"/>
+        </w:rPr>
+      </w:pPr>
+    </w:p>
+    <w:p>
+      <w:pPr>
+        <w:tabs>
+          <w:tab w:val="left" w:pos="3900"/>
+        </w:tabs>
+        <w:spacing w:after="0" w:line="240" w:lineRule="auto"/>
+        <w:rPr>
+          <w:rFonts w:cs="Courier New"/>
+          <w:lang w:val="en-US"/>
+        </w:rPr>
+      </w:pPr>
+      <w:r>
+        <w:rPr>
+          <w:rFonts w:cs="Courier New"/>
+          <w:lang w:val="en-US"/>
+        </w:rPr>
+        <w:t>(Weak</w:t>
+      </w:r>
+      <w:r>
+        <w:rPr>
+          <w:rFonts w:cs="Courier New" w:hint="eastAsia"/>
+          <w:lang w:val="en-US"/>
+        </w:rPr>
+        <w:t>)</w:t>
+      </w:r>
+      <w:r>
+        <w:rPr>
+          <w:rFonts w:cs="Courier New"/>
+          <w:lang w:val="en-US"/>
+        </w:rPr>
+        <w:t xml:space="preserve"> </w:t>
+      </w:r>
+      <w:r>
+        <w:rPr>
+          <w:rFonts w:cs="Courier New"/>
+          <w:lang w:val="en-US"/>
+        </w:rPr>
+        <w:t>Mathematical Induction</w:t>
+      </w:r>
+    </w:p>
+    <w:p>
+      <w:pPr>
+        <w:tabs>
+          <w:tab w:val="left" w:pos="3900"/>
+        </w:tabs>
+        <w:spacing w:after="0" w:line="240" w:lineRule="auto"/>
+        <w:rPr>
+          <w:rFonts w:cs="Courier New"/>
+          <w:lang w:val="en-US"/>
+        </w:rPr>
+      </w:pPr>
+      <w:r>
+        <w:rPr>
+          <w:rFonts w:cs="Courier New"/>
+          <w:lang w:val="en-US"/>
+        </w:rPr>
+        <w:t>- Base case: show all properties hold for initial elements of set</w:t>
+      </w:r>
+    </w:p>
+    <w:p>
+      <w:pPr>
+        <w:tabs>
+          <w:tab w:val="left" w:pos="3900"/>
+        </w:tabs>
+        <w:spacing w:after="0" w:line="240" w:lineRule="auto"/>
+        <w:rPr>
+          <w:rFonts w:cs="Courier New"/>
+          <w:lang w:val="en-US"/>
+        </w:rPr>
+      </w:pPr>
+      <w:r>
+        <w:rPr>
+          <w:rFonts w:cs="Courier New"/>
+          <w:lang w:val="en-US"/>
+        </w:rPr>
+        <w:t>- Inductive: assume property holds for some element n, and show the property holds for any element generated from n</w:t>
+      </w:r>
+    </w:p>
+    <w:p>
+      <w:pPr>
+        <w:tabs>
+          <w:tab w:val="left" w:pos="3900"/>
+        </w:tabs>
+        <w:spacing w:after="0" w:line="240" w:lineRule="auto"/>
+        <w:rPr>
+          <w:rFonts w:cs="Courier New"/>
+          <w:lang w:val="en-US"/>
+        </w:rPr>
+      </w:pPr>
+      <w:r>
+        <w:rPr>
+          <w:rFonts w:cs="Courier New"/>
+          <w:lang w:val="en-US"/>
+        </w:rPr>
+        <w:t>- Conclusion: property holds for all elements</w:t>
+      </w:r>
+    </w:p>
+    <w:p>
+      <w:pPr>
+        <w:tabs>
+          <w:tab w:val="left" w:pos="3900"/>
+        </w:tabs>
+        <w:spacing w:after="0" w:line="240" w:lineRule="auto"/>
+        <w:rPr>
+          <w:rFonts w:cs="Courier New"/>
+          <w:lang w:val="en-US"/>
+        </w:rPr>
+      </w:pPr>
+    </w:p>
+    <w:p>
+      <w:pPr>
+        <w:tabs>
+          <w:tab w:val="left" w:pos="3900"/>
+        </w:tabs>
+        <w:spacing w:after="0" w:line="240" w:lineRule="auto"/>
+        <w:rPr>
+          <w:rFonts w:cs="Courier New"/>
+          <w:lang w:val="en-US"/>
+        </w:rPr>
+      </w:pPr>
+      <w:r>
+        <w:rPr>
+          <w:rFonts w:cs="Courier New"/>
+          <w:lang w:val="en-US"/>
+        </w:rPr>
+        <w:t>(Strong) Mathematical Induction</w:t>
+      </w:r>
+    </w:p>
+    <w:p>
+      <w:pPr>
+        <w:tabs>
+          <w:tab w:val="left" w:pos="3900"/>
+        </w:tabs>
+        <w:spacing w:after="0" w:line="240" w:lineRule="auto"/>
+        <w:rPr>
+          <w:rFonts w:cs="Courier New"/>
+          <w:lang w:val="en-US"/>
+        </w:rPr>
+      </w:pPr>
+      <w:r>
+        <w:rPr>
+          <w:rFonts w:cs="Courier New"/>
+          <w:lang w:val="en-US"/>
+        </w:rPr>
+        <w:t>- Prove property holds for all n</w:t>
+      </w:r>
+    </w:p>
+    <w:p>
+      <w:pPr>
+        <w:tabs>
+          <w:tab w:val="left" w:pos="3900"/>
+        </w:tabs>
+        <w:spacing w:after="0" w:line="240" w:lineRule="auto"/>
+        <w:rPr>
+          <w:rFonts w:cs="Courier New" w:hint="eastAsia"/>
+          <w:lang w:val="en-US"/>
+        </w:rPr>
+      </w:pPr>
+    </w:p>
+    <w:p>
+      <w:pPr>
+        <w:tabs>
+          <w:tab w:val="left" w:pos="3900"/>
+        </w:tabs>
+        <w:spacing w:after="0" w:line="240" w:lineRule="auto"/>
+        <w:rPr>
+          <w:rFonts w:cs="Courier New"/>
+          <w:b/>
+          <w:u w:val="single"/>
+          <w:shd w:val="pct15" w:color="auto" w:fill="FFFFFF"/>
+        </w:rPr>
+      </w:pPr>
+      <w:r>
+        <w:rPr>
+          <w:rFonts w:cs="Courier New"/>
+          <w:b/>
+          <w:u w:val="single"/>
+          <w:shd w:val="pct15" w:color="auto" w:fill="FFFFFF"/>
+        </w:rPr>
+        <w:t>Lecture 19</w:t>
+      </w:r>
+    </w:p>
+    <w:p>
+      <w:pPr>
+        <w:tabs>
+          <w:tab w:val="left" w:pos="3900"/>
+        </w:tabs>
+        <w:spacing w:after="0" w:line="240" w:lineRule="auto"/>
+        <w:rPr>
+          <w:rFonts w:cs="Courier New"/>
+        </w:rPr>
+      </w:pPr>
+      <w:r>
+        <w:rPr>
+          <w:rFonts w:cs="Courier New"/>
+        </w:rPr>
+        <w:t>Factorial</w:t>
+      </w:r>
+    </w:p>
+    <w:p>
+      <w:pPr>
+        <w:tabs>
+          <w:tab w:val="left" w:pos="3900"/>
+        </w:tabs>
+        <w:spacing w:after="0" w:line="240" w:lineRule="auto"/>
+        <w:rPr>
+          <w:rFonts w:cs="Courier New"/>
+        </w:rPr>
+      </w:pPr>
+      <w:r>
+        <w:rPr>
+          <w:noProof/>
+        </w:rPr>
+        <w:drawing>
+          <wp:inline distT="0" distB="0" distL="0" distR="0" wp14:anchorId="64C3BB9B" wp14:editId="3D8D58BF">
+            <wp:extent cx="3200400" cy="923925"/>
+            <wp:effectExtent l="0" t="0" r="0" b="9525"/>
+            <wp:docPr id="12" name="Picture 12"/>
+            <wp:cNvGraphicFramePr>
+              <a:graphicFrameLocks xmlns:a="http://schemas.openxmlformats.org/drawingml/2006/main" noChangeAspect="1"/>
+            </wp:cNvGraphicFramePr>
+            <a:graphic xmlns:a="http://schemas.openxmlformats.org/drawingml/2006/main">
+              <a:graphicData uri="http://schemas.openxmlformats.org/drawingml/2006/picture">
+                <pic:pic xmlns:pic="http://schemas.openxmlformats.org/drawingml/2006/picture">
+                  <pic:nvPicPr>
+                    <pic:cNvPr id="1" name=""/>
+                    <pic:cNvPicPr/>
+                  </pic:nvPicPr>
+                  <pic:blipFill>
+                    <a:blip r:embed="rId17"/>
+                    <a:stretch>
+                      <a:fillRect/>
+                    </a:stretch>
+                  </pic:blipFill>
+                  <pic:spPr>
+                    <a:xfrm>
+                      <a:off x="0" y="0"/>
+                      <a:ext cx="3200400" cy="923925"/>
+                    </a:xfrm>
+                    <a:prstGeom prst="rect">
+                      <a:avLst/>
+                    </a:prstGeom>
+                  </pic:spPr>
+                </pic:pic>
+              </a:graphicData>
+            </a:graphic>
+          </wp:inline>
+        </w:drawing>
+      </w:r>
+    </w:p>
+    <w:p>
+      <w:pPr>
+        <w:tabs>
+          <w:tab w:val="left" w:pos="3900"/>
+        </w:tabs>
+        <w:spacing w:after="0" w:line="240" w:lineRule="auto"/>
+        <w:rPr>
+          <w:rFonts w:cs="Courier New"/>
+        </w:rPr>
+      </w:pPr>
+    </w:p>
+    <w:p>
+      <w:pPr>
+        <w:tabs>
+          <w:tab w:val="left" w:pos="3900"/>
+        </w:tabs>
+        <w:spacing w:after="0" w:line="240" w:lineRule="auto"/>
+        <w:rPr>
+          <w:rFonts w:cs="Courier New"/>
+        </w:rPr>
+      </w:pPr>
+      <w:r>
+        <w:rPr>
+          <w:rFonts w:cs="Courier New"/>
+        </w:rPr>
+        <w:t xml:space="preserve">Fibonacci </w:t>
+      </w:r>
+    </w:p>
+    <w:p>
+      <w:pPr>
+        <w:tabs>
+          <w:tab w:val="left" w:pos="3900"/>
+        </w:tabs>
+        <w:spacing w:after="0" w:line="240" w:lineRule="auto"/>
+        <w:rPr>
+          <w:rFonts w:cs="Courier New"/>
+        </w:rPr>
+      </w:pPr>
+      <w:r>
+        <w:rPr>
+          <w:noProof/>
+        </w:rPr>
+        <w:drawing>
+          <wp:inline distT="0" distB="0" distL="0" distR="0" wp14:anchorId="1B1633C5" wp14:editId="79C6DE6E">
+            <wp:extent cx="3200400" cy="1179195"/>
+            <wp:effectExtent l="0" t="0" r="0" b="1905"/>
+            <wp:docPr id="13" name="Picture 13"/>
+            <wp:cNvGraphicFramePr>
+              <a:graphicFrameLocks xmlns:a="http://schemas.openxmlformats.org/drawingml/2006/main" noChangeAspect="1"/>
+            </wp:cNvGraphicFramePr>
+            <a:graphic xmlns:a="http://schemas.openxmlformats.org/drawingml/2006/main">
+              <a:graphicData uri="http://schemas.openxmlformats.org/drawingml/2006/picture">
+                <pic:pic xmlns:pic="http://schemas.openxmlformats.org/drawingml/2006/picture">
+                  <pic:nvPicPr>
+                    <pic:cNvPr id="1" name=""/>
+                    <pic:cNvPicPr/>
+                  </pic:nvPicPr>
+                  <pic:blipFill>
+                    <a:blip r:embed="rId18"/>
+                    <a:stretch>
+                      <a:fillRect/>
+                    </a:stretch>
+                  </pic:blipFill>
+                  <pic:spPr>
+                    <a:xfrm>
+                      <a:off x="0" y="0"/>
+                      <a:ext cx="3200400" cy="1179195"/>
+                    </a:xfrm>
+                    <a:prstGeom prst="rect">
+                      <a:avLst/>
+                    </a:prstGeom>
+                  </pic:spPr>
+                </pic:pic>
+              </a:graphicData>
+            </a:graphic>
+          </wp:inline>
+        </w:drawing>
+      </w:r>
+    </w:p>
+    <w:p>
+      <w:pPr>
+        <w:tabs>
+          <w:tab w:val="left" w:pos="3900"/>
+        </w:tabs>
+        <w:spacing w:after="0" w:line="240" w:lineRule="auto"/>
+        <w:rPr>
+          <w:rFonts w:cs="Courier New"/>
+        </w:rPr>
+      </w:pPr>
+    </w:p>
+    <w:p>
+      <w:pPr>
+        <w:tabs>
+          <w:tab w:val="left" w:pos="3900"/>
+        </w:tabs>
+        <w:spacing w:after="0" w:line="240" w:lineRule="auto"/>
+        <w:rPr>
+          <w:rFonts w:cs="Courier New"/>
+        </w:rPr>
+      </w:pPr>
+      <w:r>
+        <w:rPr>
+          <w:rFonts w:cs="Courier New"/>
+        </w:rPr>
+        <w:t>Reverse list</w:t>
+      </w:r>
+    </w:p>
+    <w:p>
+      <w:pPr>
+        <w:tabs>
+          <w:tab w:val="left" w:pos="3900"/>
+        </w:tabs>
+        <w:spacing w:after="0" w:line="240" w:lineRule="auto"/>
+        <w:rPr>
+          <w:rFonts w:cs="Courier New"/>
+        </w:rPr>
+      </w:pPr>
+      <w:r>
+        <w:rPr>
+          <w:noProof/>
+        </w:rPr>
+        <w:drawing>
+          <wp:inline distT="0" distB="0" distL="0" distR="0" wp14:anchorId="25796D8D" wp14:editId="1674C036">
+            <wp:extent cx="3200400" cy="1045845"/>
+            <wp:effectExtent l="0" t="0" r="0" b="1905"/>
+            <wp:docPr id="14" name="Picture 14"/>
+            <wp:cNvGraphicFramePr>
+              <a:graphicFrameLocks xmlns:a="http://schemas.openxmlformats.org/drawingml/2006/main" noChangeAspect="1"/>
+            </wp:cNvGraphicFramePr>
+            <a:graphic xmlns:a="http://schemas.openxmlformats.org/drawingml/2006/main">
+              <a:graphicData uri="http://schemas.openxmlformats.org/drawingml/2006/picture">
+                <pic:pic xmlns:pic="http://schemas.openxmlformats.org/drawingml/2006/picture">
+                  <pic:nvPicPr>
+                    <pic:cNvPr id="1" name=""/>
+                    <pic:cNvPicPr/>
+                  </pic:nvPicPr>
+                  <pic:blipFill>
+                    <a:blip r:embed="rId19"/>
+                    <a:stretch>
+                      <a:fillRect/>
+                    </a:stretch>
+                  </pic:blipFill>
+                  <pic:spPr>
+                    <a:xfrm>
+                      <a:off x="0" y="0"/>
+                      <a:ext cx="3200400" cy="1045845"/>
+                    </a:xfrm>
+                    <a:prstGeom prst="rect">
+                      <a:avLst/>
+                    </a:prstGeom>
+                  </pic:spPr>
+                </pic:pic>
+              </a:graphicData>
+            </a:graphic>
+          </wp:inline>
+        </w:drawing>
+      </w:r>
+    </w:p>
+    <w:p>
+      <w:pPr>
+        <w:tabs>
+          <w:tab w:val="left" w:pos="3900"/>
+        </w:tabs>
+        <w:spacing w:after="0" w:line="240" w:lineRule="auto"/>
+        <w:rPr>
+          <w:rFonts w:cs="Courier New"/>
+        </w:rPr>
+      </w:pPr>
+    </w:p>
+    <w:p>
+      <w:pPr>
+        <w:tabs>
+          <w:tab w:val="left" w:pos="3900"/>
+        </w:tabs>
+        <w:spacing w:after="0" w:line="240" w:lineRule="auto"/>
+        <w:rPr>
+          <w:rFonts w:cs="Courier New"/>
+        </w:rPr>
+      </w:pPr>
+      <w:r>
+        <w:rPr>
+          <w:rFonts w:cs="Courier New"/>
+        </w:rPr>
+        <w:t>Sorting a list</w:t>
+      </w:r>
+    </w:p>
+    <w:p>
+      <w:pPr>
+        <w:tabs>
+          <w:tab w:val="left" w:pos="3900"/>
+        </w:tabs>
+        <w:spacing w:after="0" w:line="240" w:lineRule="auto"/>
+        <w:rPr>
+          <w:rFonts w:cs="Courier New"/>
+        </w:rPr>
+      </w:pPr>
+      <w:r>
+        <w:rPr>
+          <w:noProof/>
+        </w:rPr>
+        <w:drawing>
+          <wp:inline distT="0" distB="0" distL="0" distR="0" wp14:anchorId="26B05A79" wp14:editId="664C18CE">
+            <wp:extent cx="3200400" cy="1005840"/>
+            <wp:effectExtent l="0" t="0" r="0" b="3810"/>
+            <wp:docPr id="15" name="Picture 15"/>
+            <wp:cNvGraphicFramePr>
+              <a:graphicFrameLocks xmlns:a="http://schemas.openxmlformats.org/drawingml/2006/main" noChangeAspect="1"/>
+            </wp:cNvGraphicFramePr>
+            <a:graphic xmlns:a="http://schemas.openxmlformats.org/drawingml/2006/main">
+              <a:graphicData uri="http://schemas.openxmlformats.org/drawingml/2006/picture">
+                <pic:pic xmlns:pic="http://schemas.openxmlformats.org/drawingml/2006/picture">
+                  <pic:nvPicPr>
+                    <pic:cNvPr id="1" name=""/>
+                    <pic:cNvPicPr/>
+                  </pic:nvPicPr>
+                  <pic:blipFill>
+                    <a:blip r:embed="rId20"/>
+                    <a:stretch>
+                      <a:fillRect/>
+                    </a:stretch>
+                  </pic:blipFill>
+                  <pic:spPr>
+                    <a:xfrm>
+                      <a:off x="0" y="0"/>
+                      <a:ext cx="3200400" cy="1005840"/>
+                    </a:xfrm>
+                    <a:prstGeom prst="rect">
+                      <a:avLst/>
+                    </a:prstGeom>
+                  </pic:spPr>
+                </pic:pic>
+              </a:graphicData>
+            </a:graphic>
+          </wp:inline>
+        </w:drawing>
+      </w:r>
+    </w:p>
+    <w:p>
+      <w:pPr>
+        <w:tabs>
+          <w:tab w:val="left" w:pos="3900"/>
+        </w:tabs>
+        <w:spacing w:after="0" w:line="240" w:lineRule="auto"/>
+        <w:rPr>
+          <w:rFonts w:cs="Courier New"/>
+        </w:rPr>
+      </w:pPr>
+    </w:p>
+    <w:p>
+      <w:pPr>
+        <w:tabs>
+          <w:tab w:val="left" w:pos="3900"/>
+        </w:tabs>
+        <w:spacing w:after="0" w:line="240" w:lineRule="auto"/>
+        <w:rPr>
+          <w:rFonts w:cs="Courier New"/>
+        </w:rPr>
+      </w:pPr>
+      <w:r>
+        <w:rPr>
+          <w:rFonts w:cs="Courier New"/>
+        </w:rPr>
+        <w:t>Tower of Hanoi</w:t>
+      </w:r>
+    </w:p>
+    <w:p>
+      <w:pPr>
+        <w:tabs>
+          <w:tab w:val="left" w:pos="3900"/>
+        </w:tabs>
+        <w:spacing w:after="0" w:line="240" w:lineRule="auto"/>
+        <w:rPr>
+          <w:rFonts w:cs="Courier New"/>
+        </w:rPr>
+      </w:pPr>
+      <w:r>
+        <w:rPr>
+          <w:noProof/>
+        </w:rPr>
+        <w:drawing>
+          <wp:inline distT="0" distB="0" distL="0" distR="0" wp14:anchorId="3A69C485" wp14:editId="136948C6">
+            <wp:extent cx="3200400" cy="1195070"/>
+            <wp:effectExtent l="0" t="0" r="0" b="5080"/>
+            <wp:docPr id="16" name="Picture 16"/>
+            <wp:cNvGraphicFramePr>
+              <a:graphicFrameLocks xmlns:a="http://schemas.openxmlformats.org/drawingml/2006/main" noChangeAspect="1"/>
+            </wp:cNvGraphicFramePr>
+            <a:graphic xmlns:a="http://schemas.openxmlformats.org/drawingml/2006/main">
+              <a:graphicData uri="http://schemas.openxmlformats.org/drawingml/2006/picture">
+                <pic:pic xmlns:pic="http://schemas.openxmlformats.org/drawingml/2006/picture">
+                  <pic:nvPicPr>
+                    <pic:cNvPr id="1" name=""/>
+                    <pic:cNvPicPr/>
+                  </pic:nvPicPr>
+                  <pic:blipFill>
+                    <a:blip r:embed="rId21"/>
+                    <a:stretch>
+                      <a:fillRect/>
+                    </a:stretch>
+                  </pic:blipFill>
+                  <pic:spPr>
+                    <a:xfrm>
+                      <a:off x="0" y="0"/>
+                      <a:ext cx="3200400" cy="1195070"/>
+                    </a:xfrm>
+                    <a:prstGeom prst="rect">
+                      <a:avLst/>
+                    </a:prstGeom>
+                  </pic:spPr>
+                </pic:pic>
+              </a:graphicData>
+            </a:graphic>
+          </wp:inline>
+        </w:drawing>
+      </w:r>
+    </w:p>
+    <w:p>
+      <w:pPr>
+        <w:tabs>
+          <w:tab w:val="left" w:pos="3900"/>
+        </w:tabs>
+        <w:spacing w:after="0" w:line="240" w:lineRule="auto"/>
+        <w:rPr>
+          <w:rFonts w:cs="Courier New"/>
+        </w:rPr>
+      </w:pPr>
+    </w:p>
+    <w:p>
+      <w:pPr>
+        <w:tabs>
+          <w:tab w:val="left" w:pos="3900"/>
+        </w:tabs>
+        <w:spacing w:after="0" w:line="240" w:lineRule="auto"/>
+        <w:rPr>
+          <w:rFonts w:cs="Courier New"/>
+        </w:rPr>
+      </w:pPr>
+      <w:r>
+        <w:rPr>
+          <w:rFonts w:cs="Courier New"/>
+        </w:rPr>
+        <w:t xml:space="preserve">- </w:t>
+      </w:r>
+      <w:r>
+        <w:rPr>
+          <w:rFonts w:cs="Courier New"/>
+        </w:rPr>
+        <w:t>Anything recursion can do, iteration can do</w:t>
+      </w:r>
+    </w:p>
+    <w:p>
+      <w:pPr>
+        <w:tabs>
+          <w:tab w:val="left" w:pos="3900"/>
+        </w:tabs>
+        <w:spacing w:after="0" w:line="240" w:lineRule="auto"/>
+        <w:rPr>
+          <w:rFonts w:cs="Courier New"/>
+        </w:rPr>
+      </w:pPr>
+      <w:r>
+        <w:rPr>
+          <w:rFonts w:cs="Courier New"/>
+        </w:rPr>
+        <w:t xml:space="preserve">- </w:t>
+      </w:r>
+      <w:r>
+        <w:rPr>
+          <w:rFonts w:cs="Courier New"/>
+        </w:rPr>
+        <w:t>Anything iteration can do, recursion can do</w:t>
+      </w:r>
+    </w:p>
+    <w:p>
+      <w:pPr>
+        <w:tabs>
+          <w:tab w:val="left" w:pos="3900"/>
+        </w:tabs>
+        <w:spacing w:after="0" w:line="240" w:lineRule="auto"/>
+        <w:rPr>
+          <w:rFonts w:cs="Courier New"/>
+        </w:rPr>
+      </w:pPr>
+    </w:p>
+    <w:p>
+      <w:pPr>
+        <w:tabs>
+          <w:tab w:val="left" w:pos="3900"/>
+        </w:tabs>
+        <w:spacing w:after="0" w:line="240" w:lineRule="auto"/>
+        <w:rPr>
+          <w:rFonts w:cs="Courier New"/>
+          <w:b/>
+          <w:u w:val="single"/>
+          <w:shd w:val="pct15" w:color="auto" w:fill="FFFFFF"/>
+        </w:rPr>
+      </w:pPr>
+      <w:r>
+        <w:rPr>
+          <w:rFonts w:cs="Courier New"/>
+          <w:b/>
+          <w:u w:val="single"/>
+          <w:shd w:val="pct15" w:color="auto" w:fill="FFFFFF"/>
+        </w:rPr>
+        <w:t>Lecture 20</w:t>
+      </w:r>
+    </w:p>
+    <w:p>
+      <w:pPr>
+        <w:tabs>
+          <w:tab w:val="left" w:pos="3900"/>
+        </w:tabs>
+        <w:spacing w:after="0" w:line="240" w:lineRule="auto"/>
+        <w:rPr>
+          <w:rFonts w:cs="Courier New"/>
+        </w:rPr>
+      </w:pPr>
+      <w:r>
+        <w:rPr>
+          <w:rFonts w:cs="Courier New"/>
+        </w:rPr>
+        <w:t>DEC to BIN</w:t>
+      </w:r>
+    </w:p>
+    <w:p>
+      <w:pPr>
+        <w:tabs>
+          <w:tab w:val="left" w:pos="3900"/>
+        </w:tabs>
+        <w:spacing w:after="0" w:line="240" w:lineRule="auto"/>
+        <w:rPr>
+          <w:rFonts w:cs="Courier New"/>
+        </w:rPr>
+      </w:pPr>
+      <w:r>
+        <w:rPr>
+          <w:rFonts w:cs="Courier New"/>
+        </w:rPr>
+        <w:t>- Euclid’s algorithm</w:t>
+      </w:r>
+    </w:p>
+    <w:p>
+      <w:pPr>
+        <w:tabs>
+          <w:tab w:val="left" w:pos="3900"/>
+        </w:tabs>
+        <w:spacing w:after="0" w:line="240" w:lineRule="auto"/>
+        <w:rPr>
+          <w:rFonts w:cs="Courier New"/>
+        </w:rPr>
+      </w:pPr>
+      <w:r>
+        <w:rPr>
+          <w:rFonts w:cs="Courier New"/>
+        </w:rPr>
+        <w:t xml:space="preserve">- recursively call method on </w:t>
+      </w:r>
+      <m:oMath>
+        <m:f>
+          <m:fPr>
+            <m:ctrlPr>
+              <w:rPr>
+                <w:rFonts w:ascii="Cambria Math" w:hAnsi="Cambria Math" w:cs="Courier New"/>
+                <w:i/>
+              </w:rPr>
+            </m:ctrlPr>
+          </m:fPr>
+          <m:num>
+            <m:r>
+              <w:rPr>
+                <w:rFonts w:ascii="Cambria Math" w:hAnsi="Cambria Math" w:cs="Courier New"/>
+              </w:rPr>
+              <m:t>n</m:t>
+            </m:r>
+          </m:num>
+          <m:den>
+            <m:r>
+              <w:rPr>
+                <w:rFonts w:ascii="Cambria Math" w:hAnsi="Cambria Math" w:cs="Courier New"/>
+              </w:rPr>
+              <m:t>2</m:t>
+            </m:r>
+          </m:den>
+        </m:f>
+      </m:oMath>
+    </w:p>
+    <w:p>
+      <w:pPr>
+        <w:tabs>
+          <w:tab w:val="left" w:pos="3900"/>
+        </w:tabs>
+        <w:spacing w:after="0" w:line="240" w:lineRule="auto"/>
+        <w:rPr>
+          <w:rFonts w:cs="Courier New"/>
+        </w:rPr>
+      </w:pPr>
+    </w:p>
+    <w:p>
+      <w:pPr>
+        <w:tabs>
+          <w:tab w:val="left" w:pos="3900"/>
+        </w:tabs>
+        <w:spacing w:after="0" w:line="240" w:lineRule="auto"/>
+        <w:rPr>
+          <w:rFonts w:cs="Courier New"/>
+        </w:rPr>
+      </w:pPr>
+      <w:r>
+        <w:rPr>
+          <w:rFonts w:cs="Courier New"/>
+        </w:rPr>
+        <w:t>Power</w:t>
+      </w:r>
+    </w:p>
+    <w:p>
+      <w:pPr>
+        <w:tabs>
+          <w:tab w:val="left" w:pos="3900"/>
+        </w:tabs>
+        <w:spacing w:after="0" w:line="240" w:lineRule="auto"/>
+        <w:rPr>
+          <w:rFonts w:cs="Courier New"/>
+        </w:rPr>
+      </w:pPr>
+      <w:r>
+        <w:rPr>
+          <w:rFonts w:cs="Courier New"/>
+        </w:rPr>
+        <w:t xml:space="preserve">- recursively call method on </w:t>
+      </w:r>
+      <m:oMath>
+        <m:r>
+          <w:rPr>
+            <w:rFonts w:ascii="Cambria Math" w:hAnsi="Cambria Math"/>
+          </w:rPr>
+          <m:t>n-1</m:t>
+        </m:r>
+      </m:oMath>
+    </w:p>
+    <w:p>
+      <w:pPr>
+        <w:tabs>
+          <w:tab w:val="left" w:pos="3900"/>
+        </w:tabs>
+        <w:spacing w:after="0" w:line="240" w:lineRule="auto"/>
+        <w:rPr>
+          <w:rFonts w:cs="Courier New"/>
+        </w:rPr>
+      </w:pPr>
+      <w:r>
+        <w:rPr>
+          <w:rFonts w:cs="Courier New"/>
+        </w:rPr>
+        <w:t>- Better implementation:</w:t>
+      </w:r>
+    </w:p>
+    <w:p>
+      <w:pPr>
+        <w:tabs>
+          <w:tab w:val="left" w:pos="3900"/>
+        </w:tabs>
+        <w:spacing w:after="0" w:line="240" w:lineRule="auto"/>
+        <w:rPr>
+          <w:rFonts w:cs="Courier New"/>
+        </w:rPr>
+      </w:pPr>
+      <w:r>
+        <w:rPr>
+          <w:noProof/>
+        </w:rPr>
+        <w:lastRenderedPageBreak/>
+        <w:drawing>
+          <wp:inline distT="0" distB="0" distL="0" distR="0" wp14:anchorId="75C37F3E" wp14:editId="0B0D33BE">
+            <wp:extent cx="3200400" cy="1569720"/>
+            <wp:effectExtent l="0" t="0" r="0" b="0"/>
+            <wp:docPr id="17" name="Picture 17"/>
+            <wp:cNvGraphicFramePr>
+              <a:graphicFrameLocks xmlns:a="http://schemas.openxmlformats.org/drawingml/2006/main" noChangeAspect="1"/>
+            </wp:cNvGraphicFramePr>
+            <a:graphic xmlns:a="http://schemas.openxmlformats.org/drawingml/2006/main">
+              <a:graphicData uri="http://schemas.openxmlformats.org/drawingml/2006/picture">
+                <pic:pic xmlns:pic="http://schemas.openxmlformats.org/drawingml/2006/picture">
+                  <pic:nvPicPr>
+                    <pic:cNvPr id="1" name=""/>
+                    <pic:cNvPicPr/>
+                  </pic:nvPicPr>
+                  <pic:blipFill>
+                    <a:blip r:embed="rId22"/>
+                    <a:stretch>
+                      <a:fillRect/>
+                    </a:stretch>
+                  </pic:blipFill>
+                  <pic:spPr>
+                    <a:xfrm>
+                      <a:off x="0" y="0"/>
+                      <a:ext cx="3200400" cy="1569720"/>
+                    </a:xfrm>
+                    <a:prstGeom prst="rect">
+                      <a:avLst/>
+                    </a:prstGeom>
+                  </pic:spPr>
+                </pic:pic>
+              </a:graphicData>
+            </a:graphic>
+          </wp:inline>
+        </w:drawing>
+      </w:r>
+    </w:p>
+    <w:p>
+      <w:pPr>
+        <w:tabs>
+          <w:tab w:val="left" w:pos="3900"/>
+        </w:tabs>
+        <w:spacing w:after="0" w:line="240" w:lineRule="auto"/>
+        <w:rPr>
+          <w:rFonts w:cs="Courier New"/>
+        </w:rPr>
+      </w:pPr>
+    </w:p>
+    <w:p>
+      <w:pPr>
+        <w:tabs>
+          <w:tab w:val="left" w:pos="3900"/>
+        </w:tabs>
+        <w:spacing w:after="0" w:line="240" w:lineRule="auto"/>
+        <w:rPr>
+          <w:rFonts w:cs="Courier New"/>
+        </w:rPr>
+      </w:pPr>
+      <w:r>
+        <w:rPr>
+          <w:rFonts w:cs="Courier New" w:hint="eastAsia"/>
+        </w:rPr>
+        <w:t>Binary</w:t>
+      </w:r>
+      <w:r>
+        <w:rPr>
+          <w:rFonts w:cs="Courier New"/>
+        </w:rPr>
+        <w:t xml:space="preserve"> Search</w:t>
+      </w:r>
+    </w:p>
+    <w:p>
+      <w:pPr>
+        <w:tabs>
+          <w:tab w:val="left" w:pos="3900"/>
+        </w:tabs>
+        <w:spacing w:after="0" w:line="240" w:lineRule="auto"/>
+        <w:rPr>
+          <w:rFonts w:cs="Courier New"/>
+        </w:rPr>
+      </w:pPr>
+      <w:r>
+        <w:rPr>
+          <w:rFonts w:cs="Courier New"/>
+        </w:rPr>
+        <w:t>- Idea:</w:t>
+      </w:r>
+    </w:p>
+    <w:p>
+      <w:pPr>
+        <w:tabs>
+          <w:tab w:val="left" w:pos="3900"/>
+        </w:tabs>
+        <w:spacing w:after="0" w:line="240" w:lineRule="auto"/>
+        <w:ind w:firstLine="195"/>
+        <w:rPr>
+          <w:rFonts w:cs="Courier New"/>
+        </w:rPr>
+      </w:pPr>
+      <w:r>
+        <w:rPr>
+          <w:rFonts w:cs="Courier New"/>
+        </w:rPr>
+        <w:t>- first compare key with middle element</w:t>
+      </w:r>
+    </w:p>
+    <w:p>
+      <w:pPr>
+        <w:tabs>
+          <w:tab w:val="left" w:pos="3900"/>
+        </w:tabs>
+        <w:spacing w:after="0" w:line="240" w:lineRule="auto"/>
+        <w:ind w:firstLine="195"/>
+        <w:rPr>
+          <w:rFonts w:cs="Courier New"/>
+        </w:rPr>
+      </w:pPr>
+      <w:r>
+        <w:rPr>
+          <w:rFonts w:cs="Courier New"/>
+        </w:rPr>
+        <w:t>- if key is greater, search second half and discard first half</w:t>
+      </w:r>
+    </w:p>
+    <w:p>
+      <w:pPr>
+        <w:tabs>
+          <w:tab w:val="left" w:pos="3900"/>
+        </w:tabs>
+        <w:spacing w:after="0" w:line="240" w:lineRule="auto"/>
+        <w:ind w:firstLine="195"/>
+        <w:rPr>
+          <w:rFonts w:cs="Courier New"/>
+        </w:rPr>
+      </w:pPr>
+      <w:r>
+        <w:rPr>
+          <w:rFonts w:cs="Courier New"/>
+        </w:rPr>
+        <w:t>- if key is smaller, search first half and discard second half</w:t>
+      </w:r>
+    </w:p>
+    <w:p>
+      <w:pPr>
+        <w:tabs>
+          <w:tab w:val="left" w:pos="3900"/>
+        </w:tabs>
+        <w:spacing w:after="0" w:line="240" w:lineRule="auto"/>
+        <w:ind w:firstLine="195"/>
+        <w:rPr>
+          <w:rFonts w:cs="Courier New"/>
+        </w:rPr>
+      </w:pPr>
+      <w:r>
+        <w:rPr>
+          <w:rFonts w:cs="Courier New"/>
+        </w:rPr>
+        <w:t>- if key equals middle element, return index</w:t>
+      </w:r>
+    </w:p>
+    <w:p>
+      <w:pPr>
+        <w:tabs>
+          <w:tab w:val="left" w:pos="3900"/>
+        </w:tabs>
+        <w:spacing w:after="0" w:line="240" w:lineRule="auto"/>
+        <w:rPr>
+          <w:rFonts w:cs="Courier New"/>
+        </w:rPr>
+      </w:pPr>
+      <w:r>
+        <w:rPr>
+          <w:rFonts w:cs="Courier New"/>
+        </w:rPr>
+        <w:t xml:space="preserve">- Complexity: </w:t>
+      </w:r>
+      <m:oMath>
+        <m:r>
+          <w:rPr>
+            <w:rFonts w:ascii="Cambria Math" w:hAnsi="Cambria Math" w:cs="Courier New"/>
+          </w:rPr>
+          <m:t>O(</m:t>
+        </m:r>
+        <m:func>
+          <m:funcPr>
+            <m:ctrlPr>
+              <w:rPr>
+                <w:rFonts w:ascii="Cambria Math" w:hAnsi="Cambria Math" w:cs="Courier New"/>
+                <w:i/>
+              </w:rPr>
+            </m:ctrlPr>
+          </m:funcPr>
+          <m:fName>
+            <m:sSub>
+              <m:sSubPr>
+                <m:ctrlPr>
+                  <w:rPr>
+                    <w:rFonts w:ascii="Cambria Math" w:hAnsi="Cambria Math" w:cs="Courier New"/>
+                    <w:i/>
+                  </w:rPr>
+                </m:ctrlPr>
+              </m:sSubPr>
+              <m:e>
+                <m:r>
+                  <m:rPr>
+                    <m:sty m:val="p"/>
+                  </m:rPr>
+                  <w:rPr>
+                    <w:rFonts w:ascii="Cambria Math" w:hAnsi="Cambria Math" w:cs="Courier New"/>
+                  </w:rPr>
+                  <m:t>log</m:t>
+                </m:r>
+              </m:e>
+              <m:sub>
+                <m:r>
+                  <w:rPr>
+                    <w:rFonts w:ascii="Cambria Math" w:hAnsi="Cambria Math" w:cs="Courier New"/>
+                  </w:rPr>
+                  <m:t>2</m:t>
+                </m:r>
+                <m:ctrlPr>
+                  <w:rPr>
+                    <w:rFonts w:ascii="Cambria Math" w:hAnsi="Cambria Math" w:cs="Courier New"/>
+                  </w:rPr>
+                </m:ctrlPr>
+              </m:sub>
+            </m:sSub>
+          </m:fName>
+          <m:e>
+            <m:r>
+              <w:rPr>
+                <w:rFonts w:ascii="Cambria Math" w:hAnsi="Cambria Math" w:cs="Courier New"/>
+              </w:rPr>
+              <m:t>n)</m:t>
+            </m:r>
+          </m:e>
+        </m:func>
+      </m:oMath>
+    </w:p>
+    <w:p>
+      <w:pPr>
+        <w:tabs>
+          <w:tab w:val="left" w:pos="3900"/>
+        </w:tabs>
+        <w:spacing w:after="0" w:line="240" w:lineRule="auto"/>
+        <w:rPr>
+          <w:rFonts w:cs="Courier New"/>
+        </w:rPr>
+      </w:pPr>
+    </w:p>
+    <w:p>
+      <w:pPr>
+        <w:tabs>
+          <w:tab w:val="left" w:pos="3900"/>
+        </w:tabs>
+        <w:spacing w:after="0" w:line="240" w:lineRule="auto"/>
+        <w:rPr>
+          <w:rFonts w:cs="Courier New"/>
+          <w:lang w:val="en-US"/>
+        </w:rPr>
+      </w:pPr>
+      <w:r>
+        <w:rPr>
+          <w:rFonts w:cs="Courier New"/>
+          <w:lang w:val="en-US"/>
+        </w:rPr>
+        <w:t>Implementation</w:t>
+      </w:r>
+    </w:p>
+    <w:p>
+      <w:pPr>
+        <w:tabs>
+          <w:tab w:val="left" w:pos="3900"/>
+        </w:tabs>
+        <w:spacing w:after="0" w:line="240" w:lineRule="auto"/>
+        <w:rPr>
+          <w:rFonts w:cs="Courier New"/>
+          <w:lang w:val="en-US"/>
+        </w:rPr>
+      </w:pPr>
+      <w:r>
+        <w:rPr>
+          <w:rFonts w:cs="Courier New"/>
+          <w:lang w:val="en-US"/>
+        </w:rPr>
+        <w:t>- keep track of left and right indices denoting section of list needs to be searched</w:t>
+      </w:r>
+    </w:p>
+    <w:p>
+      <w:pPr>
+        <w:tabs>
+          <w:tab w:val="left" w:pos="3900"/>
+        </w:tabs>
+        <w:spacing w:after="0" w:line="240" w:lineRule="auto"/>
+        <w:rPr>
+          <w:rFonts w:cs="Courier New"/>
+          <w:lang w:val="en-US"/>
+        </w:rPr>
+      </w:pPr>
+    </w:p>
+    <w:p>
+      <w:pPr>
+        <w:tabs>
+          <w:tab w:val="left" w:pos="3900"/>
+        </w:tabs>
+        <w:spacing w:after="0" w:line="240" w:lineRule="auto"/>
+        <w:rPr>
+          <w:rFonts w:cs="Courier New"/>
+          <w:lang w:val="en-US"/>
+        </w:rPr>
+      </w:pPr>
+      <w:r>
+        <w:rPr>
+          <w:rFonts w:cs="Courier New"/>
+          <w:lang w:val="en-US"/>
+        </w:rPr>
+        <w:t>Iterative implementation:</w:t>
+      </w:r>
+    </w:p>
+    <w:p>
+      <w:pPr>
+        <w:tabs>
+          <w:tab w:val="left" w:pos="3900"/>
+        </w:tabs>
+        <w:spacing w:after="0" w:line="240" w:lineRule="auto"/>
+        <w:rPr>
+          <w:rFonts w:cs="Courier New"/>
+          <w:lang w:val="en-US"/>
+        </w:rPr>
+      </w:pPr>
+      <w:r>
+        <w:rPr>
+          <w:noProof/>
+        </w:rPr>
+        <w:drawing>
+          <wp:inline distT="0" distB="0" distL="0" distR="0" wp14:anchorId="298E0A35" wp14:editId="5C4DB3D1">
+            <wp:extent cx="3200400" cy="1670050"/>
+            <wp:effectExtent l="0" t="0" r="0" b="6350"/>
+            <wp:docPr id="18" name="Picture 18"/>
+            <wp:cNvGraphicFramePr>
+              <a:graphicFrameLocks xmlns:a="http://schemas.openxmlformats.org/drawingml/2006/main" noChangeAspect="1"/>
+            </wp:cNvGraphicFramePr>
+            <a:graphic xmlns:a="http://schemas.openxmlformats.org/drawingml/2006/main">
+              <a:graphicData uri="http://schemas.openxmlformats.org/drawingml/2006/picture">
+                <pic:pic xmlns:pic="http://schemas.openxmlformats.org/drawingml/2006/picture">
+                  <pic:nvPicPr>
+                    <pic:cNvPr id="1" name=""/>
+                    <pic:cNvPicPr/>
+                  </pic:nvPicPr>
+                  <pic:blipFill>
+                    <a:blip r:embed="rId23"/>
+                    <a:stretch>
+                      <a:fillRect/>
+                    </a:stretch>
+                  </pic:blipFill>
+                  <pic:spPr>
+                    <a:xfrm>
+                      <a:off x="0" y="0"/>
+                      <a:ext cx="3200400" cy="1670050"/>
+                    </a:xfrm>
+                    <a:prstGeom prst="rect">
+                      <a:avLst/>
+                    </a:prstGeom>
+                  </pic:spPr>
+                </pic:pic>
+              </a:graphicData>
+            </a:graphic>
+          </wp:inline>
+        </w:drawing>
+      </w:r>
+    </w:p>
+    <w:p>
+      <w:pPr>
+        <w:tabs>
+          <w:tab w:val="left" w:pos="3900"/>
+        </w:tabs>
+        <w:spacing w:after="0" w:line="240" w:lineRule="auto"/>
+        <w:rPr>
+          <w:rFonts w:cs="Courier New"/>
+          <w:lang w:val="en-US"/>
+        </w:rPr>
+      </w:pPr>
+    </w:p>
+    <w:p>
+      <w:pPr>
+        <w:tabs>
+          <w:tab w:val="left" w:pos="3900"/>
+        </w:tabs>
+        <w:spacing w:after="0" w:line="240" w:lineRule="auto"/>
+        <w:rPr>
+          <w:rFonts w:cs="Courier New"/>
+          <w:lang w:val="en-US"/>
+        </w:rPr>
+      </w:pPr>
+      <w:r>
+        <w:rPr>
+          <w:rFonts w:cs="Courier New"/>
+          <w:lang w:val="en-US"/>
+        </w:rPr>
+        <w:t>Recursive implementation:</w:t>
+      </w:r>
+    </w:p>
+    <w:p>
+      <w:pPr>
+        <w:tabs>
+          <w:tab w:val="left" w:pos="3900"/>
+        </w:tabs>
+        <w:spacing w:after="0" w:line="240" w:lineRule="auto"/>
+        <w:rPr>
+          <w:rFonts w:cs="Courier New" w:hint="eastAsia"/>
+          <w:lang w:val="en-US"/>
+        </w:rPr>
+      </w:pPr>
+      <w:r>
+        <w:rPr>
+          <w:noProof/>
+        </w:rPr>
+        <w:drawing>
+          <wp:inline distT="0" distB="0" distL="0" distR="0" wp14:anchorId="313C64A6" wp14:editId="64670922">
+            <wp:extent cx="3200400" cy="1652905"/>
+            <wp:effectExtent l="0" t="0" r="0" b="4445"/>
+            <wp:docPr id="19" name="Picture 19"/>
+            <wp:cNvGraphicFramePr>
+              <a:graphicFrameLocks xmlns:a="http://schemas.openxmlformats.org/drawingml/2006/main" noChangeAspect="1"/>
+            </wp:cNvGraphicFramePr>
+            <a:graphic xmlns:a="http://schemas.openxmlformats.org/drawingml/2006/main">
+              <a:graphicData uri="http://schemas.openxmlformats.org/drawingml/2006/picture">
+                <pic:pic xmlns:pic="http://schemas.openxmlformats.org/drawingml/2006/picture">
+                  <pic:nvPicPr>
+                    <pic:cNvPr id="1" name=""/>
+                    <pic:cNvPicPr/>
+                  </pic:nvPicPr>
+                  <pic:blipFill>
+                    <a:blip r:embed="rId24"/>
+                    <a:stretch>
+                      <a:fillRect/>
+                    </a:stretch>
+                  </pic:blipFill>
+                  <pic:spPr>
+                    <a:xfrm>
+                      <a:off x="0" y="0"/>
+                      <a:ext cx="3200400" cy="1652905"/>
+                    </a:xfrm>
+                    <a:prstGeom prst="rect">
+                      <a:avLst/>
+                    </a:prstGeom>
+                  </pic:spPr>
+                </pic:pic>
+              </a:graphicData>
+            </a:graphic>
+          </wp:inline>
+        </w:drawing>
+      </w:r>
+    </w:p>
+    <w:p>
+      <w:pPr>
+        <w:tabs>
+          <w:tab w:val="left" w:pos="3900"/>
+        </w:tabs>
+        <w:spacing w:after="0" w:line="240" w:lineRule="auto"/>
+        <w:rPr>
+          <w:rFonts w:cs="Courier New"/>
+          <w:lang w:val="en-US"/>
+        </w:rPr>
+      </w:pPr>
+    </w:p>
+    <w:p>
+      <w:pPr>
+        <w:tabs>
+          <w:tab w:val="left" w:pos="3900"/>
+        </w:tabs>
+        <w:spacing w:after="0" w:line="240" w:lineRule="auto"/>
+        <w:rPr>
+          <w:rFonts w:cs="Courier New"/>
+          <w:b/>
+          <w:u w:val="single"/>
+          <w:shd w:val="pct15" w:color="auto" w:fill="FFFFFF"/>
+          <w:lang w:val="en-US"/>
+        </w:rPr>
+      </w:pPr>
+      <w:r>
+        <w:rPr>
+          <w:rFonts w:cs="Courier New"/>
+          <w:b/>
+          <w:u w:val="single"/>
+          <w:shd w:val="pct15" w:color="auto" w:fill="FFFFFF"/>
+          <w:lang w:val="en-US"/>
+        </w:rPr>
+        <w:t>Lecture 21</w:t>
+      </w:r>
+    </w:p>
+    <w:p>
+      <w:pPr>
+        <w:tabs>
+          <w:tab w:val="left" w:pos="3900"/>
+        </w:tabs>
+        <w:spacing w:after="0" w:line="240" w:lineRule="auto"/>
+        <w:rPr>
+          <w:rFonts w:cs="Courier New"/>
+          <w:b/>
+        </w:rPr>
+      </w:pPr>
+      <w:r>
+        <w:rPr>
+          <w:rFonts w:cs="Courier New"/>
+          <w:b/>
+        </w:rPr>
+        <w:t>Merge Sort</w:t>
+      </w:r>
+    </w:p>
+    <w:p>
+      <w:pPr>
+        <w:tabs>
+          <w:tab w:val="left" w:pos="3900"/>
+        </w:tabs>
+        <w:spacing w:after="0" w:line="240" w:lineRule="auto"/>
+        <w:rPr>
+          <w:rFonts w:cs="Courier New"/>
+        </w:rPr>
+      </w:pPr>
+      <w:r>
+        <w:rPr>
+          <w:rFonts w:cs="Courier New"/>
+        </w:rPr>
+        <w:t>- divide and conquer</w:t>
+      </w:r>
+    </w:p>
+    <w:p>
+      <w:pPr>
+        <w:tabs>
+          <w:tab w:val="left" w:pos="3900"/>
+        </w:tabs>
+        <w:spacing w:after="0" w:line="240" w:lineRule="auto"/>
+        <w:rPr>
+          <w:rFonts w:cs="Courier New"/>
+        </w:rPr>
+      </w:pPr>
+      <w:r>
+        <w:rPr>
+          <w:rFonts w:cs="Courier New"/>
+        </w:rPr>
+        <w:t>- Idea:</w:t>
+      </w:r>
+    </w:p>
+    <w:p>
+      <w:pPr>
+        <w:tabs>
+          <w:tab w:val="left" w:pos="3900"/>
+        </w:tabs>
+        <w:spacing w:after="0" w:line="240" w:lineRule="auto"/>
+        <w:ind w:firstLine="195"/>
+        <w:rPr>
+          <w:rFonts w:cs="Courier New"/>
+          <w:lang w:val="en-US"/>
+        </w:rPr>
+      </w:pPr>
+      <w:r>
+        <w:rPr>
+          <w:rFonts w:cs="Courier New"/>
+        </w:rPr>
+        <w:t xml:space="preserve">- </w:t>
+      </w:r>
+      <w:r>
+        <w:rPr>
+          <w:rFonts w:cs="Courier New"/>
+          <w:lang w:val="en-US"/>
+        </w:rPr>
+        <w:t>partition list into two halves</w:t>
+      </w:r>
+    </w:p>
+    <w:p>
+      <w:pPr>
+        <w:tabs>
+          <w:tab w:val="left" w:pos="3900"/>
+        </w:tabs>
+        <w:spacing w:after="0" w:line="240" w:lineRule="auto"/>
+        <w:ind w:firstLine="195"/>
+        <w:rPr>
+          <w:rFonts w:cs="Courier New"/>
+          <w:lang w:val="en-US"/>
+        </w:rPr>
+      </w:pPr>
+      <w:r>
+        <w:rPr>
+          <w:rFonts w:cs="Courier New"/>
+          <w:lang w:val="en-US"/>
+        </w:rPr>
+        <w:t>- sort each half recursively</w:t>
+      </w:r>
+    </w:p>
+    <w:p>
+      <w:pPr>
+        <w:tabs>
+          <w:tab w:val="left" w:pos="3900"/>
+        </w:tabs>
+        <w:spacing w:after="0" w:line="240" w:lineRule="auto"/>
+        <w:ind w:firstLine="195"/>
+        <w:rPr>
+          <w:rFonts w:cs="Courier New" w:hint="eastAsia"/>
+          <w:lang w:val="en-US"/>
+        </w:rPr>
+      </w:pPr>
+      <w:r>
+        <w:rPr>
+          <w:rFonts w:cs="Courier New"/>
+          <w:lang w:val="en-US"/>
+        </w:rPr>
+        <w:t xml:space="preserve">- merge the sorted half </w:t>
+      </w:r>
+      <w:r>
+        <w:rPr>
+          <w:rFonts w:cs="Courier New"/>
+          <w:b/>
+          <w:lang w:val="en-US"/>
+        </w:rPr>
+        <w:t>maintaining order</w:t>
+      </w:r>
+    </w:p>
+    <w:p>
+      <w:pPr>
+        <w:tabs>
+          <w:tab w:val="left" w:pos="3900"/>
+        </w:tabs>
+        <w:spacing w:after="0" w:line="240" w:lineRule="auto"/>
+        <w:rPr>
+          <w:rFonts w:cs="Courier New"/>
+          <w:lang w:val="en-US"/>
+        </w:rPr>
+      </w:pPr>
+    </w:p>
+    <w:p>
+      <w:pPr>
+        <w:tabs>
+          <w:tab w:val="left" w:pos="3900"/>
+        </w:tabs>
+        <w:spacing w:after="0" w:line="240" w:lineRule="auto"/>
+        <w:rPr>
+          <w:rFonts w:cs="Courier New"/>
+          <w:lang w:val="en-US"/>
+        </w:rPr>
+      </w:pPr>
+      <w:r>
+        <w:rPr>
+          <w:noProof/>
+        </w:rPr>
+        <w:drawing>
+          <wp:inline distT="0" distB="0" distL="0" distR="0" wp14:anchorId="6C0ADEE5" wp14:editId="7295593C">
+            <wp:extent cx="3200400" cy="1480820"/>
+            <wp:effectExtent l="0" t="0" r="0" b="5080"/>
+            <wp:docPr id="20" name="Picture 20"/>
+            <wp:cNvGraphicFramePr>
+              <a:graphicFrameLocks xmlns:a="http://schemas.openxmlformats.org/drawingml/2006/main" noChangeAspect="1"/>
+            </wp:cNvGraphicFramePr>
+            <a:graphic xmlns:a="http://schemas.openxmlformats.org/drawingml/2006/main">
+              <a:graphicData uri="http://schemas.openxmlformats.org/drawingml/2006/picture">
+                <pic:pic xmlns:pic="http://schemas.openxmlformats.org/drawingml/2006/picture">
+                  <pic:nvPicPr>
+                    <pic:cNvPr id="1" name=""/>
+                    <pic:cNvPicPr/>
+                  </pic:nvPicPr>
+                  <pic:blipFill>
+                    <a:blip r:embed="rId25"/>
+                    <a:stretch>
+                      <a:fillRect/>
+                    </a:stretch>
+                  </pic:blipFill>
+                  <pic:spPr>
+                    <a:xfrm>
+                      <a:off x="0" y="0"/>
+                      <a:ext cx="3200400" cy="1480820"/>
+                    </a:xfrm>
+                    <a:prstGeom prst="rect">
+                      <a:avLst/>
+                    </a:prstGeom>
+                  </pic:spPr>
+                </pic:pic>
+              </a:graphicData>
+            </a:graphic>
+          </wp:inline>
+        </w:drawing>
+      </w:r>
+    </w:p>
+    <w:p>
+      <w:pPr>
+        <w:tabs>
+          <w:tab w:val="left" w:pos="3900"/>
+        </w:tabs>
+        <w:spacing w:after="0" w:line="240" w:lineRule="auto"/>
+        <w:rPr>
+          <w:rFonts w:cs="Courier New"/>
+          <w:lang w:val="en-US"/>
+        </w:rPr>
+      </w:pPr>
+      <w:r>
+        <w:rPr>
+          <w:rFonts w:cs="Courier New"/>
+          <w:lang w:val="en-US"/>
+        </w:rPr>
+        <w:t>Where merge(list1, list2) is implemented as:</w:t>
+      </w:r>
+    </w:p>
+    <w:p>
+      <w:pPr>
+        <w:tabs>
+          <w:tab w:val="left" w:pos="3900"/>
+        </w:tabs>
+        <w:spacing w:after="0" w:line="240" w:lineRule="auto"/>
+        <w:rPr>
+          <w:rFonts w:cs="Courier New"/>
+        </w:rPr>
+      </w:pPr>
+      <w:r>
+        <w:rPr>
+          <w:noProof/>
+        </w:rPr>
+        <w:drawing>
+          <wp:inline distT="0" distB="0" distL="0" distR="0" wp14:anchorId="3C81D7E0" wp14:editId="7CD751CE">
+            <wp:extent cx="3200400" cy="1456690"/>
+            <wp:effectExtent l="0" t="0" r="0" b="0"/>
+            <wp:docPr id="21" name="Picture 21"/>
+            <wp:cNvGraphicFramePr>
+              <a:graphicFrameLocks xmlns:a="http://schemas.openxmlformats.org/drawingml/2006/main" noChangeAspect="1"/>
+            </wp:cNvGraphicFramePr>
+            <a:graphic xmlns:a="http://schemas.openxmlformats.org/drawingml/2006/main">
+              <a:graphicData uri="http://schemas.openxmlformats.org/drawingml/2006/picture">
+                <pic:pic xmlns:pic="http://schemas.openxmlformats.org/drawingml/2006/picture">
+                  <pic:nvPicPr>
+                    <pic:cNvPr id="1" name=""/>
+                    <pic:cNvPicPr/>
+                  </pic:nvPicPr>
+                  <pic:blipFill>
+                    <a:blip r:embed="rId26"/>
+                    <a:stretch>
+                      <a:fillRect/>
+                    </a:stretch>
+                  </pic:blipFill>
+                  <pic:spPr>
+                    <a:xfrm>
+                      <a:off x="0" y="0"/>
+                      <a:ext cx="3200400" cy="1456690"/>
+                    </a:xfrm>
+                    <a:prstGeom prst="rect">
+                      <a:avLst/>
+                    </a:prstGeom>
+                  </pic:spPr>
+                </pic:pic>
+              </a:graphicData>
+            </a:graphic>
+          </wp:inline>
+        </w:drawing>
+      </w:r>
+    </w:p>
+    <w:p>
+      <w:pPr>
+        <w:tabs>
+          <w:tab w:val="left" w:pos="3900"/>
+        </w:tabs>
+        <w:spacing w:after="0" w:line="240" w:lineRule="auto"/>
+        <w:rPr>
+          <w:rFonts w:cs="Courier New"/>
+        </w:rPr>
+      </w:pPr>
+    </w:p>
+    <w:p>
+      <w:pPr>
+        <w:tabs>
+          <w:tab w:val="left" w:pos="3900"/>
+        </w:tabs>
+        <w:spacing w:after="0" w:line="240" w:lineRule="auto"/>
+        <w:rPr>
+          <w:rFonts w:cs="Courier New"/>
+        </w:rPr>
+      </w:pPr>
+      <w:r>
+        <w:rPr>
+          <w:rFonts w:cs="Courier New"/>
+        </w:rPr>
+        <w:t xml:space="preserve">- Complexity: </w:t>
+      </w:r>
+      <m:oMath>
+        <m:r>
+          <w:rPr>
+            <w:rFonts w:ascii="Cambria Math" w:hAnsi="Cambria Math" w:cs="Courier New"/>
+          </w:rPr>
+          <m:t>O(</m:t>
+        </m:r>
+        <m:r>
+          <w:rPr>
+            <w:rFonts w:ascii="Cambria Math" w:hAnsi="Cambria Math" w:cs="Courier New"/>
+          </w:rPr>
+          <m:t>n</m:t>
+        </m:r>
+        <m:func>
+          <m:funcPr>
+            <m:ctrlPr>
+              <w:rPr>
+                <w:rFonts w:ascii="Cambria Math" w:hAnsi="Cambria Math" w:cs="Courier New"/>
+                <w:i/>
+              </w:rPr>
+            </m:ctrlPr>
+          </m:funcPr>
+          <m:fName>
+            <m:sSub>
+              <m:sSubPr>
+                <m:ctrlPr>
+                  <w:rPr>
+                    <w:rFonts w:ascii="Cambria Math" w:hAnsi="Cambria Math" w:cs="Courier New"/>
+                    <w:i/>
+                  </w:rPr>
+                </m:ctrlPr>
+              </m:sSubPr>
+              <m:e>
+                <m:r>
+                  <m:rPr>
+                    <m:sty m:val="p"/>
+                  </m:rPr>
+                  <w:rPr>
+                    <w:rFonts w:ascii="Cambria Math" w:hAnsi="Cambria Math" w:cs="Courier New"/>
+                  </w:rPr>
+                  <m:t>log</m:t>
+                </m:r>
+              </m:e>
+              <m:sub>
+                <m:r>
+                  <w:rPr>
+                    <w:rFonts w:ascii="Cambria Math" w:hAnsi="Cambria Math" w:cs="Courier New"/>
+                  </w:rPr>
+                  <m:t>2</m:t>
+                </m:r>
+                <m:ctrlPr>
+                  <w:rPr>
+                    <w:rFonts w:ascii="Cambria Math" w:hAnsi="Cambria Math" w:cs="Courier New"/>
+                  </w:rPr>
+                </m:ctrlPr>
+              </m:sub>
+            </m:sSub>
+          </m:fName>
+          <m:e>
+            <m:r>
+              <w:rPr>
+                <w:rFonts w:ascii="Cambria Math" w:hAnsi="Cambria Math" w:cs="Courier New"/>
+              </w:rPr>
+              <m:t>n)</m:t>
+            </m:r>
+          </m:e>
+        </m:func>
+      </m:oMath>
+    </w:p>
+    <w:p>
+      <w:pPr>
+        <w:tabs>
+          <w:tab w:val="left" w:pos="3900"/>
+        </w:tabs>
+        <w:spacing w:after="0" w:line="240" w:lineRule="auto"/>
+        <w:rPr>
+          <w:rFonts w:cs="Courier New"/>
+        </w:rPr>
+      </w:pPr>
+    </w:p>
+    <w:p>
+      <w:pPr>
+        <w:tabs>
+          <w:tab w:val="left" w:pos="3900"/>
+        </w:tabs>
+        <w:spacing w:after="0" w:line="240" w:lineRule="auto"/>
+        <w:rPr>
+          <w:rFonts w:cs="Courier New"/>
+          <w:b/>
+        </w:rPr>
+      </w:pPr>
+      <w:r>
+        <w:rPr>
+          <w:rFonts w:cs="Courier New"/>
+          <w:b/>
+        </w:rPr>
+        <w:t>Quick Sort</w:t>
+      </w:r>
+    </w:p>
+    <w:p>
+      <w:pPr>
+        <w:tabs>
+          <w:tab w:val="left" w:pos="3900"/>
+        </w:tabs>
+        <w:spacing w:after="0" w:line="240" w:lineRule="auto"/>
+        <w:rPr>
+          <w:rFonts w:cs="Courier New"/>
+        </w:rPr>
+      </w:pPr>
+      <w:r>
+        <w:rPr>
+          <w:rFonts w:cs="Courier New"/>
+        </w:rPr>
+        <w:t>- divide and conquer</w:t>
+      </w:r>
+    </w:p>
+    <w:p>
+      <w:pPr>
+        <w:tabs>
+          <w:tab w:val="left" w:pos="3900"/>
+        </w:tabs>
+        <w:spacing w:after="0" w:line="240" w:lineRule="auto"/>
+        <w:rPr>
+          <w:rFonts w:cs="Courier New"/>
+        </w:rPr>
+      </w:pPr>
+      <w:r>
+        <w:rPr>
+          <w:rFonts w:cs="Courier New"/>
+        </w:rPr>
+        <w:t xml:space="preserve">- Idea: </w:t>
+      </w:r>
+    </w:p>
+    <w:p>
+      <w:pPr>
+        <w:tabs>
+          <w:tab w:val="left" w:pos="3900"/>
+        </w:tabs>
+        <w:spacing w:after="0" w:line="240" w:lineRule="auto"/>
+        <w:ind w:firstLine="195"/>
+        <w:rPr>
+          <w:rFonts w:cs="Courier New"/>
+        </w:rPr>
+      </w:pPr>
+      <w:r>
+        <w:rPr>
+          <w:rFonts w:cs="Courier New"/>
+        </w:rPr>
+        <w:t>- pick an element as the pivot</w:t>
+      </w:r>
+    </w:p>
+    <w:p>
+      <w:pPr>
+        <w:tabs>
+          <w:tab w:val="left" w:pos="3900"/>
+        </w:tabs>
+        <w:spacing w:after="0" w:line="240" w:lineRule="auto"/>
+        <w:ind w:firstLine="195"/>
+        <w:rPr>
+          <w:rFonts w:cs="Courier New"/>
+        </w:rPr>
+      </w:pPr>
+      <w:r>
+        <w:rPr>
+          <w:rFonts w:cs="Courier New"/>
+        </w:rPr>
+        <w:t>- partition list by placing all elements smaller than the pivot to its left, and all elements larger than the pivot to the right</w:t>
+      </w:r>
+    </w:p>
+    <w:p>
+      <w:pPr>
+        <w:tabs>
+          <w:tab w:val="left" w:pos="3900"/>
+        </w:tabs>
+        <w:spacing w:after="0" w:line="240" w:lineRule="auto"/>
+        <w:ind w:firstLine="195"/>
+        <w:rPr>
+          <w:rFonts w:cs="Courier New"/>
+        </w:rPr>
+      </w:pPr>
+      <w:r>
+        <w:rPr>
+          <w:rFonts w:cs="Courier New"/>
+        </w:rPr>
+        <w:t>- sort left and right parts recursively</w:t>
+      </w:r>
+    </w:p>
+    <w:p>
+      <w:pPr>
+        <w:tabs>
+          <w:tab w:val="left" w:pos="3900"/>
+        </w:tabs>
+        <w:spacing w:after="0" w:line="240" w:lineRule="auto"/>
+        <w:ind w:firstLine="195"/>
+        <w:rPr>
+          <w:rFonts w:cs="Courier New"/>
+        </w:rPr>
+      </w:pPr>
+      <w:r>
+        <w:rPr>
+          <w:rFonts w:cs="Courier New"/>
+        </w:rPr>
+        <w:t>- repeat until there is nothing left to sort</w:t>
+      </w:r>
+    </w:p>
+    <w:p>
+      <w:pPr>
+        <w:tabs>
+          <w:tab w:val="left" w:pos="3900"/>
+        </w:tabs>
+        <w:spacing w:after="0" w:line="240" w:lineRule="auto"/>
+        <w:rPr>
+          <w:rFonts w:cs="Courier New"/>
+        </w:rPr>
+      </w:pPr>
+    </w:p>
+    <w:p>
+      <w:pPr>
+        <w:tabs>
+          <w:tab w:val="left" w:pos="3900"/>
+        </w:tabs>
+        <w:spacing w:after="0" w:line="240" w:lineRule="auto"/>
+        <w:rPr>
+          <w:rFonts w:cs="Courier New"/>
+        </w:rPr>
+      </w:pPr>
+      <w:r>
+        <w:rPr>
+          <w:rFonts w:cs="Courier New"/>
+        </w:rPr>
+        <w:t>Picking the pivot:</w:t>
+      </w:r>
+    </w:p>
+    <w:p>
+      <w:pPr>
+        <w:tabs>
+          <w:tab w:val="left" w:pos="3900"/>
+        </w:tabs>
+        <w:spacing w:after="0" w:line="240" w:lineRule="auto"/>
+        <w:rPr>
+          <w:rFonts w:cs="Courier New"/>
+        </w:rPr>
+      </w:pPr>
+      <w:r>
+        <w:rPr>
+          <w:rFonts w:cs="Courier New"/>
+        </w:rPr>
+        <w:t>- always pick first element</w:t>
+      </w:r>
+    </w:p>
+    <w:p>
+      <w:pPr>
+        <w:tabs>
+          <w:tab w:val="left" w:pos="3900"/>
+        </w:tabs>
+        <w:spacing w:after="0" w:line="240" w:lineRule="auto"/>
+        <w:rPr>
+          <w:rFonts w:cs="Courier New"/>
+        </w:rPr>
+      </w:pPr>
+      <w:r>
+        <w:rPr>
+          <w:rFonts w:cs="Courier New"/>
+        </w:rPr>
+        <w:t>- always pick last element</w:t>
+      </w:r>
+    </w:p>
+    <w:p>
+      <w:pPr>
+        <w:tabs>
+          <w:tab w:val="left" w:pos="3900"/>
+        </w:tabs>
+        <w:spacing w:after="0" w:line="240" w:lineRule="auto"/>
+        <w:rPr>
+          <w:rFonts w:cs="Courier New"/>
+        </w:rPr>
+      </w:pPr>
+      <w:r>
+        <w:rPr>
+          <w:rFonts w:cs="Courier New"/>
+        </w:rPr>
+        <w:t>- pick random element</w:t>
+      </w:r>
+    </w:p>
+    <w:p>
+      <w:pPr>
+        <w:tabs>
+          <w:tab w:val="left" w:pos="3900"/>
+        </w:tabs>
+        <w:spacing w:after="0" w:line="240" w:lineRule="auto"/>
+        <w:rPr>
+          <w:rFonts w:cs="Courier New"/>
+        </w:rPr>
+      </w:pPr>
+      <w:r>
+        <w:rPr>
+          <w:rFonts w:cs="Courier New"/>
+        </w:rPr>
+        <w:t>- pick median as pivot</w:t>
+      </w:r>
+    </w:p>
+    <w:p>
+      <w:pPr>
+        <w:tabs>
+          <w:tab w:val="left" w:pos="3900"/>
+        </w:tabs>
+        <w:spacing w:after="0" w:line="240" w:lineRule="auto"/>
+        <w:rPr>
+          <w:rFonts w:cs="Courier New"/>
+        </w:rPr>
+      </w:pPr>
+    </w:p>
+    <w:p>
+      <w:pPr>
+        <w:tabs>
+          <w:tab w:val="left" w:pos="3900"/>
+        </w:tabs>
+        <w:spacing w:after="0" w:line="240" w:lineRule="auto"/>
+        <w:rPr>
+          <w:rFonts w:cs="Courier New"/>
+        </w:rPr>
+      </w:pPr>
+      <w:r>
+        <w:rPr>
+          <w:rFonts w:cs="Courier New"/>
+        </w:rPr>
+        <w:t>Implementation</w:t>
+      </w:r>
+    </w:p>
+    <w:p>
+      <w:pPr>
+        <w:tabs>
+          <w:tab w:val="left" w:pos="3900"/>
+        </w:tabs>
+        <w:spacing w:after="0" w:line="240" w:lineRule="auto"/>
+        <w:ind w:firstLine="195"/>
+        <w:rPr>
+          <w:rFonts w:cs="Courier New"/>
+        </w:rPr>
+      </w:pPr>
+      <w:r>
+        <w:rPr>
+          <w:rFonts w:cs="Courier New"/>
+        </w:rPr>
+        <w:t>- compare elements with pivot</w:t>
+      </w:r>
+    </w:p>
+    <w:p>
+      <w:pPr>
+        <w:tabs>
+          <w:tab w:val="left" w:pos="3900"/>
+        </w:tabs>
+        <w:spacing w:after="0" w:line="240" w:lineRule="auto"/>
+        <w:ind w:firstLine="195"/>
+        <w:rPr>
+          <w:rFonts w:cs="Courier New"/>
+        </w:rPr>
+      </w:pPr>
+      <w:r>
+        <w:rPr>
+          <w:rFonts w:cs="Courier New"/>
+        </w:rPr>
+        <w:t>- if element is smaller then move wall and swap place with element left of wall</w:t>
+      </w:r>
+    </w:p>
+    <w:p>
+      <w:pPr>
+        <w:tabs>
+          <w:tab w:val="left" w:pos="3900"/>
+        </w:tabs>
+        <w:spacing w:after="0" w:line="240" w:lineRule="auto"/>
+        <w:ind w:firstLine="195"/>
+        <w:rPr>
+          <w:rFonts w:cs="Courier New"/>
+        </w:rPr>
+      </w:pPr>
+      <w:r>
+        <w:rPr>
+          <w:rFonts w:cs="Courier New"/>
+        </w:rPr>
+        <w:t>- stop when the right index is reached</w:t>
+      </w:r>
+    </w:p>
+    <w:p>
+      <w:pPr>
+        <w:tabs>
+          <w:tab w:val="left" w:pos="3900"/>
+        </w:tabs>
+        <w:spacing w:after="0" w:line="240" w:lineRule="auto"/>
+        <w:ind w:firstLine="195"/>
+        <w:rPr>
+          <w:rFonts w:cs="Courier New"/>
+        </w:rPr>
+      </w:pPr>
+      <w:r>
+        <w:rPr>
+          <w:rFonts w:cs="Courier New"/>
+        </w:rPr>
+        <w:t>- call quicksort on left and right parts until base cases are reached</w:t>
+      </w:r>
+    </w:p>
+    <w:p>
+      <w:pPr>
+        <w:tabs>
+          <w:tab w:val="left" w:pos="3900"/>
+        </w:tabs>
+        <w:spacing w:after="0" w:line="240" w:lineRule="auto"/>
+        <w:ind w:firstLine="195"/>
+        <w:rPr>
+          <w:rFonts w:cs="Courier New"/>
+        </w:rPr>
+      </w:pPr>
+      <w:r>
+        <w:rPr>
+          <w:noProof/>
+        </w:rPr>
+        <w:lastRenderedPageBreak/>
+        <w:drawing>
+          <wp:inline distT="0" distB="0" distL="0" distR="0" wp14:anchorId="70990DC6" wp14:editId="1B537E75">
+            <wp:extent cx="3200400" cy="1710690"/>
+            <wp:effectExtent l="0" t="0" r="0" b="3810"/>
+            <wp:docPr id="24" name="Picture 24"/>
+            <wp:cNvGraphicFramePr>
+              <a:graphicFrameLocks xmlns:a="http://schemas.openxmlformats.org/drawingml/2006/main" noChangeAspect="1"/>
+            </wp:cNvGraphicFramePr>
+            <a:graphic xmlns:a="http://schemas.openxmlformats.org/drawingml/2006/main">
+              <a:graphicData uri="http://schemas.openxmlformats.org/drawingml/2006/picture">
+                <pic:pic xmlns:pic="http://schemas.openxmlformats.org/drawingml/2006/picture">
+                  <pic:nvPicPr>
+                    <pic:cNvPr id="1" name=""/>
+                    <pic:cNvPicPr/>
+                  </pic:nvPicPr>
+                  <pic:blipFill>
+                    <a:blip r:embed="rId27"/>
+                    <a:stretch>
+                      <a:fillRect/>
+                    </a:stretch>
+                  </pic:blipFill>
+                  <pic:spPr>
+                    <a:xfrm>
+                      <a:off x="0" y="0"/>
+                      <a:ext cx="3200400" cy="1710690"/>
+                    </a:xfrm>
+                    <a:prstGeom prst="rect">
+                      <a:avLst/>
+                    </a:prstGeom>
+                  </pic:spPr>
+                </pic:pic>
+              </a:graphicData>
+            </a:graphic>
+          </wp:inline>
+        </w:drawing>
+      </w:r>
+    </w:p>
+    <w:p>
+      <w:pPr>
+        <w:tabs>
+          <w:tab w:val="left" w:pos="3900"/>
+        </w:tabs>
+        <w:spacing w:after="0" w:line="240" w:lineRule="auto"/>
+        <w:ind w:firstLine="195"/>
+        <w:rPr>
+          <w:rFonts w:cs="Courier New"/>
+        </w:rPr>
+      </w:pPr>
+      <w:r>
+        <w:rPr>
+          <w:rFonts w:cs="Courier New"/>
+        </w:rPr>
+        <w:t>- Implementation of placeAndDivide():</w:t>
+      </w:r>
+    </w:p>
+    <w:p>
+      <w:pPr>
+        <w:tabs>
+          <w:tab w:val="left" w:pos="3900"/>
+        </w:tabs>
+        <w:spacing w:after="0" w:line="240" w:lineRule="auto"/>
+        <w:rPr>
+          <w:rFonts w:cs="Courier New" w:hint="eastAsia"/>
+        </w:rPr>
+      </w:pPr>
+      <w:r>
+        <w:rPr>
+          <w:noProof/>
+        </w:rPr>
+        <w:drawing>
+          <wp:inline distT="0" distB="0" distL="0" distR="0" wp14:anchorId="26597E60" wp14:editId="5E566B33">
+            <wp:extent cx="3200400" cy="1503680"/>
+            <wp:effectExtent l="0" t="0" r="0" b="1270"/>
+            <wp:docPr id="22" name="Picture 22"/>
+            <wp:cNvGraphicFramePr>
+              <a:graphicFrameLocks xmlns:a="http://schemas.openxmlformats.org/drawingml/2006/main" noChangeAspect="1"/>
+            </wp:cNvGraphicFramePr>
+            <a:graphic xmlns:a="http://schemas.openxmlformats.org/drawingml/2006/main">
+              <a:graphicData uri="http://schemas.openxmlformats.org/drawingml/2006/picture">
+                <pic:pic xmlns:pic="http://schemas.openxmlformats.org/drawingml/2006/picture">
+                  <pic:nvPicPr>
+                    <pic:cNvPr id="1" name=""/>
+                    <pic:cNvPicPr/>
+                  </pic:nvPicPr>
+                  <pic:blipFill>
+                    <a:blip r:embed="rId28"/>
+                    <a:stretch>
+                      <a:fillRect/>
+                    </a:stretch>
+                  </pic:blipFill>
+                  <pic:spPr>
+                    <a:xfrm>
+                      <a:off x="0" y="0"/>
+                      <a:ext cx="3200400" cy="1503680"/>
+                    </a:xfrm>
+                    <a:prstGeom prst="rect">
+                      <a:avLst/>
+                    </a:prstGeom>
+                  </pic:spPr>
+                </pic:pic>
+              </a:graphicData>
+            </a:graphic>
+          </wp:inline>
+        </w:drawing>
+      </w:r>
+    </w:p>
+    <w:p>
+      <w:pPr>
+        <w:tabs>
+          <w:tab w:val="left" w:pos="3900"/>
+        </w:tabs>
+        <w:spacing w:after="0" w:line="240" w:lineRule="auto"/>
+        <w:rPr>
+          <w:rFonts w:cs="Courier New"/>
+        </w:rPr>
+      </w:pPr>
+    </w:p>
+    <w:p>
+      <w:pPr>
+        <w:tabs>
+          <w:tab w:val="left" w:pos="3900"/>
+        </w:tabs>
+        <w:spacing w:after="0" w:line="240" w:lineRule="auto"/>
+        <w:rPr>
+          <w:rFonts w:cs="Courier New"/>
+          <w:lang w:val="en-US"/>
+        </w:rPr>
+      </w:pPr>
+      <w:r>
+        <w:rPr>
+          <w:rFonts w:cs="Courier New"/>
+        </w:rPr>
+        <w:t>Merge Sort VS</w:t>
+      </w:r>
+      <w:r>
+        <w:rPr>
+          <w:rFonts w:cs="Courier New"/>
+          <w:lang w:val="en-US"/>
+        </w:rPr>
+        <w:t xml:space="preserve"> Quick Sort</w:t>
+      </w:r>
+    </w:p>
+    <w:p>
+      <w:pPr>
+        <w:tabs>
+          <w:tab w:val="left" w:pos="3900"/>
+        </w:tabs>
+        <w:spacing w:after="0" w:line="240" w:lineRule="auto"/>
+        <w:rPr>
+          <w:rFonts w:cs="Courier New"/>
+          <w:lang w:val="en-US"/>
+        </w:rPr>
+      </w:pPr>
+      <w:r>
+        <w:rPr>
+          <w:rFonts w:cs="Courier New"/>
+          <w:lang w:val="en-US"/>
+        </w:rPr>
+        <w:t>- Merge sort typically uses extra lists, hurts performance for big lists</w:t>
+      </w:r>
+    </w:p>
+    <w:p>
+      <w:pPr>
+        <w:tabs>
+          <w:tab w:val="left" w:pos="3900"/>
+        </w:tabs>
+        <w:spacing w:after="0" w:line="240" w:lineRule="auto"/>
+        <w:rPr>
+          <w:rFonts w:cs="Courier New"/>
+          <w:lang w:val="en-US"/>
+        </w:rPr>
+      </w:pPr>
+    </w:p>
+    <w:p>
+      <w:pPr>
+        <w:tabs>
+          <w:tab w:val="left" w:pos="3900"/>
+        </w:tabs>
+        <w:spacing w:after="0" w:line="240" w:lineRule="auto"/>
+        <w:rPr>
+          <w:rFonts w:cs="Courier New"/>
+          <w:b/>
+          <w:u w:val="single"/>
+          <w:shd w:val="pct15" w:color="auto" w:fill="FFFFFF"/>
+          <w:lang w:val="en-US"/>
+        </w:rPr>
+      </w:pPr>
+      <w:r>
+        <w:rPr>
+          <w:rFonts w:cs="Courier New"/>
+          <w:b/>
+          <w:u w:val="single"/>
+          <w:shd w:val="pct15" w:color="auto" w:fill="FFFFFF"/>
+          <w:lang w:val="en-US"/>
+        </w:rPr>
+        <w:t>Lecture 22</w:t>
+      </w:r>
+    </w:p>
+    <w:p>
+      <w:pPr>
+        <w:tabs>
+          <w:tab w:val="left" w:pos="3900"/>
+        </w:tabs>
+        <w:spacing w:after="0" w:line="240" w:lineRule="auto"/>
+        <w:rPr>
+          <w:rFonts w:cs="Courier New"/>
+        </w:rPr>
+      </w:pPr>
+    </w:p>
+    <w:p>
+      <w:pPr>
+        <w:tabs>
+          <w:tab w:val="left" w:pos="3900"/>
+        </w:tabs>
+        <w:spacing w:after="0" w:line="240" w:lineRule="auto"/>
+        <w:rPr>
+          <w:rFonts w:cs="Courier New"/>
+        </w:rPr>
+      </w:pPr>
+    </w:p>
+    <w:p>
+      <w:pPr>
+        <w:tabs>
+          <w:tab w:val="left" w:pos="3900"/>
+        </w:tabs>
+        <w:spacing w:after="0" w:line="240" w:lineRule="auto"/>
+        <w:rPr>
+          <w:rFonts w:cs="Courier New"/>
+        </w:rPr>
+      </w:pPr>
+    </w:p>
+    <w:p>
+      <w:pPr>
+        <w:tabs>
+          <w:tab w:val="left" w:pos="3900"/>
+        </w:tabs>
+        <w:spacing w:after="0" w:line="240" w:lineRule="auto"/>
+        <w:rPr>
+          <w:rFonts w:cs="Courier New"/>
+        </w:rPr>
+      </w:pPr>
+    </w:p>
+    <w:p>
+      <w:pPr>
+        <w:tabs>
+          <w:tab w:val="left" w:pos="3900"/>
+        </w:tabs>
+        <w:spacing w:after="0" w:line="240" w:lineRule="auto"/>
+        <w:rPr>
+          <w:rFonts w:cs="Courier New"/>
+        </w:rPr>
+      </w:pPr>
+    </w:p>
+    <w:p>
+      <w:pPr>
+        <w:tabs>
+          <w:tab w:val="left" w:pos="3900"/>
+        </w:tabs>
+        <w:spacing w:after="0" w:line="240" w:lineRule="auto"/>
+        <w:rPr>
+          <w:rFonts w:cs="Courier New"/>
+        </w:rPr>
+      </w:pPr>
+    </w:p>
+    <w:p>
+      <w:pPr>
+        <w:tabs>
+          <w:tab w:val="left" w:pos="3900"/>
+        </w:tabs>
+        <w:spacing w:after="0" w:line="240" w:lineRule="auto"/>
+        <w:rPr>
+          <w:rFonts w:cs="Courier New"/>
+        </w:rPr>
       </w:pPr>
       <w:bookmarkStart w:id="0" w:name="_GoBack"/>
-    </w:p>
-    <w:bookmarkEnd w:id="0"/>
-    <w:p>
-      <w:pPr>
-        <w:tabs>
-          <w:tab w:val="left" w:pos="3900"/>
-        </w:tabs>
-        <w:spacing w:after="0" w:line="240" w:lineRule="auto"/>
-      </w:pPr>
-    </w:p>
-    <w:p>
-      <w:pPr>
-        <w:tabs>
-          <w:tab w:val="left" w:pos="3900"/>
-        </w:tabs>
-        <w:spacing w:after="0" w:line="240" w:lineRule="auto"/>
-      </w:pPr>
-    </w:p>
-    <w:p>
-      <w:pPr>
-        <w:tabs>
-          <w:tab w:val="left" w:pos="3900"/>
-        </w:tabs>
-        <w:spacing w:after="0" w:line="240" w:lineRule="auto"/>
-      </w:pPr>
-    </w:p>
-    <w:p>
-      <w:pPr>
-        <w:tabs>
-          <w:tab w:val="left" w:pos="3900"/>
-        </w:tabs>
-        <w:spacing w:after="0" w:line="240" w:lineRule="auto"/>
-      </w:pPr>
-    </w:p>
-    <w:p>
-      <w:pPr>
-        <w:tabs>
-          <w:tab w:val="left" w:pos="3900"/>
-        </w:tabs>
-        <w:spacing w:after="0" w:line="240" w:lineRule="auto"/>
-      </w:pPr>
-    </w:p>
-    <w:p>
-      <w:pPr>
-        <w:tabs>
-          <w:tab w:val="left" w:pos="3900"/>
-        </w:tabs>
-        <w:spacing w:after="0" w:line="240" w:lineRule="auto"/>
-      </w:pPr>
-    </w:p>
-    <w:p>
-      <w:pPr>
-        <w:tabs>
-          <w:tab w:val="left" w:pos="3900"/>
-        </w:tabs>
-        <w:spacing w:after="0" w:line="240" w:lineRule="auto"/>
-      </w:pPr>
-    </w:p>
-    <w:p>
-      <w:pPr>
-        <w:tabs>
-          <w:tab w:val="left" w:pos="3900"/>
-        </w:tabs>
-        <w:spacing w:after="0" w:line="240" w:lineRule="auto"/>
-      </w:pPr>
-    </w:p>
-    <w:p>
-      <w:pPr>
-        <w:tabs>
-          <w:tab w:val="left" w:pos="3900"/>
-        </w:tabs>
-        <w:spacing w:after="0" w:line="240" w:lineRule="auto"/>
-      </w:pPr>
-    </w:p>
-    <w:p>
-      <w:pPr>
-        <w:tabs>
-          <w:tab w:val="left" w:pos="3900"/>
-        </w:tabs>
-        <w:spacing w:after="0" w:line="240" w:lineRule="auto"/>
-      </w:pPr>
-    </w:p>
-    <w:p>
-      <w:pPr>
-        <w:tabs>
-          <w:tab w:val="left" w:pos="3900"/>
-        </w:tabs>
-        <w:spacing w:after="0" w:line="240" w:lineRule="auto"/>
-      </w:pPr>
-    </w:p>
-    <w:p>
-      <w:pPr>
-        <w:tabs>
-          <w:tab w:val="left" w:pos="3900"/>
-        </w:tabs>
-        <w:spacing w:after="0" w:line="240" w:lineRule="auto"/>
-      </w:pPr>
-    </w:p>
-    <w:p>
-      <w:pPr>
-        <w:tabs>
-          <w:tab w:val="left" w:pos="3900"/>
-        </w:tabs>
-        <w:spacing w:after="0" w:line="240" w:lineRule="auto"/>
-      </w:pPr>
-    </w:p>
-    <w:p>
-      <w:pPr>
-        <w:tabs>
-          <w:tab w:val="left" w:pos="3900"/>
-        </w:tabs>
-        <w:spacing w:after="0" w:line="240" w:lineRule="auto"/>
+      <w:bookmarkEnd w:id="0"/>
+    </w:p>
+    <w:p>
+      <w:pPr>
+        <w:tabs>
+          <w:tab w:val="left" w:pos="3900"/>
+        </w:tabs>
+        <w:spacing w:after="0" w:line="240" w:lineRule="auto"/>
+        <w:rPr>
+          <w:rFonts w:cs="Courier New"/>
+        </w:rPr>
+      </w:pPr>
+    </w:p>
+    <w:p>
+      <w:pPr>
+        <w:tabs>
+          <w:tab w:val="left" w:pos="3900"/>
+        </w:tabs>
+        <w:spacing w:after="0" w:line="240" w:lineRule="auto"/>
+        <w:rPr>
+          <w:rFonts w:cs="Courier New"/>
+        </w:rPr>
+      </w:pPr>
+    </w:p>
+    <w:p>
+      <w:pPr>
+        <w:tabs>
+          <w:tab w:val="left" w:pos="3900"/>
+        </w:tabs>
+        <w:spacing w:after="0" w:line="240" w:lineRule="auto"/>
+        <w:rPr>
+          <w:rFonts w:cs="Courier New"/>
+        </w:rPr>
+      </w:pPr>
+    </w:p>
+    <w:p>
+      <w:pPr>
+        <w:tabs>
+          <w:tab w:val="left" w:pos="3900"/>
+        </w:tabs>
+        <w:spacing w:after="0" w:line="240" w:lineRule="auto"/>
+        <w:rPr>
+          <w:rFonts w:cs="Courier New"/>
+        </w:rPr>
+      </w:pPr>
+    </w:p>
+    <w:p>
+      <w:pPr>
+        <w:tabs>
+          <w:tab w:val="left" w:pos="3900"/>
+        </w:tabs>
+        <w:spacing w:after="0" w:line="240" w:lineRule="auto"/>
+        <w:rPr>
+          <w:rFonts w:cs="Courier New"/>
+        </w:rPr>
+      </w:pPr>
+    </w:p>
+    <w:p>
+      <w:pPr>
+        <w:tabs>
+          <w:tab w:val="left" w:pos="3900"/>
+        </w:tabs>
+        <w:spacing w:after="0" w:line="240" w:lineRule="auto"/>
+        <w:rPr>
+          <w:rFonts w:cs="Courier New"/>
+        </w:rPr>
+      </w:pPr>
+    </w:p>
+    <w:p>
+      <w:pPr>
+        <w:tabs>
+          <w:tab w:val="left" w:pos="3900"/>
+        </w:tabs>
+        <w:spacing w:after="0" w:line="240" w:lineRule="auto"/>
+        <w:rPr>
+          <w:rFonts w:cs="Courier New"/>
+        </w:rPr>
+      </w:pPr>
+    </w:p>
+    <w:p>
+      <w:pPr>
+        <w:tabs>
+          <w:tab w:val="left" w:pos="3900"/>
+        </w:tabs>
+        <w:spacing w:after="0" w:line="240" w:lineRule="auto"/>
+        <w:rPr>
+          <w:rFonts w:cs="Courier New"/>
+        </w:rPr>
+      </w:pPr>
+    </w:p>
+    <w:p>
+      <w:pPr>
+        <w:tabs>
+          <w:tab w:val="left" w:pos="3900"/>
+        </w:tabs>
+        <w:spacing w:after="0" w:line="240" w:lineRule="auto"/>
+        <w:rPr>
+          <w:rFonts w:cs="Courier New"/>
+        </w:rPr>
+      </w:pPr>
+    </w:p>
+    <w:p>
+      <w:pPr>
+        <w:tabs>
+          <w:tab w:val="left" w:pos="3900"/>
+        </w:tabs>
+        <w:spacing w:after="0" w:line="240" w:lineRule="auto"/>
+        <w:rPr>
+          <w:rFonts w:cs="Courier New"/>
+        </w:rPr>
+      </w:pPr>
+    </w:p>
+    <w:p>
+      <w:pPr>
+        <w:tabs>
+          <w:tab w:val="left" w:pos="3900"/>
+        </w:tabs>
+        <w:spacing w:after="0" w:line="240" w:lineRule="auto"/>
+        <w:rPr>
+          <w:rFonts w:cs="Courier New"/>
+        </w:rPr>
+      </w:pPr>
+    </w:p>
+    <w:p>
+      <w:pPr>
+        <w:tabs>
+          <w:tab w:val="left" w:pos="3900"/>
+        </w:tabs>
+        <w:spacing w:after="0" w:line="240" w:lineRule="auto"/>
+        <w:rPr>
+          <w:rFonts w:cs="Courier New"/>
+        </w:rPr>
+      </w:pPr>
+    </w:p>
+    <w:p>
+      <w:pPr>
+        <w:tabs>
+          <w:tab w:val="left" w:pos="3900"/>
+        </w:tabs>
+        <w:spacing w:after="0" w:line="240" w:lineRule="auto"/>
+        <w:rPr>
+          <w:rFonts w:cs="Courier New"/>
+        </w:rPr>
+      </w:pPr>
+    </w:p>
+    <w:p>
+      <w:pPr>
+        <w:tabs>
+          <w:tab w:val="left" w:pos="3900"/>
+        </w:tabs>
+        <w:spacing w:after="0" w:line="240" w:lineRule="auto"/>
+        <w:rPr>
+          <w:rFonts w:cs="Courier New"/>
+        </w:rPr>
+      </w:pPr>
+    </w:p>
+    <w:p>
+      <w:pPr>
+        <w:tabs>
+          <w:tab w:val="left" w:pos="3900"/>
+        </w:tabs>
+        <w:spacing w:after="0" w:line="240" w:lineRule="auto"/>
+        <w:rPr>
+          <w:rFonts w:cs="Courier New"/>
+        </w:rPr>
+      </w:pPr>
+    </w:p>
+    <w:p>
+      <w:pPr>
+        <w:tabs>
+          <w:tab w:val="left" w:pos="3900"/>
+        </w:tabs>
+        <w:spacing w:after="0" w:line="240" w:lineRule="auto"/>
+        <w:rPr>
+          <w:rFonts w:cs="Courier New"/>
+        </w:rPr>
+      </w:pPr>
+    </w:p>
+    <w:p>
+      <w:pPr>
+        <w:tabs>
+          <w:tab w:val="left" w:pos="3900"/>
+        </w:tabs>
+        <w:spacing w:after="0" w:line="240" w:lineRule="auto"/>
+        <w:rPr>
+          <w:rFonts w:cs="Courier New"/>
+        </w:rPr>
+      </w:pPr>
+    </w:p>
+    <w:p>
+      <w:pPr>
+        <w:tabs>
+          <w:tab w:val="left" w:pos="3900"/>
+        </w:tabs>
+        <w:spacing w:after="0" w:line="240" w:lineRule="auto"/>
+        <w:rPr>
+          <w:rFonts w:cs="Courier New"/>
+        </w:rPr>
+      </w:pPr>
+    </w:p>
+    <w:p>
+      <w:pPr>
+        <w:tabs>
+          <w:tab w:val="left" w:pos="3900"/>
+        </w:tabs>
+        <w:spacing w:after="0" w:line="240" w:lineRule="auto"/>
+        <w:rPr>
+          <w:rFonts w:cs="Courier New"/>
+        </w:rPr>
+      </w:pPr>
+    </w:p>
+    <w:p>
+      <w:pPr>
+        <w:tabs>
+          <w:tab w:val="left" w:pos="3900"/>
+        </w:tabs>
+        <w:spacing w:after="0" w:line="240" w:lineRule="auto"/>
+        <w:rPr>
+          <w:rFonts w:cs="Courier New"/>
+        </w:rPr>
+      </w:pPr>
+    </w:p>
+    <w:p>
+      <w:pPr>
+        <w:tabs>
+          <w:tab w:val="left" w:pos="3900"/>
+        </w:tabs>
+        <w:spacing w:after="0" w:line="240" w:lineRule="auto"/>
+        <w:rPr>
+          <w:rFonts w:cs="Courier New"/>
+        </w:rPr>
+      </w:pPr>
+    </w:p>
+    <w:p>
+      <w:pPr>
+        <w:tabs>
+          <w:tab w:val="left" w:pos="3900"/>
+        </w:tabs>
+        <w:spacing w:after="0" w:line="240" w:lineRule="auto"/>
+        <w:rPr>
+          <w:rFonts w:cs="Courier New"/>
+        </w:rPr>
+      </w:pPr>
+    </w:p>
+    <w:p>
+      <w:pPr>
+        <w:tabs>
+          <w:tab w:val="left" w:pos="3900"/>
+        </w:tabs>
+        <w:spacing w:after="0" w:line="240" w:lineRule="auto"/>
+        <w:rPr>
+          <w:rFonts w:cs="Courier New"/>
+        </w:rPr>
+      </w:pPr>
+    </w:p>
+    <w:p>
+      <w:pPr>
+        <w:tabs>
+          <w:tab w:val="left" w:pos="3900"/>
+        </w:tabs>
+        <w:spacing w:after="0" w:line="240" w:lineRule="auto"/>
+        <w:rPr>
+          <w:rFonts w:cs="Courier New"/>
+        </w:rPr>
+      </w:pPr>
+    </w:p>
+    <w:p>
+      <w:pPr>
+        <w:tabs>
+          <w:tab w:val="left" w:pos="3900"/>
+        </w:tabs>
+        <w:spacing w:after="0" w:line="240" w:lineRule="auto"/>
+        <w:rPr>
+          <w:rFonts w:cs="Courier New"/>
+        </w:rPr>
+      </w:pPr>
+    </w:p>
+    <w:p>
+      <w:pPr>
+        <w:tabs>
+          <w:tab w:val="left" w:pos="3900"/>
+        </w:tabs>
+        <w:spacing w:after="0" w:line="240" w:lineRule="auto"/>
+        <w:rPr>
+          <w:rFonts w:cs="Courier New"/>
+        </w:rPr>
+      </w:pPr>
+    </w:p>
+    <w:p>
+      <w:pPr>
+        <w:tabs>
+          <w:tab w:val="left" w:pos="3900"/>
+        </w:tabs>
+        <w:spacing w:after="0" w:line="240" w:lineRule="auto"/>
+        <w:rPr>
+          <w:rFonts w:cs="Courier New"/>
+        </w:rPr>
+      </w:pPr>
+    </w:p>
+    <w:p>
+      <w:pPr>
+        <w:tabs>
+          <w:tab w:val="left" w:pos="3900"/>
+        </w:tabs>
+        <w:spacing w:after="0" w:line="240" w:lineRule="auto"/>
+        <w:rPr>
+          <w:rFonts w:ascii="Courier New" w:hAnsi="Courier New" w:cs="Courier New"/>
+        </w:rPr>
       </w:pPr>
     </w:p>
     <w:sectPr>
@@ -8594,7 +12781,7 @@
 </file>
 
 <file path=customXml/itemProps1.xml><?xml version="1.0" encoding="utf-8"?>
-<ds:datastoreItem xmlns:ds="http://schemas.openxmlformats.org/officeDocument/2006/customXml" ds:itemID="{7CF8EE25-FA28-4D1C-B840-F1CF44AE900A}">
+<ds:datastoreItem xmlns:ds="http://schemas.openxmlformats.org/officeDocument/2006/customXml" ds:itemID="{12C9C065-3016-43DA-86F6-AA6ECA2E1011}">
   <ds:schemaRefs>
     <ds:schemaRef ds:uri="http://schemas.openxmlformats.org/officeDocument/2006/bibliography"/>
   </ds:schemaRefs>

</xml_diff>

<commit_message>
added limit cases for complexity
</commit_message>
<xml_diff>
--- a/Comp250Review.docx
+++ b/Comp250Review.docx
@@ -6017,8 +6017,6 @@
       <w:r>
         <w:t>- O(n*logn</w:t>
       </w:r>
-      <w:bookmarkStart w:id="0" w:name="_GoBack"/>
-      <w:bookmarkEnd w:id="0"/>
       <w:r>
         <w:t>): heap, merge, quick</w:t>
       </w:r>
@@ -16771,7 +16769,19 @@
         <w:rPr>
           <w:rFonts w:cs="Courier New"/>
         </w:rPr>
-        <w:t>- define a mapping of keys to large range positive integers (i.e. hash code)</w:t>
+        <w:t xml:space="preserve">- define a mapping of keys to large range positive integers (i.e. </w:t>
+      </w:r>
+      <w:r>
+        <w:rPr>
+          <w:rFonts w:cs="Courier New"/>
+        </w:rPr>
+        <w:tab/>
+      </w:r>
+      <w:r>
+        <w:rPr>
+          <w:rFonts w:cs="Courier New"/>
+        </w:rPr>
+        <w:t xml:space="preserve"> code)</w:t>
       </w:r>
     </w:p>
     <w:p>
@@ -25517,41 +25527,1349 @@
         <w:spacing w:after="0" w:line="240" w:lineRule="auto"/>
         <w:rPr>
           <w:rFonts w:cs="Courier New"/>
-        </w:rPr>
-      </w:pPr>
-    </w:p>
-    <w:p>
-      <w:pPr>
-        <w:tabs>
-          <w:tab w:val="left" w:pos="3900"/>
-        </w:tabs>
-        <w:spacing w:after="0" w:line="240" w:lineRule="auto"/>
-        <w:rPr>
-          <w:rFonts w:cs="Courier New"/>
-        </w:rPr>
-      </w:pPr>
-    </w:p>
-    <w:p>
-      <w:pPr>
-        <w:tabs>
-          <w:tab w:val="left" w:pos="3900"/>
-        </w:tabs>
-        <w:spacing w:after="0" w:line="240" w:lineRule="auto"/>
-        <w:rPr>
-          <w:rFonts w:cs="Courier New"/>
-        </w:rPr>
-      </w:pPr>
-    </w:p>
-    <w:p>
-      <w:pPr>
-        <w:tabs>
-          <w:tab w:val="left" w:pos="3900"/>
-        </w:tabs>
-        <w:spacing w:after="0" w:line="240" w:lineRule="auto"/>
-        <w:rPr>
-          <w:rFonts w:cs="Courier New"/>
-        </w:rPr>
-      </w:pPr>
+          <w:b/>
+        </w:rPr>
+      </w:pPr>
+      <w:r>
+        <w:rPr>
+          <w:rFonts w:cs="Courier New"/>
+          <w:b/>
+        </w:rPr>
+        <w:t>Determining Complexity from Limits</w:t>
+      </w:r>
+    </w:p>
+    <w:p>
+      <w:pPr>
+        <w:tabs>
+          <w:tab w:val="left" w:pos="3900"/>
+        </w:tabs>
+        <w:spacing w:after="0" w:line="240" w:lineRule="auto"/>
+        <w:rPr>
+          <w:rFonts w:cs="Courier New"/>
+        </w:rPr>
+      </w:pPr>
+      <w:r>
+        <w:rPr>
+          <w:rFonts w:cs="Courier New"/>
+        </w:rPr>
+        <w:t>- Case 1:</w:t>
+      </w:r>
+    </w:p>
+    <w:p>
+      <w:pPr>
+        <w:tabs>
+          <w:tab w:val="left" w:pos="3900"/>
+        </w:tabs>
+        <w:spacing w:after="0" w:line="240" w:lineRule="auto"/>
+        <w:rPr>
+          <w:rFonts w:cs="Courier New"/>
+        </w:rPr>
+      </w:pPr>
+      <w:r>
+        <w:rPr>
+          <w:rFonts w:cs="Courier New"/>
+        </w:rPr>
+        <w:t xml:space="preserve">If </w:t>
+      </w:r>
+      <m:oMath>
+        <m:r>
+          <w:rPr>
+            <w:rFonts w:ascii="Cambria Math" w:hAnsi="Cambria Math" w:cs="Courier New"/>
+          </w:rPr>
+          <w:br/>
+        </m:r>
+      </m:oMath>
+      <m:oMathPara>
+        <m:oMath>
+          <m:func>
+            <m:funcPr>
+              <m:ctrlPr>
+                <w:rPr>
+                  <w:rFonts w:ascii="Cambria Math" w:hAnsi="Cambria Math" w:cs="Courier New"/>
+                  <w:i/>
+                </w:rPr>
+              </m:ctrlPr>
+            </m:funcPr>
+            <m:fName>
+              <m:limLow>
+                <m:limLowPr>
+                  <m:ctrlPr>
+                    <w:rPr>
+                      <w:rFonts w:ascii="Cambria Math" w:hAnsi="Cambria Math" w:cs="Courier New"/>
+                      <w:i/>
+                    </w:rPr>
+                  </m:ctrlPr>
+                </m:limLowPr>
+                <m:e>
+                  <m:r>
+                    <m:rPr>
+                      <m:sty m:val="p"/>
+                    </m:rPr>
+                    <w:rPr>
+                      <w:rFonts w:ascii="Cambria Math" w:hAnsi="Cambria Math" w:cs="Courier New"/>
+                    </w:rPr>
+                    <m:t>lim</m:t>
+                  </m:r>
+                  <m:ctrlPr>
+                    <w:rPr>
+                      <w:rFonts w:ascii="Cambria Math" w:hAnsi="Cambria Math" w:cs="Courier New"/>
+                    </w:rPr>
+                  </m:ctrlPr>
+                </m:e>
+                <m:lim>
+                  <m:r>
+                    <w:rPr>
+                      <w:rFonts w:ascii="Cambria Math" w:hAnsi="Cambria Math" w:cs="Courier New"/>
+                    </w:rPr>
+                    <m:t>n→∞</m:t>
+                  </m:r>
+                  <m:ctrlPr>
+                    <w:rPr>
+                      <w:rFonts w:ascii="Cambria Math" w:hAnsi="Cambria Math" w:cs="Courier New"/>
+                    </w:rPr>
+                  </m:ctrlPr>
+                </m:lim>
+              </m:limLow>
+            </m:fName>
+            <m:e>
+              <m:f>
+                <m:fPr>
+                  <m:ctrlPr>
+                    <w:rPr>
+                      <w:rFonts w:ascii="Cambria Math" w:hAnsi="Cambria Math" w:cs="Courier New"/>
+                      <w:i/>
+                    </w:rPr>
+                  </m:ctrlPr>
+                </m:fPr>
+                <m:num>
+                  <m:r>
+                    <w:rPr>
+                      <w:rFonts w:ascii="Cambria Math" w:hAnsi="Cambria Math" w:cs="Courier New"/>
+                    </w:rPr>
+                    <m:t>t</m:t>
+                  </m:r>
+                  <m:d>
+                    <m:dPr>
+                      <m:ctrlPr>
+                        <w:rPr>
+                          <w:rFonts w:ascii="Cambria Math" w:hAnsi="Cambria Math" w:cs="Courier New"/>
+                          <w:i/>
+                        </w:rPr>
+                      </m:ctrlPr>
+                    </m:dPr>
+                    <m:e>
+                      <m:r>
+                        <w:rPr>
+                          <w:rFonts w:ascii="Cambria Math" w:hAnsi="Cambria Math" w:cs="Courier New"/>
+                        </w:rPr>
+                        <m:t>n</m:t>
+                      </m:r>
+                    </m:e>
+                  </m:d>
+                </m:num>
+                <m:den>
+                  <m:r>
+                    <w:rPr>
+                      <w:rFonts w:ascii="Cambria Math" w:hAnsi="Cambria Math" w:cs="Courier New"/>
+                    </w:rPr>
+                    <m:t>g</m:t>
+                  </m:r>
+                  <m:d>
+                    <m:dPr>
+                      <m:ctrlPr>
+                        <w:rPr>
+                          <w:rFonts w:ascii="Cambria Math" w:hAnsi="Cambria Math" w:cs="Courier New"/>
+                          <w:i/>
+                        </w:rPr>
+                      </m:ctrlPr>
+                    </m:dPr>
+                    <m:e>
+                      <m:r>
+                        <w:rPr>
+                          <w:rFonts w:ascii="Cambria Math" w:hAnsi="Cambria Math" w:cs="Courier New"/>
+                        </w:rPr>
+                        <m:t>n</m:t>
+                      </m:r>
+                    </m:e>
+                  </m:d>
+                </m:den>
+              </m:f>
+              <m:r>
+                <w:rPr>
+                  <w:rFonts w:ascii="Cambria Math" w:hAnsi="Cambria Math" w:cs="Courier New"/>
+                </w:rPr>
+                <m:t>=0</m:t>
+              </m:r>
+            </m:e>
+          </m:func>
+        </m:oMath>
+      </m:oMathPara>
+    </w:p>
+    <w:p>
+      <w:pPr>
+        <w:tabs>
+          <w:tab w:val="left" w:pos="3900"/>
+        </w:tabs>
+        <w:spacing w:after="0" w:line="240" w:lineRule="auto"/>
+        <w:rPr>
+          <w:rFonts w:cs="Courier New"/>
+        </w:rPr>
+      </w:pPr>
+      <w:r>
+        <w:rPr>
+          <w:rFonts w:cs="Courier New"/>
+        </w:rPr>
+        <w:t xml:space="preserve">Then </w:t>
+      </w:r>
+      <m:oMath>
+        <m:r>
+          <w:rPr>
+            <w:rFonts w:ascii="Cambria Math" w:hAnsi="Cambria Math" w:cs="Courier New"/>
+          </w:rPr>
+          <m:t>t</m:t>
+        </m:r>
+        <m:d>
+          <m:dPr>
+            <m:ctrlPr>
+              <w:rPr>
+                <w:rFonts w:ascii="Cambria Math" w:hAnsi="Cambria Math" w:cs="Courier New"/>
+                <w:i/>
+              </w:rPr>
+            </m:ctrlPr>
+          </m:dPr>
+          <m:e>
+            <m:r>
+              <w:rPr>
+                <w:rFonts w:ascii="Cambria Math" w:hAnsi="Cambria Math" w:cs="Courier New"/>
+              </w:rPr>
+              <m:t>n</m:t>
+            </m:r>
+          </m:e>
+        </m:d>
+      </m:oMath>
+      <w:r>
+        <w:rPr>
+          <w:rFonts w:cs="Courier New"/>
+        </w:rPr>
+        <w:t xml:space="preserve"> is </w:t>
+      </w:r>
+      <m:oMath>
+        <m:r>
+          <w:rPr>
+            <w:rFonts w:ascii="Cambria Math" w:hAnsi="Cambria Math" w:cs="Courier New"/>
+          </w:rPr>
+          <m:t>O(g</m:t>
+        </m:r>
+        <m:d>
+          <m:dPr>
+            <m:ctrlPr>
+              <w:rPr>
+                <w:rFonts w:ascii="Cambria Math" w:hAnsi="Cambria Math" w:cs="Courier New"/>
+                <w:i/>
+              </w:rPr>
+            </m:ctrlPr>
+          </m:dPr>
+          <m:e>
+            <m:r>
+              <w:rPr>
+                <w:rFonts w:ascii="Cambria Math" w:hAnsi="Cambria Math" w:cs="Courier New"/>
+              </w:rPr>
+              <m:t>n</m:t>
+            </m:r>
+          </m:e>
+        </m:d>
+        <m:r>
+          <w:rPr>
+            <w:rFonts w:ascii="Cambria Math" w:hAnsi="Cambria Math" w:cs="Courier New"/>
+          </w:rPr>
+          <m:t>)</m:t>
+        </m:r>
+      </m:oMath>
+      <w:r>
+        <w:rPr>
+          <w:rFonts w:cs="Courier New"/>
+        </w:rPr>
+        <w:t>,</w:t>
+      </w:r>
+      <m:oMath>
+        <m:r>
+          <w:rPr>
+            <w:rFonts w:ascii="Cambria Math" w:hAnsi="Cambria Math" w:cs="Courier New"/>
+          </w:rPr>
+          <m:t xml:space="preserve"> </m:t>
+        </m:r>
+        <m:r>
+          <w:rPr>
+            <w:rFonts w:ascii="Cambria Math" w:hAnsi="Cambria Math" w:cs="Courier New"/>
+          </w:rPr>
+          <m:t>t</m:t>
+        </m:r>
+        <m:d>
+          <m:dPr>
+            <m:ctrlPr>
+              <w:rPr>
+                <w:rFonts w:ascii="Cambria Math" w:hAnsi="Cambria Math" w:cs="Courier New"/>
+                <w:i/>
+              </w:rPr>
+            </m:ctrlPr>
+          </m:dPr>
+          <m:e>
+            <m:r>
+              <w:rPr>
+                <w:rFonts w:ascii="Cambria Math" w:hAnsi="Cambria Math" w:cs="Courier New"/>
+              </w:rPr>
+              <m:t>n</m:t>
+            </m:r>
+          </m:e>
+        </m:d>
+      </m:oMath>
+      <w:r>
+        <w:rPr>
+          <w:rFonts w:cs="Courier New"/>
+        </w:rPr>
+        <w:t xml:space="preserve"> is</w:t>
+      </w:r>
+      <w:r>
+        <w:rPr>
+          <w:rFonts w:cs="Courier New"/>
+        </w:rPr>
+        <w:t xml:space="preserve"> not</w:t>
+      </w:r>
+      <w:r>
+        <w:rPr>
+          <w:rFonts w:cs="Courier New"/>
+        </w:rPr>
+        <w:t xml:space="preserve"> </w:t>
+      </w:r>
+      <m:oMath>
+        <m:r>
+          <m:rPr>
+            <m:sty m:val="p"/>
+          </m:rPr>
+          <w:rPr>
+            <w:rFonts w:ascii="Cambria Math" w:hAnsi="Cambria Math" w:cs="Courier New"/>
+          </w:rPr>
+          <m:t>Ω</m:t>
+        </m:r>
+        <m:r>
+          <w:rPr>
+            <w:rFonts w:ascii="Cambria Math" w:hAnsi="Cambria Math" w:cs="Courier New"/>
+          </w:rPr>
+          <m:t>(g</m:t>
+        </m:r>
+        <m:d>
+          <m:dPr>
+            <m:ctrlPr>
+              <w:rPr>
+                <w:rFonts w:ascii="Cambria Math" w:hAnsi="Cambria Math" w:cs="Courier New"/>
+                <w:i/>
+              </w:rPr>
+            </m:ctrlPr>
+          </m:dPr>
+          <m:e>
+            <m:r>
+              <w:rPr>
+                <w:rFonts w:ascii="Cambria Math" w:hAnsi="Cambria Math" w:cs="Courier New"/>
+              </w:rPr>
+              <m:t>n</m:t>
+            </m:r>
+          </m:e>
+        </m:d>
+        <m:r>
+          <w:rPr>
+            <w:rFonts w:ascii="Cambria Math" w:hAnsi="Cambria Math" w:cs="Courier New"/>
+          </w:rPr>
+          <m:t>)</m:t>
+        </m:r>
+      </m:oMath>
+      <w:r>
+        <w:rPr>
+          <w:rFonts w:cs="Courier New"/>
+        </w:rPr>
+        <w:t xml:space="preserve">, </w:t>
+      </w:r>
+      <m:oMath>
+        <m:r>
+          <w:rPr>
+            <w:rFonts w:ascii="Cambria Math" w:hAnsi="Cambria Math" w:cs="Courier New"/>
+          </w:rPr>
+          <m:t>t</m:t>
+        </m:r>
+        <m:d>
+          <m:dPr>
+            <m:ctrlPr>
+              <w:rPr>
+                <w:rFonts w:ascii="Cambria Math" w:hAnsi="Cambria Math" w:cs="Courier New"/>
+                <w:i/>
+              </w:rPr>
+            </m:ctrlPr>
+          </m:dPr>
+          <m:e>
+            <m:r>
+              <w:rPr>
+                <w:rFonts w:ascii="Cambria Math" w:hAnsi="Cambria Math" w:cs="Courier New"/>
+              </w:rPr>
+              <m:t>n</m:t>
+            </m:r>
+          </m:e>
+        </m:d>
+      </m:oMath>
+      <w:r>
+        <w:rPr>
+          <w:rFonts w:cs="Courier New"/>
+        </w:rPr>
+        <w:t xml:space="preserve"> is</w:t>
+      </w:r>
+      <w:r>
+        <w:rPr>
+          <w:rFonts w:cs="Courier New"/>
+        </w:rPr>
+        <w:t xml:space="preserve"> not</w:t>
+      </w:r>
+      <w:r>
+        <w:rPr>
+          <w:rFonts w:cs="Courier New"/>
+        </w:rPr>
+        <w:t xml:space="preserve"> </w:t>
+      </w:r>
+      <m:oMath>
+        <m:r>
+          <m:rPr>
+            <m:sty m:val="p"/>
+          </m:rPr>
+          <w:rPr>
+            <w:rFonts w:ascii="Cambria Math" w:hAnsi="Cambria Math" w:cs="Courier New"/>
+          </w:rPr>
+          <m:t>Θ</m:t>
+        </m:r>
+        <m:r>
+          <w:rPr>
+            <w:rFonts w:ascii="Cambria Math" w:hAnsi="Cambria Math" w:cs="Courier New"/>
+          </w:rPr>
+          <m:t>(g</m:t>
+        </m:r>
+        <m:d>
+          <m:dPr>
+            <m:ctrlPr>
+              <w:rPr>
+                <w:rFonts w:ascii="Cambria Math" w:hAnsi="Cambria Math" w:cs="Courier New"/>
+                <w:i/>
+              </w:rPr>
+            </m:ctrlPr>
+          </m:dPr>
+          <m:e>
+            <m:r>
+              <w:rPr>
+                <w:rFonts w:ascii="Cambria Math" w:hAnsi="Cambria Math" w:cs="Courier New"/>
+              </w:rPr>
+              <m:t>n</m:t>
+            </m:r>
+          </m:e>
+        </m:d>
+        <m:r>
+          <w:rPr>
+            <w:rFonts w:ascii="Cambria Math" w:hAnsi="Cambria Math" w:cs="Courier New"/>
+          </w:rPr>
+          <m:t>)</m:t>
+        </m:r>
+      </m:oMath>
+    </w:p>
+    <w:p>
+      <w:pPr>
+        <w:tabs>
+          <w:tab w:val="left" w:pos="3900"/>
+        </w:tabs>
+        <w:spacing w:after="0" w:line="240" w:lineRule="auto"/>
+        <w:rPr>
+          <w:rFonts w:cs="Courier New"/>
+        </w:rPr>
+      </w:pPr>
+    </w:p>
+    <w:p>
+      <w:pPr>
+        <w:tabs>
+          <w:tab w:val="left" w:pos="3900"/>
+        </w:tabs>
+        <w:spacing w:after="0" w:line="240" w:lineRule="auto"/>
+        <w:rPr>
+          <w:rFonts w:cs="Courier New"/>
+        </w:rPr>
+      </w:pPr>
+      <w:r>
+        <w:rPr>
+          <w:rFonts w:cs="Courier New"/>
+        </w:rPr>
+        <w:t>- Case 2:</w:t>
+      </w:r>
+    </w:p>
+    <w:p>
+      <w:pPr>
+        <w:tabs>
+          <w:tab w:val="left" w:pos="3900"/>
+        </w:tabs>
+        <w:spacing w:after="0" w:line="240" w:lineRule="auto"/>
+        <w:rPr>
+          <w:rFonts w:cs="Courier New"/>
+        </w:rPr>
+      </w:pPr>
+      <w:r>
+        <w:rPr>
+          <w:rFonts w:cs="Courier New"/>
+        </w:rPr>
+        <w:t>If</w:t>
+      </w:r>
+    </w:p>
+    <w:p>
+      <w:pPr>
+        <w:tabs>
+          <w:tab w:val="left" w:pos="3900"/>
+        </w:tabs>
+        <w:spacing w:after="0" w:line="240" w:lineRule="auto"/>
+        <w:rPr>
+          <w:rFonts w:cs="Courier New"/>
+        </w:rPr>
+      </w:pPr>
+      <m:oMathPara>
+        <m:oMath>
+          <m:func>
+            <m:funcPr>
+              <m:ctrlPr>
+                <w:rPr>
+                  <w:rFonts w:ascii="Cambria Math" w:hAnsi="Cambria Math" w:cs="Courier New"/>
+                  <w:i/>
+                </w:rPr>
+              </m:ctrlPr>
+            </m:funcPr>
+            <m:fName>
+              <m:limLow>
+                <m:limLowPr>
+                  <m:ctrlPr>
+                    <w:rPr>
+                      <w:rFonts w:ascii="Cambria Math" w:hAnsi="Cambria Math" w:cs="Courier New"/>
+                      <w:i/>
+                    </w:rPr>
+                  </m:ctrlPr>
+                </m:limLowPr>
+                <m:e>
+                  <m:r>
+                    <m:rPr>
+                      <m:sty m:val="p"/>
+                    </m:rPr>
+                    <w:rPr>
+                      <w:rFonts w:ascii="Cambria Math" w:hAnsi="Cambria Math" w:cs="Courier New"/>
+                    </w:rPr>
+                    <m:t>lim</m:t>
+                  </m:r>
+                  <m:ctrlPr>
+                    <w:rPr>
+                      <w:rFonts w:ascii="Cambria Math" w:hAnsi="Cambria Math" w:cs="Courier New"/>
+                    </w:rPr>
+                  </m:ctrlPr>
+                </m:e>
+                <m:lim>
+                  <m:r>
+                    <w:rPr>
+                      <w:rFonts w:ascii="Cambria Math" w:hAnsi="Cambria Math" w:cs="Courier New"/>
+                    </w:rPr>
+                    <m:t>n→∞</m:t>
+                  </m:r>
+                  <m:ctrlPr>
+                    <w:rPr>
+                      <w:rFonts w:ascii="Cambria Math" w:hAnsi="Cambria Math" w:cs="Courier New"/>
+                    </w:rPr>
+                  </m:ctrlPr>
+                </m:lim>
+              </m:limLow>
+            </m:fName>
+            <m:e>
+              <m:f>
+                <m:fPr>
+                  <m:ctrlPr>
+                    <w:rPr>
+                      <w:rFonts w:ascii="Cambria Math" w:hAnsi="Cambria Math" w:cs="Courier New"/>
+                      <w:i/>
+                    </w:rPr>
+                  </m:ctrlPr>
+                </m:fPr>
+                <m:num>
+                  <m:r>
+                    <w:rPr>
+                      <w:rFonts w:ascii="Cambria Math" w:hAnsi="Cambria Math" w:cs="Courier New"/>
+                    </w:rPr>
+                    <m:t>t</m:t>
+                  </m:r>
+                  <m:d>
+                    <m:dPr>
+                      <m:ctrlPr>
+                        <w:rPr>
+                          <w:rFonts w:ascii="Cambria Math" w:hAnsi="Cambria Math" w:cs="Courier New"/>
+                          <w:i/>
+                        </w:rPr>
+                      </m:ctrlPr>
+                    </m:dPr>
+                    <m:e>
+                      <m:r>
+                        <w:rPr>
+                          <w:rFonts w:ascii="Cambria Math" w:hAnsi="Cambria Math" w:cs="Courier New"/>
+                        </w:rPr>
+                        <m:t>n</m:t>
+                      </m:r>
+                    </m:e>
+                  </m:d>
+                </m:num>
+                <m:den>
+                  <m:r>
+                    <w:rPr>
+                      <w:rFonts w:ascii="Cambria Math" w:hAnsi="Cambria Math" w:cs="Courier New"/>
+                    </w:rPr>
+                    <m:t>g</m:t>
+                  </m:r>
+                  <m:d>
+                    <m:dPr>
+                      <m:ctrlPr>
+                        <w:rPr>
+                          <w:rFonts w:ascii="Cambria Math" w:hAnsi="Cambria Math" w:cs="Courier New"/>
+                          <w:i/>
+                        </w:rPr>
+                      </m:ctrlPr>
+                    </m:dPr>
+                    <m:e>
+                      <m:r>
+                        <w:rPr>
+                          <w:rFonts w:ascii="Cambria Math" w:hAnsi="Cambria Math" w:cs="Courier New"/>
+                        </w:rPr>
+                        <m:t>n</m:t>
+                      </m:r>
+                    </m:e>
+                  </m:d>
+                </m:den>
+              </m:f>
+              <m:r>
+                <w:rPr>
+                  <w:rFonts w:ascii="Cambria Math" w:hAnsi="Cambria Math" w:cs="Courier New"/>
+                </w:rPr>
+                <m:t>=</m:t>
+              </m:r>
+              <m:r>
+                <w:rPr>
+                  <w:rFonts w:ascii="Cambria Math" w:hAnsi="Cambria Math" w:cs="Courier New"/>
+                </w:rPr>
+                <m:t>∞</m:t>
+              </m:r>
+            </m:e>
+          </m:func>
+        </m:oMath>
+      </m:oMathPara>
+    </w:p>
+    <w:p>
+      <w:pPr>
+        <w:tabs>
+          <w:tab w:val="left" w:pos="3900"/>
+        </w:tabs>
+        <w:spacing w:after="0" w:line="240" w:lineRule="auto"/>
+        <w:rPr>
+          <w:rFonts w:cs="Courier New"/>
+        </w:rPr>
+      </w:pPr>
+      <w:r>
+        <w:rPr>
+          <w:rFonts w:cs="Courier New"/>
+        </w:rPr>
+        <w:lastRenderedPageBreak/>
+        <w:t xml:space="preserve">Then </w:t>
+      </w:r>
+      <m:oMath>
+        <m:r>
+          <w:rPr>
+            <w:rFonts w:ascii="Cambria Math" w:hAnsi="Cambria Math" w:cs="Courier New"/>
+          </w:rPr>
+          <m:t>t</m:t>
+        </m:r>
+        <m:d>
+          <m:dPr>
+            <m:ctrlPr>
+              <w:rPr>
+                <w:rFonts w:ascii="Cambria Math" w:hAnsi="Cambria Math" w:cs="Courier New"/>
+                <w:i/>
+              </w:rPr>
+            </m:ctrlPr>
+          </m:dPr>
+          <m:e>
+            <m:r>
+              <w:rPr>
+                <w:rFonts w:ascii="Cambria Math" w:hAnsi="Cambria Math" w:cs="Courier New"/>
+              </w:rPr>
+              <m:t>n</m:t>
+            </m:r>
+          </m:e>
+        </m:d>
+      </m:oMath>
+      <w:r>
+        <w:rPr>
+          <w:rFonts w:cs="Courier New"/>
+        </w:rPr>
+        <w:t xml:space="preserve"> is</w:t>
+      </w:r>
+      <w:r>
+        <w:rPr>
+          <w:rFonts w:cs="Courier New"/>
+        </w:rPr>
+        <w:t xml:space="preserve"> not</w:t>
+      </w:r>
+      <w:r>
+        <w:rPr>
+          <w:rFonts w:cs="Courier New"/>
+        </w:rPr>
+        <w:t xml:space="preserve"> </w:t>
+      </w:r>
+      <m:oMath>
+        <m:r>
+          <w:rPr>
+            <w:rFonts w:ascii="Cambria Math" w:hAnsi="Cambria Math" w:cs="Courier New"/>
+          </w:rPr>
+          <m:t>O(g</m:t>
+        </m:r>
+        <m:d>
+          <m:dPr>
+            <m:ctrlPr>
+              <w:rPr>
+                <w:rFonts w:ascii="Cambria Math" w:hAnsi="Cambria Math" w:cs="Courier New"/>
+                <w:i/>
+              </w:rPr>
+            </m:ctrlPr>
+          </m:dPr>
+          <m:e>
+            <m:r>
+              <w:rPr>
+                <w:rFonts w:ascii="Cambria Math" w:hAnsi="Cambria Math" w:cs="Courier New"/>
+              </w:rPr>
+              <m:t>n</m:t>
+            </m:r>
+          </m:e>
+        </m:d>
+        <m:r>
+          <w:rPr>
+            <w:rFonts w:ascii="Cambria Math" w:hAnsi="Cambria Math" w:cs="Courier New"/>
+          </w:rPr>
+          <m:t>)</m:t>
+        </m:r>
+      </m:oMath>
+      <w:r>
+        <w:rPr>
+          <w:rFonts w:cs="Courier New"/>
+        </w:rPr>
+        <w:t>,</w:t>
+      </w:r>
+      <m:oMath>
+        <m:r>
+          <w:rPr>
+            <w:rFonts w:ascii="Cambria Math" w:hAnsi="Cambria Math" w:cs="Courier New"/>
+          </w:rPr>
+          <m:t xml:space="preserve"> </m:t>
+        </m:r>
+        <m:r>
+          <w:rPr>
+            <w:rFonts w:ascii="Cambria Math" w:hAnsi="Cambria Math" w:cs="Courier New"/>
+          </w:rPr>
+          <m:t>t</m:t>
+        </m:r>
+        <m:d>
+          <m:dPr>
+            <m:ctrlPr>
+              <w:rPr>
+                <w:rFonts w:ascii="Cambria Math" w:hAnsi="Cambria Math" w:cs="Courier New"/>
+                <w:i/>
+              </w:rPr>
+            </m:ctrlPr>
+          </m:dPr>
+          <m:e>
+            <m:r>
+              <w:rPr>
+                <w:rFonts w:ascii="Cambria Math" w:hAnsi="Cambria Math" w:cs="Courier New"/>
+              </w:rPr>
+              <m:t>n</m:t>
+            </m:r>
+          </m:e>
+        </m:d>
+      </m:oMath>
+      <w:r>
+        <w:rPr>
+          <w:rFonts w:cs="Courier New"/>
+        </w:rPr>
+        <w:t xml:space="preserve"> is </w:t>
+      </w:r>
+      <m:oMath>
+        <m:r>
+          <m:rPr>
+            <m:sty m:val="p"/>
+          </m:rPr>
+          <w:rPr>
+            <w:rFonts w:ascii="Cambria Math" w:hAnsi="Cambria Math" w:cs="Courier New"/>
+          </w:rPr>
+          <m:t>Ω</m:t>
+        </m:r>
+        <m:r>
+          <w:rPr>
+            <w:rFonts w:ascii="Cambria Math" w:hAnsi="Cambria Math" w:cs="Courier New"/>
+          </w:rPr>
+          <m:t>(g</m:t>
+        </m:r>
+        <m:d>
+          <m:dPr>
+            <m:ctrlPr>
+              <w:rPr>
+                <w:rFonts w:ascii="Cambria Math" w:hAnsi="Cambria Math" w:cs="Courier New"/>
+                <w:i/>
+              </w:rPr>
+            </m:ctrlPr>
+          </m:dPr>
+          <m:e>
+            <m:r>
+              <w:rPr>
+                <w:rFonts w:ascii="Cambria Math" w:hAnsi="Cambria Math" w:cs="Courier New"/>
+              </w:rPr>
+              <m:t>n</m:t>
+            </m:r>
+          </m:e>
+        </m:d>
+        <m:r>
+          <w:rPr>
+            <w:rFonts w:ascii="Cambria Math" w:hAnsi="Cambria Math" w:cs="Courier New"/>
+          </w:rPr>
+          <m:t>)</m:t>
+        </m:r>
+      </m:oMath>
+      <w:r>
+        <w:rPr>
+          <w:rFonts w:cs="Courier New"/>
+        </w:rPr>
+        <w:t xml:space="preserve">, </w:t>
+      </w:r>
+      <m:oMath>
+        <m:r>
+          <w:rPr>
+            <w:rFonts w:ascii="Cambria Math" w:hAnsi="Cambria Math" w:cs="Courier New"/>
+          </w:rPr>
+          <m:t>t</m:t>
+        </m:r>
+        <m:d>
+          <m:dPr>
+            <m:ctrlPr>
+              <w:rPr>
+                <w:rFonts w:ascii="Cambria Math" w:hAnsi="Cambria Math" w:cs="Courier New"/>
+                <w:i/>
+              </w:rPr>
+            </m:ctrlPr>
+          </m:dPr>
+          <m:e>
+            <m:r>
+              <w:rPr>
+                <w:rFonts w:ascii="Cambria Math" w:hAnsi="Cambria Math" w:cs="Courier New"/>
+              </w:rPr>
+              <m:t>n</m:t>
+            </m:r>
+          </m:e>
+        </m:d>
+      </m:oMath>
+      <w:r>
+        <w:rPr>
+          <w:rFonts w:cs="Courier New"/>
+        </w:rPr>
+        <w:t xml:space="preserve"> is not </w:t>
+      </w:r>
+      <m:oMath>
+        <m:r>
+          <m:rPr>
+            <m:sty m:val="p"/>
+          </m:rPr>
+          <w:rPr>
+            <w:rFonts w:ascii="Cambria Math" w:hAnsi="Cambria Math" w:cs="Courier New"/>
+          </w:rPr>
+          <m:t>Θ</m:t>
+        </m:r>
+        <m:r>
+          <w:rPr>
+            <w:rFonts w:ascii="Cambria Math" w:hAnsi="Cambria Math" w:cs="Courier New"/>
+          </w:rPr>
+          <m:t>(g</m:t>
+        </m:r>
+        <m:d>
+          <m:dPr>
+            <m:ctrlPr>
+              <w:rPr>
+                <w:rFonts w:ascii="Cambria Math" w:hAnsi="Cambria Math" w:cs="Courier New"/>
+                <w:i/>
+              </w:rPr>
+            </m:ctrlPr>
+          </m:dPr>
+          <m:e>
+            <m:r>
+              <w:rPr>
+                <w:rFonts w:ascii="Cambria Math" w:hAnsi="Cambria Math" w:cs="Courier New"/>
+              </w:rPr>
+              <m:t>n</m:t>
+            </m:r>
+          </m:e>
+        </m:d>
+        <m:r>
+          <w:rPr>
+            <w:rFonts w:ascii="Cambria Math" w:hAnsi="Cambria Math" w:cs="Courier New"/>
+          </w:rPr>
+          <m:t>)</m:t>
+        </m:r>
+      </m:oMath>
+    </w:p>
+    <w:p>
+      <w:pPr>
+        <w:tabs>
+          <w:tab w:val="left" w:pos="3900"/>
+        </w:tabs>
+        <w:spacing w:after="0" w:line="240" w:lineRule="auto"/>
+        <w:rPr>
+          <w:rFonts w:cs="Courier New"/>
+        </w:rPr>
+      </w:pPr>
+    </w:p>
+    <w:p>
+      <w:pPr>
+        <w:tabs>
+          <w:tab w:val="left" w:pos="3900"/>
+        </w:tabs>
+        <w:spacing w:after="0" w:line="240" w:lineRule="auto"/>
+        <w:rPr>
+          <w:rFonts w:cs="Courier New"/>
+        </w:rPr>
+      </w:pPr>
+      <w:r>
+        <w:rPr>
+          <w:rFonts w:cs="Courier New"/>
+        </w:rPr>
+        <w:t>- Case 3</w:t>
+      </w:r>
+      <w:r>
+        <w:rPr>
+          <w:rFonts w:cs="Courier New"/>
+        </w:rPr>
+        <w:t>:</w:t>
+      </w:r>
+    </w:p>
+    <w:p>
+      <w:pPr>
+        <w:tabs>
+          <w:tab w:val="left" w:pos="3900"/>
+        </w:tabs>
+        <w:spacing w:after="0" w:line="240" w:lineRule="auto"/>
+        <w:rPr>
+          <w:rFonts w:cs="Courier New"/>
+        </w:rPr>
+      </w:pPr>
+      <w:r>
+        <w:rPr>
+          <w:rFonts w:cs="Courier New"/>
+        </w:rPr>
+        <w:t>If</w:t>
+      </w:r>
+    </w:p>
+    <w:p>
+      <w:pPr>
+        <w:tabs>
+          <w:tab w:val="left" w:pos="3900"/>
+        </w:tabs>
+        <w:spacing w:after="0" w:line="240" w:lineRule="auto"/>
+        <w:rPr>
+          <w:rFonts w:cs="Courier New"/>
+        </w:rPr>
+      </w:pPr>
+      <m:oMathPara>
+        <m:oMath>
+          <m:func>
+            <m:funcPr>
+              <m:ctrlPr>
+                <w:rPr>
+                  <w:rFonts w:ascii="Cambria Math" w:hAnsi="Cambria Math" w:cs="Courier New"/>
+                  <w:i/>
+                </w:rPr>
+              </m:ctrlPr>
+            </m:funcPr>
+            <m:fName>
+              <m:limLow>
+                <m:limLowPr>
+                  <m:ctrlPr>
+                    <w:rPr>
+                      <w:rFonts w:ascii="Cambria Math" w:hAnsi="Cambria Math" w:cs="Courier New"/>
+                      <w:i/>
+                    </w:rPr>
+                  </m:ctrlPr>
+                </m:limLowPr>
+                <m:e>
+                  <m:r>
+                    <m:rPr>
+                      <m:sty m:val="p"/>
+                    </m:rPr>
+                    <w:rPr>
+                      <w:rFonts w:ascii="Cambria Math" w:hAnsi="Cambria Math" w:cs="Courier New"/>
+                    </w:rPr>
+                    <m:t>lim</m:t>
+                  </m:r>
+                  <m:ctrlPr>
+                    <w:rPr>
+                      <w:rFonts w:ascii="Cambria Math" w:hAnsi="Cambria Math" w:cs="Courier New"/>
+                    </w:rPr>
+                  </m:ctrlPr>
+                </m:e>
+                <m:lim>
+                  <m:r>
+                    <w:rPr>
+                      <w:rFonts w:ascii="Cambria Math" w:hAnsi="Cambria Math" w:cs="Courier New"/>
+                    </w:rPr>
+                    <m:t>n→∞</m:t>
+                  </m:r>
+                  <m:ctrlPr>
+                    <w:rPr>
+                      <w:rFonts w:ascii="Cambria Math" w:hAnsi="Cambria Math" w:cs="Courier New"/>
+                    </w:rPr>
+                  </m:ctrlPr>
+                </m:lim>
+              </m:limLow>
+            </m:fName>
+            <m:e>
+              <m:f>
+                <m:fPr>
+                  <m:ctrlPr>
+                    <w:rPr>
+                      <w:rFonts w:ascii="Cambria Math" w:hAnsi="Cambria Math" w:cs="Courier New"/>
+                      <w:i/>
+                    </w:rPr>
+                  </m:ctrlPr>
+                </m:fPr>
+                <m:num>
+                  <m:r>
+                    <w:rPr>
+                      <w:rFonts w:ascii="Cambria Math" w:hAnsi="Cambria Math" w:cs="Courier New"/>
+                    </w:rPr>
+                    <m:t>t</m:t>
+                  </m:r>
+                  <m:d>
+                    <m:dPr>
+                      <m:ctrlPr>
+                        <w:rPr>
+                          <w:rFonts w:ascii="Cambria Math" w:hAnsi="Cambria Math" w:cs="Courier New"/>
+                          <w:i/>
+                        </w:rPr>
+                      </m:ctrlPr>
+                    </m:dPr>
+                    <m:e>
+                      <m:r>
+                        <w:rPr>
+                          <w:rFonts w:ascii="Cambria Math" w:hAnsi="Cambria Math" w:cs="Courier New"/>
+                        </w:rPr>
+                        <m:t>n</m:t>
+                      </m:r>
+                    </m:e>
+                  </m:d>
+                </m:num>
+                <m:den>
+                  <m:r>
+                    <w:rPr>
+                      <w:rFonts w:ascii="Cambria Math" w:hAnsi="Cambria Math" w:cs="Courier New"/>
+                    </w:rPr>
+                    <m:t>g</m:t>
+                  </m:r>
+                  <m:d>
+                    <m:dPr>
+                      <m:ctrlPr>
+                        <w:rPr>
+                          <w:rFonts w:ascii="Cambria Math" w:hAnsi="Cambria Math" w:cs="Courier New"/>
+                          <w:i/>
+                        </w:rPr>
+                      </m:ctrlPr>
+                    </m:dPr>
+                    <m:e>
+                      <m:r>
+                        <w:rPr>
+                          <w:rFonts w:ascii="Cambria Math" w:hAnsi="Cambria Math" w:cs="Courier New"/>
+                        </w:rPr>
+                        <m:t>n</m:t>
+                      </m:r>
+                    </m:e>
+                  </m:d>
+                </m:den>
+              </m:f>
+              <m:r>
+                <w:rPr>
+                  <w:rFonts w:ascii="Cambria Math" w:hAnsi="Cambria Math" w:cs="Courier New"/>
+                </w:rPr>
+                <m:t>=</m:t>
+              </m:r>
+              <m:r>
+                <w:rPr>
+                  <w:rFonts w:ascii="Cambria Math" w:hAnsi="Cambria Math" w:cs="Courier New"/>
+                </w:rPr>
+                <m:t>0&lt;α&lt;</m:t>
+              </m:r>
+              <m:r>
+                <w:rPr>
+                  <w:rFonts w:ascii="Cambria Math" w:hAnsi="Cambria Math" w:cs="Courier New"/>
+                </w:rPr>
+                <m:t>∞</m:t>
+              </m:r>
+            </m:e>
+          </m:func>
+        </m:oMath>
+      </m:oMathPara>
+    </w:p>
+    <w:p>
+      <w:pPr>
+        <w:tabs>
+          <w:tab w:val="left" w:pos="3900"/>
+        </w:tabs>
+        <w:spacing w:after="0" w:line="240" w:lineRule="auto"/>
+        <w:rPr>
+          <w:rFonts w:cs="Courier New"/>
+        </w:rPr>
+      </w:pPr>
+      <w:r>
+        <w:rPr>
+          <w:rFonts w:cs="Courier New"/>
+        </w:rPr>
+        <w:t xml:space="preserve">Then </w:t>
+      </w:r>
+      <m:oMath>
+        <m:r>
+          <w:rPr>
+            <w:rFonts w:ascii="Cambria Math" w:hAnsi="Cambria Math" w:cs="Courier New"/>
+          </w:rPr>
+          <m:t>t</m:t>
+        </m:r>
+        <m:d>
+          <m:dPr>
+            <m:ctrlPr>
+              <w:rPr>
+                <w:rFonts w:ascii="Cambria Math" w:hAnsi="Cambria Math" w:cs="Courier New"/>
+                <w:i/>
+              </w:rPr>
+            </m:ctrlPr>
+          </m:dPr>
+          <m:e>
+            <m:r>
+              <w:rPr>
+                <w:rFonts w:ascii="Cambria Math" w:hAnsi="Cambria Math" w:cs="Courier New"/>
+              </w:rPr>
+              <m:t>n</m:t>
+            </m:r>
+          </m:e>
+        </m:d>
+      </m:oMath>
+      <w:r>
+        <w:rPr>
+          <w:rFonts w:cs="Courier New"/>
+        </w:rPr>
+        <w:t xml:space="preserve"> is </w:t>
+      </w:r>
+      <m:oMath>
+        <m:r>
+          <w:rPr>
+            <w:rFonts w:ascii="Cambria Math" w:hAnsi="Cambria Math" w:cs="Courier New"/>
+          </w:rPr>
+          <m:t>O(g</m:t>
+        </m:r>
+        <m:d>
+          <m:dPr>
+            <m:ctrlPr>
+              <w:rPr>
+                <w:rFonts w:ascii="Cambria Math" w:hAnsi="Cambria Math" w:cs="Courier New"/>
+                <w:i/>
+              </w:rPr>
+            </m:ctrlPr>
+          </m:dPr>
+          <m:e>
+            <m:r>
+              <w:rPr>
+                <w:rFonts w:ascii="Cambria Math" w:hAnsi="Cambria Math" w:cs="Courier New"/>
+              </w:rPr>
+              <m:t>n</m:t>
+            </m:r>
+          </m:e>
+        </m:d>
+        <m:r>
+          <w:rPr>
+            <w:rFonts w:ascii="Cambria Math" w:hAnsi="Cambria Math" w:cs="Courier New"/>
+          </w:rPr>
+          <m:t>)</m:t>
+        </m:r>
+      </m:oMath>
+      <w:r>
+        <w:rPr>
+          <w:rFonts w:cs="Courier New"/>
+        </w:rPr>
+        <w:t>,</w:t>
+      </w:r>
+      <m:oMath>
+        <m:r>
+          <w:rPr>
+            <w:rFonts w:ascii="Cambria Math" w:hAnsi="Cambria Math" w:cs="Courier New"/>
+          </w:rPr>
+          <m:t xml:space="preserve"> </m:t>
+        </m:r>
+        <m:r>
+          <w:rPr>
+            <w:rFonts w:ascii="Cambria Math" w:hAnsi="Cambria Math" w:cs="Courier New"/>
+          </w:rPr>
+          <m:t>t</m:t>
+        </m:r>
+        <m:d>
+          <m:dPr>
+            <m:ctrlPr>
+              <w:rPr>
+                <w:rFonts w:ascii="Cambria Math" w:hAnsi="Cambria Math" w:cs="Courier New"/>
+                <w:i/>
+              </w:rPr>
+            </m:ctrlPr>
+          </m:dPr>
+          <m:e>
+            <m:r>
+              <w:rPr>
+                <w:rFonts w:ascii="Cambria Math" w:hAnsi="Cambria Math" w:cs="Courier New"/>
+              </w:rPr>
+              <m:t>n</m:t>
+            </m:r>
+          </m:e>
+        </m:d>
+      </m:oMath>
+      <w:r>
+        <w:rPr>
+          <w:rFonts w:cs="Courier New"/>
+        </w:rPr>
+        <w:t xml:space="preserve"> is </w:t>
+      </w:r>
+      <m:oMath>
+        <m:r>
+          <m:rPr>
+            <m:sty m:val="p"/>
+          </m:rPr>
+          <w:rPr>
+            <w:rFonts w:ascii="Cambria Math" w:hAnsi="Cambria Math" w:cs="Courier New"/>
+          </w:rPr>
+          <m:t>Ω</m:t>
+        </m:r>
+        <m:r>
+          <w:rPr>
+            <w:rFonts w:ascii="Cambria Math" w:hAnsi="Cambria Math" w:cs="Courier New"/>
+          </w:rPr>
+          <m:t>(g</m:t>
+        </m:r>
+        <m:d>
+          <m:dPr>
+            <m:ctrlPr>
+              <w:rPr>
+                <w:rFonts w:ascii="Cambria Math" w:hAnsi="Cambria Math" w:cs="Courier New"/>
+                <w:i/>
+              </w:rPr>
+            </m:ctrlPr>
+          </m:dPr>
+          <m:e>
+            <m:r>
+              <w:rPr>
+                <w:rFonts w:ascii="Cambria Math" w:hAnsi="Cambria Math" w:cs="Courier New"/>
+              </w:rPr>
+              <m:t>n</m:t>
+            </m:r>
+          </m:e>
+        </m:d>
+        <m:r>
+          <w:rPr>
+            <w:rFonts w:ascii="Cambria Math" w:hAnsi="Cambria Math" w:cs="Courier New"/>
+          </w:rPr>
+          <m:t>)</m:t>
+        </m:r>
+      </m:oMath>
+      <w:r>
+        <w:rPr>
+          <w:rFonts w:cs="Courier New"/>
+        </w:rPr>
+        <w:t xml:space="preserve">, </w:t>
+      </w:r>
+      <m:oMath>
+        <m:r>
+          <w:rPr>
+            <w:rFonts w:ascii="Cambria Math" w:hAnsi="Cambria Math" w:cs="Courier New"/>
+          </w:rPr>
+          <m:t>t</m:t>
+        </m:r>
+        <m:d>
+          <m:dPr>
+            <m:ctrlPr>
+              <w:rPr>
+                <w:rFonts w:ascii="Cambria Math" w:hAnsi="Cambria Math" w:cs="Courier New"/>
+                <w:i/>
+              </w:rPr>
+            </m:ctrlPr>
+          </m:dPr>
+          <m:e>
+            <m:r>
+              <w:rPr>
+                <w:rFonts w:ascii="Cambria Math" w:hAnsi="Cambria Math" w:cs="Courier New"/>
+              </w:rPr>
+              <m:t>n</m:t>
+            </m:r>
+          </m:e>
+        </m:d>
+      </m:oMath>
+      <w:r>
+        <w:rPr>
+          <w:rFonts w:cs="Courier New"/>
+        </w:rPr>
+        <w:t xml:space="preserve"> is</w:t>
+      </w:r>
+      <w:bookmarkStart w:id="0" w:name="_GoBack"/>
+      <w:bookmarkEnd w:id="0"/>
+      <w:r>
+        <w:rPr>
+          <w:rFonts w:cs="Courier New"/>
+        </w:rPr>
+        <w:t xml:space="preserve"> </w:t>
+      </w:r>
+      <m:oMath>
+        <m:r>
+          <m:rPr>
+            <m:sty m:val="p"/>
+          </m:rPr>
+          <w:rPr>
+            <w:rFonts w:ascii="Cambria Math" w:hAnsi="Cambria Math" w:cs="Courier New"/>
+          </w:rPr>
+          <m:t>Θ</m:t>
+        </m:r>
+        <m:r>
+          <w:rPr>
+            <w:rFonts w:ascii="Cambria Math" w:hAnsi="Cambria Math" w:cs="Courier New"/>
+          </w:rPr>
+          <m:t>(g</m:t>
+        </m:r>
+        <m:d>
+          <m:dPr>
+            <m:ctrlPr>
+              <w:rPr>
+                <w:rFonts w:ascii="Cambria Math" w:hAnsi="Cambria Math" w:cs="Courier New"/>
+                <w:i/>
+              </w:rPr>
+            </m:ctrlPr>
+          </m:dPr>
+          <m:e>
+            <m:r>
+              <w:rPr>
+                <w:rFonts w:ascii="Cambria Math" w:hAnsi="Cambria Math" w:cs="Courier New"/>
+              </w:rPr>
+              <m:t>n</m:t>
+            </m:r>
+          </m:e>
+        </m:d>
+        <m:r>
+          <w:rPr>
+            <w:rFonts w:ascii="Cambria Math" w:hAnsi="Cambria Math" w:cs="Courier New"/>
+          </w:rPr>
+          <m:t>)</m:t>
+        </m:r>
+      </m:oMath>
     </w:p>
     <w:p>
       <w:pPr>
@@ -25829,7 +27147,6 @@
                                 <w:dataBinding w:prefixMappings="xmlns:ns0='http://purl.org/dc/elements/1.1/' xmlns:ns1='http://schemas.openxmlformats.org/package/2006/metadata/core-properties' " w:xpath="/ns1:coreProperties[1]/ns0:title[1]" w:storeItemID="{6C3C8BC8-F283-45AE-878A-BAB7291924A1}"/>
                                 <w:text/>
                               </w:sdtPr>
-                              <w:sdtEndPr/>
                               <w:sdtContent>
                                 <w:r>
                                   <w:rPr>
@@ -26480,6 +27797,544 @@
 </w:styles>
 </file>
 
+<file path=word/glossary/document.xml><?xml version="1.0" encoding="utf-8"?>
+<w:glossaryDocument xmlns:wpc="http://schemas.microsoft.com/office/word/2010/wordprocessingCanvas" xmlns:cx="http://schemas.microsoft.com/office/drawing/2014/chartex" xmlns:cx1="http://schemas.microsoft.com/office/drawing/2015/9/8/chartex" xmlns:mc="http://schemas.openxmlformats.org/markup-compatibility/2006" xmlns:o="urn:schemas-microsoft-com:office:office" xmlns:r="http://schemas.openxmlformats.org/officeDocument/2006/relationships" xmlns:m="http://schemas.openxmlformats.org/officeDocument/2006/math" xmlns:v="urn:schemas-microsoft-com:vml" xmlns:wp14="http://schemas.microsoft.com/office/word/2010/wordprocessingDrawing" xmlns:wp="http://schemas.openxmlformats.org/drawingml/2006/wordprocessingDrawing" xmlns:w10="urn:schemas-microsoft-com:office:word" xmlns:w="http://schemas.openxmlformats.org/wordprocessingml/2006/main" xmlns:w14="http://schemas.microsoft.com/office/word/2010/wordml" xmlns:w15="http://schemas.microsoft.com/office/word/2012/wordml" xmlns:w16se="http://schemas.microsoft.com/office/word/2015/wordml/symex" xmlns:wpg="http://schemas.microsoft.com/office/word/2010/wordprocessingGroup" xmlns:wpi="http://schemas.microsoft.com/office/word/2010/wordprocessingInk" xmlns:wne="http://schemas.microsoft.com/office/word/2006/wordml" xmlns:wps="http://schemas.microsoft.com/office/word/2010/wordprocessingShape" mc:Ignorable="w14 w15 w16se wp14"/>
+</file>
+
+<file path=word/glossary/fontTable.xml><?xml version="1.0" encoding="utf-8"?>
+<w:fonts xmlns:mc="http://schemas.openxmlformats.org/markup-compatibility/2006" xmlns:r="http://schemas.openxmlformats.org/officeDocument/2006/relationships" xmlns:w="http://schemas.openxmlformats.org/wordprocessingml/2006/main" xmlns:w14="http://schemas.microsoft.com/office/word/2010/wordml" xmlns:w15="http://schemas.microsoft.com/office/word/2012/wordml" xmlns:w16se="http://schemas.microsoft.com/office/word/2015/wordml/symex" mc:Ignorable="w14 w15 w16se">
+  <w:font w:name="Calibri">
+    <w:panose1 w:val="020F0502020204030204"/>
+    <w:charset w:val="00"/>
+    <w:family w:val="swiss"/>
+    <w:pitch w:val="variable"/>
+    <w:sig w:usb0="E00002FF" w:usb1="4000ACFF" w:usb2="00000001" w:usb3="00000000" w:csb0="0000019F" w:csb1="00000000"/>
+  </w:font>
+  <w:font w:name="DengXian">
+    <w:altName w:val="SimSun"/>
+    <w:panose1 w:val="02010600030101010101"/>
+    <w:charset w:val="86"/>
+    <w:family w:val="auto"/>
+    <w:pitch w:val="variable"/>
+    <w:sig w:usb0="A00002BF" w:usb1="38CF7CFA" w:usb2="00000016" w:usb3="00000000" w:csb0="0004000F" w:csb1="00000000"/>
+  </w:font>
+  <w:font w:name="Times New Roman">
+    <w:panose1 w:val="02020603050405020304"/>
+    <w:charset w:val="00"/>
+    <w:family w:val="roman"/>
+    <w:pitch w:val="variable"/>
+    <w:sig w:usb0="E0002AFF" w:usb1="C0007843" w:usb2="00000009" w:usb3="00000000" w:csb0="000001FF" w:csb1="00000000"/>
+  </w:font>
+  <w:font w:name="Cambria Math">
+    <w:panose1 w:val="02040503050406030204"/>
+    <w:charset w:val="00"/>
+    <w:family w:val="roman"/>
+    <w:pitch w:val="variable"/>
+    <w:sig w:usb0="E00006FF" w:usb1="420024FF" w:usb2="02000000" w:usb3="00000000" w:csb0="0000019F" w:csb1="00000000"/>
+  </w:font>
+  <w:font w:name="Courier New">
+    <w:panose1 w:val="02070309020205020404"/>
+    <w:charset w:val="00"/>
+    <w:family w:val="modern"/>
+    <w:pitch w:val="fixed"/>
+    <w:sig w:usb0="E0002EFF" w:usb1="C0007843" w:usb2="00000009" w:usb3="00000000" w:csb0="000001FF" w:csb1="00000000"/>
+  </w:font>
+  <w:font w:name="DengXian Light">
+    <w:altName w:val="等线 Light"/>
+    <w:charset w:val="86"/>
+    <w:family w:val="auto"/>
+    <w:pitch w:val="variable"/>
+    <w:sig w:usb0="A00002BF" w:usb1="38CF7CFA" w:usb2="00000016" w:usb3="00000000" w:csb0="0004000F" w:csb1="00000000"/>
+  </w:font>
+  <w:font w:name="Calibri Light">
+    <w:panose1 w:val="020F0302020204030204"/>
+    <w:charset w:val="00"/>
+    <w:family w:val="swiss"/>
+    <w:pitch w:val="variable"/>
+    <w:sig w:usb0="A00002EF" w:usb1="4000207B" w:usb2="00000000" w:usb3="00000000" w:csb0="0000009F" w:csb1="00000000"/>
+  </w:font>
+</w:fonts>
+</file>
+
+<file path=word/glossary/settings.xml><?xml version="1.0" encoding="utf-8"?>
+<w:settings xmlns:mc="http://schemas.openxmlformats.org/markup-compatibility/2006" xmlns:o="urn:schemas-microsoft-com:office:office" xmlns:r="http://schemas.openxmlformats.org/officeDocument/2006/relationships" xmlns:m="http://schemas.openxmlformats.org/officeDocument/2006/math" xmlns:v="urn:schemas-microsoft-com:vml" xmlns:w10="urn:schemas-microsoft-com:office:word" xmlns:w="http://schemas.openxmlformats.org/wordprocessingml/2006/main" xmlns:w14="http://schemas.microsoft.com/office/word/2010/wordml" xmlns:w15="http://schemas.microsoft.com/office/word/2012/wordml" xmlns:w16se="http://schemas.microsoft.com/office/word/2015/wordml/symex" xmlns:sl="http://schemas.openxmlformats.org/schemaLibrary/2006/main" mc:Ignorable="w14 w15 w16se">
+  <w:view w:val="normal"/>
+  <w:defaultTabStop w:val="720"/>
+  <w:characterSpacingControl w:val="doNotCompress"/>
+  <w:compat>
+    <w:useFELayout/>
+    <w:compatSetting w:name="compatibilityMode" w:uri="http://schemas.microsoft.com/office/word" w:val="15"/>
+    <w:compatSetting w:name="overrideTableStyleFontSizeAndJustification" w:uri="http://schemas.microsoft.com/office/word" w:val="1"/>
+    <w:compatSetting w:name="enableOpenTypeFeatures" w:uri="http://schemas.microsoft.com/office/word" w:val="1"/>
+    <w:compatSetting w:name="doNotFlipMirrorIndents" w:uri="http://schemas.microsoft.com/office/word" w:val="1"/>
+    <w:compatSetting w:name="differentiateMultirowTableHeaders" w:uri="http://schemas.microsoft.com/office/word" w:val="1"/>
+  </w:compat>
+  <w:rsids>
+    <w:rsidRoot w:val="00394309"/>
+    <w:rsid w:val="00394309"/>
+  </w:rsids>
+  <m:mathPr>
+    <m:mathFont m:val="Cambria Math"/>
+    <m:brkBin m:val="before"/>
+    <m:brkBinSub m:val="--"/>
+    <m:smallFrac m:val="0"/>
+    <m:dispDef/>
+    <m:lMargin m:val="0"/>
+    <m:rMargin m:val="0"/>
+    <m:defJc m:val="centerGroup"/>
+    <m:wrapIndent m:val="1440"/>
+    <m:intLim m:val="subSup"/>
+    <m:naryLim m:val="undOvr"/>
+  </m:mathPr>
+  <w:themeFontLang w:val="en-CA" w:eastAsia="zh-CN"/>
+  <w:clrSchemeMapping w:bg1="light1" w:t1="dark1" w:bg2="light2" w:t2="dark2" w:accent1="accent1" w:accent2="accent2" w:accent3="accent3" w:accent4="accent4" w:accent5="accent5" w:accent6="accent6" w:hyperlink="hyperlink" w:followedHyperlink="followedHyperlink"/>
+  <w:decimalSymbol w:val="."/>
+  <w:listSeparator w:val=","/>
+  <w15:chartTrackingRefBased/>
+</w:settings>
+</file>
+
+<file path=word/glossary/styles.xml><?xml version="1.0" encoding="utf-8"?>
+<w:styles xmlns:mc="http://schemas.openxmlformats.org/markup-compatibility/2006" xmlns:r="http://schemas.openxmlformats.org/officeDocument/2006/relationships" xmlns:w="http://schemas.openxmlformats.org/wordprocessingml/2006/main" xmlns:w14="http://schemas.microsoft.com/office/word/2010/wordml" xmlns:w15="http://schemas.microsoft.com/office/word/2012/wordml" xmlns:w16se="http://schemas.microsoft.com/office/word/2015/wordml/symex" mc:Ignorable="w14 w15 w16se">
+  <w:docDefaults>
+    <w:rPrDefault>
+      <w:rPr>
+        <w:rFonts w:asciiTheme="minorHAnsi" w:eastAsiaTheme="minorEastAsia" w:hAnsiTheme="minorHAnsi" w:cstheme="minorBidi"/>
+        <w:sz w:val="22"/>
+        <w:szCs w:val="22"/>
+        <w:lang w:val="en-CA" w:eastAsia="zh-CN" w:bidi="ar-SA"/>
+      </w:rPr>
+    </w:rPrDefault>
+    <w:pPrDefault>
+      <w:pPr>
+        <w:spacing w:after="160" w:line="259" w:lineRule="auto"/>
+      </w:pPr>
+    </w:pPrDefault>
+  </w:docDefaults>
+  <w:latentStyles w:defLockedState="0" w:defUIPriority="99" w:defSemiHidden="0" w:defUnhideWhenUsed="0" w:defQFormat="0" w:count="371">
+    <w:lsdException w:name="Normal" w:uiPriority="0" w:qFormat="1"/>
+    <w:lsdException w:name="heading 1" w:uiPriority="9" w:qFormat="1"/>
+    <w:lsdException w:name="heading 2" w:semiHidden="1" w:uiPriority="9" w:unhideWhenUsed="1" w:qFormat="1"/>
+    <w:lsdException w:name="heading 3" w:semiHidden="1" w:uiPriority="9" w:unhideWhenUsed="1" w:qFormat="1"/>
+    <w:lsdException w:name="heading 4" w:semiHidden="1" w:uiPriority="9" w:unhideWhenUsed="1" w:qFormat="1"/>
+    <w:lsdException w:name="heading 5" w:semiHidden="1" w:uiPriority="9" w:unhideWhenUsed="1" w:qFormat="1"/>
+    <w:lsdException w:name="heading 6" w:semiHidden="1" w:uiPriority="9" w:unhideWhenUsed="1" w:qFormat="1"/>
+    <w:lsdException w:name="heading 7" w:semiHidden="1" w:uiPriority="9" w:unhideWhenUsed="1" w:qFormat="1"/>
+    <w:lsdException w:name="heading 8" w:semiHidden="1" w:uiPriority="9" w:unhideWhenUsed="1" w:qFormat="1"/>
+    <w:lsdException w:name="heading 9" w:semiHidden="1" w:uiPriority="9" w:unhideWhenUsed="1" w:qFormat="1"/>
+    <w:lsdException w:name="index 1" w:semiHidden="1" w:unhideWhenUsed="1"/>
+    <w:lsdException w:name="index 2" w:semiHidden="1" w:unhideWhenUsed="1"/>
+    <w:lsdException w:name="index 3" w:semiHidden="1" w:unhideWhenUsed="1"/>
+    <w:lsdException w:name="index 4" w:semiHidden="1" w:unhideWhenUsed="1"/>
+    <w:lsdException w:name="index 5" w:semiHidden="1" w:unhideWhenUsed="1"/>
+    <w:lsdException w:name="index 6" w:semiHidden="1" w:unhideWhenUsed="1"/>
+    <w:lsdException w:name="index 7" w:semiHidden="1" w:unhideWhenUsed="1"/>
+    <w:lsdException w:name="index 8" w:semiHidden="1" w:unhideWhenUsed="1"/>
+    <w:lsdException w:name="index 9" w:semiHidden="1" w:unhideWhenUsed="1"/>
+    <w:lsdException w:name="toc 1" w:semiHidden="1" w:uiPriority="39" w:unhideWhenUsed="1"/>
+    <w:lsdException w:name="toc 2" w:semiHidden="1" w:uiPriority="39" w:unhideWhenUsed="1"/>
+    <w:lsdException w:name="toc 3" w:semiHidden="1" w:uiPriority="39" w:unhideWhenUsed="1"/>
+    <w:lsdException w:name="toc 4" w:semiHidden="1" w:uiPriority="39" w:unhideWhenUsed="1"/>
+    <w:lsdException w:name="toc 5" w:semiHidden="1" w:uiPriority="39" w:unhideWhenUsed="1"/>
+    <w:lsdException w:name="toc 6" w:semiHidden="1" w:uiPriority="39" w:unhideWhenUsed="1"/>
+    <w:lsdException w:name="toc 7" w:semiHidden="1" w:uiPriority="39" w:unhideWhenUsed="1"/>
+    <w:lsdException w:name="toc 8" w:semiHidden="1" w:uiPriority="39" w:unhideWhenUsed="1"/>
+    <w:lsdException w:name="toc 9" w:semiHidden="1" w:uiPriority="39" w:unhideWhenUsed="1"/>
+    <w:lsdException w:name="Normal Indent" w:semiHidden="1" w:unhideWhenUsed="1"/>
+    <w:lsdException w:name="footnote text" w:semiHidden="1" w:unhideWhenUsed="1"/>
+    <w:lsdException w:name="annotation text" w:semiHidden="1" w:unhideWhenUsed="1"/>
+    <w:lsdException w:name="header" w:semiHidden="1" w:unhideWhenUsed="1"/>
+    <w:lsdException w:name="footer" w:semiHidden="1" w:unhideWhenUsed="1"/>
+    <w:lsdException w:name="index heading" w:semiHidden="1" w:unhideWhenUsed="1"/>
+    <w:lsdException w:name="caption" w:semiHidden="1" w:uiPriority="35" w:unhideWhenUsed="1" w:qFormat="1"/>
+    <w:lsdException w:name="table of figures" w:semiHidden="1" w:unhideWhenUsed="1"/>
+    <w:lsdException w:name="envelope address" w:semiHidden="1" w:unhideWhenUsed="1"/>
+    <w:lsdException w:name="envelope return" w:semiHidden="1" w:unhideWhenUsed="1"/>
+    <w:lsdException w:name="footnote reference" w:semiHidden="1" w:unhideWhenUsed="1"/>
+    <w:lsdException w:name="annotation reference" w:semiHidden="1" w:unhideWhenUsed="1"/>
+    <w:lsdException w:name="line number" w:semiHidden="1" w:unhideWhenUsed="1"/>
+    <w:lsdException w:name="page number" w:semiHidden="1" w:unhideWhenUsed="1"/>
+    <w:lsdException w:name="endnote reference" w:semiHidden="1" w:unhideWhenUsed="1"/>
+    <w:lsdException w:name="endnote text" w:semiHidden="1" w:unhideWhenUsed="1"/>
+    <w:lsdException w:name="table of authorities" w:semiHidden="1" w:unhideWhenUsed="1"/>
+    <w:lsdException w:name="macro" w:semiHidden="1" w:unhideWhenUsed="1"/>
+    <w:lsdException w:name="toa heading" w:semiHidden="1" w:unhideWhenUsed="1"/>
+    <w:lsdException w:name="List" w:semiHidden="1" w:unhideWhenUsed="1"/>
+    <w:lsdException w:name="List Bullet" w:semiHidden="1" w:unhideWhenUsed="1"/>
+    <w:lsdException w:name="List Number" w:semiHidden="1" w:unhideWhenUsed="1"/>
+    <w:lsdException w:name="List 2" w:semiHidden="1" w:unhideWhenUsed="1"/>
+    <w:lsdException w:name="List 3" w:semiHidden="1" w:unhideWhenUsed="1"/>
+    <w:lsdException w:name="List 4" w:semiHidden="1" w:unhideWhenUsed="1"/>
+    <w:lsdException w:name="List 5" w:semiHidden="1" w:unhideWhenUsed="1"/>
+    <w:lsdException w:name="List Bullet 2" w:semiHidden="1" w:unhideWhenUsed="1"/>
+    <w:lsdException w:name="List Bullet 3" w:semiHidden="1" w:unhideWhenUsed="1"/>
+    <w:lsdException w:name="List Bullet 4" w:semiHidden="1" w:unhideWhenUsed="1"/>
+    <w:lsdException w:name="List Bullet 5" w:semiHidden="1" w:unhideWhenUsed="1"/>
+    <w:lsdException w:name="List Number 2" w:semiHidden="1" w:unhideWhenUsed="1"/>
+    <w:lsdException w:name="List Number 3" w:semiHidden="1" w:unhideWhenUsed="1"/>
+    <w:lsdException w:name="List Number 4" w:semiHidden="1" w:unhideWhenUsed="1"/>
+    <w:lsdException w:name="List Number 5" w:semiHidden="1" w:unhideWhenUsed="1"/>
+    <w:lsdException w:name="Title" w:uiPriority="10" w:qFormat="1"/>
+    <w:lsdException w:name="Closing" w:semiHidden="1" w:unhideWhenUsed="1"/>
+    <w:lsdException w:name="Signature" w:semiHidden="1" w:unhideWhenUsed="1"/>
+    <w:lsdException w:name="Default Paragraph Font" w:semiHidden="1" w:uiPriority="1" w:unhideWhenUsed="1"/>
+    <w:lsdException w:name="Body Text" w:semiHidden="1" w:unhideWhenUsed="1"/>
+    <w:lsdException w:name="Body Text Indent" w:semiHidden="1" w:unhideWhenUsed="1"/>
+    <w:lsdException w:name="List Continue" w:semiHidden="1" w:unhideWhenUsed="1"/>
+    <w:lsdException w:name="List Continue 2" w:semiHidden="1" w:unhideWhenUsed="1"/>
+    <w:lsdException w:name="List Continue 3" w:semiHidden="1" w:unhideWhenUsed="1"/>
+    <w:lsdException w:name="List Continue 4" w:semiHidden="1" w:unhideWhenUsed="1"/>
+    <w:lsdException w:name="List Continue 5" w:semiHidden="1" w:unhideWhenUsed="1"/>
+    <w:lsdException w:name="Message Header" w:semiHidden="1" w:unhideWhenUsed="1"/>
+    <w:lsdException w:name="Subtitle" w:uiPriority="11" w:qFormat="1"/>
+    <w:lsdException w:name="Salutation" w:semiHidden="1" w:unhideWhenUsed="1"/>
+    <w:lsdException w:name="Date" w:semiHidden="1" w:unhideWhenUsed="1"/>
+    <w:lsdException w:name="Body Text First Indent" w:semiHidden="1" w:unhideWhenUsed="1"/>
+    <w:lsdException w:name="Body Text First Indent 2" w:semiHidden="1" w:unhideWhenUsed="1"/>
+    <w:lsdException w:name="Note Heading" w:semiHidden="1" w:unhideWhenUsed="1"/>
+    <w:lsdException w:name="Body Text 2" w:semiHidden="1" w:unhideWhenUsed="1"/>
+    <w:lsdException w:name="Body Text 3" w:semiHidden="1" w:unhideWhenUsed="1"/>
+    <w:lsdException w:name="Body Text Indent 2" w:semiHidden="1" w:unhideWhenUsed="1"/>
+    <w:lsdException w:name="Body Text Indent 3" w:semiHidden="1" w:unhideWhenUsed="1"/>
+    <w:lsdException w:name="Block Text" w:semiHidden="1" w:unhideWhenUsed="1"/>
+    <w:lsdException w:name="Hyperlink" w:semiHidden="1" w:unhideWhenUsed="1"/>
+    <w:lsdException w:name="FollowedHyperlink" w:semiHidden="1" w:unhideWhenUsed="1"/>
+    <w:lsdException w:name="Strong" w:uiPriority="22" w:qFormat="1"/>
+    <w:lsdException w:name="Emphasis" w:uiPriority="20" w:qFormat="1"/>
+    <w:lsdException w:name="Document Map" w:semiHidden="1" w:unhideWhenUsed="1"/>
+    <w:lsdException w:name="Plain Text" w:semiHidden="1" w:unhideWhenUsed="1"/>
+    <w:lsdException w:name="E-mail Signature" w:semiHidden="1" w:unhideWhenUsed="1"/>
+    <w:lsdException w:name="HTML Top of Form" w:semiHidden="1" w:unhideWhenUsed="1"/>
+    <w:lsdException w:name="HTML Bottom of Form" w:semiHidden="1" w:unhideWhenUsed="1"/>
+    <w:lsdException w:name="Normal (Web)" w:semiHidden="1" w:unhideWhenUsed="1"/>
+    <w:lsdException w:name="HTML Acronym" w:semiHidden="1" w:unhideWhenUsed="1"/>
+    <w:lsdException w:name="HTML Address" w:semiHidden="1" w:unhideWhenUsed="1"/>
+    <w:lsdException w:name="HTML Cite" w:semiHidden="1" w:unhideWhenUsed="1"/>
+    <w:lsdException w:name="HTML Code" w:semiHidden="1" w:unhideWhenUsed="1"/>
+    <w:lsdException w:name="HTML Definition" w:semiHidden="1" w:unhideWhenUsed="1"/>
+    <w:lsdException w:name="HTML Keyboard" w:semiHidden="1" w:unhideWhenUsed="1"/>
+    <w:lsdException w:name="HTML Preformatted" w:semiHidden="1" w:unhideWhenUsed="1"/>
+    <w:lsdException w:name="HTML Sample" w:semiHidden="1" w:unhideWhenUsed="1"/>
+    <w:lsdException w:name="HTML Typewriter" w:semiHidden="1" w:unhideWhenUsed="1"/>
+    <w:lsdException w:name="HTML Variable" w:semiHidden="1" w:unhideWhenUsed="1"/>
+    <w:lsdException w:name="Normal Table" w:semiHidden="1" w:unhideWhenUsed="1"/>
+    <w:lsdException w:name="annotation subject" w:semiHidden="1" w:unhideWhenUsed="1"/>
+    <w:lsdException w:name="No List" w:semiHidden="1" w:unhideWhenUsed="1"/>
+    <w:lsdException w:name="Outline List 1" w:semiHidden="1" w:unhideWhenUsed="1"/>
+    <w:lsdException w:name="Outline List 2" w:semiHidden="1" w:unhideWhenUsed="1"/>
+    <w:lsdException w:name="Outline List 3" w:semiHidden="1" w:unhideWhenUsed="1"/>
+    <w:lsdException w:name="Table Simple 1" w:semiHidden="1" w:unhideWhenUsed="1"/>
+    <w:lsdException w:name="Table Simple 2" w:semiHidden="1" w:unhideWhenUsed="1"/>
+    <w:lsdException w:name="Table Simple 3" w:semiHidden="1" w:unhideWhenUsed="1"/>
+    <w:lsdException w:name="Table Classic 1" w:semiHidden="1" w:unhideWhenUsed="1"/>
+    <w:lsdException w:name="Table Classic 2" w:semiHidden="1" w:unhideWhenUsed="1"/>
+    <w:lsdException w:name="Table Classic 3" w:semiHidden="1" w:unhideWhenUsed="1"/>
+    <w:lsdException w:name="Table Classic 4" w:semiHidden="1" w:unhideWhenUsed="1"/>
+    <w:lsdException w:name="Table Colorful 1" w:semiHidden="1" w:unhideWhenUsed="1"/>
+    <w:lsdException w:name="Table Colorful 2" w:semiHidden="1" w:unhideWhenUsed="1"/>
+    <w:lsdException w:name="Table Colorful 3" w:semiHidden="1" w:unhideWhenUsed="1"/>
+    <w:lsdException w:name="Table Columns 1" w:semiHidden="1" w:unhideWhenUsed="1"/>
+    <w:lsdException w:name="Table Columns 2" w:semiHidden="1" w:unhideWhenUsed="1"/>
+    <w:lsdException w:name="Table Columns 3" w:semiHidden="1" w:unhideWhenUsed="1"/>
+    <w:lsdException w:name="Table Columns 4" w:semiHidden="1" w:unhideWhenUsed="1"/>
+    <w:lsdException w:name="Table Columns 5" w:semiHidden="1" w:unhideWhenUsed="1"/>
+    <w:lsdException w:name="Table Grid 1" w:semiHidden="1" w:unhideWhenUsed="1"/>
+    <w:lsdException w:name="Table Grid 2" w:semiHidden="1" w:unhideWhenUsed="1"/>
+    <w:lsdException w:name="Table Grid 3" w:semiHidden="1" w:unhideWhenUsed="1"/>
+    <w:lsdException w:name="Table Grid 4" w:semiHidden="1" w:unhideWhenUsed="1"/>
+    <w:lsdException w:name="Table Grid 5" w:semiHidden="1" w:unhideWhenUsed="1"/>
+    <w:lsdException w:name="Table Grid 6" w:semiHidden="1" w:unhideWhenUsed="1"/>
+    <w:lsdException w:name="Table Grid 7" w:semiHidden="1" w:unhideWhenUsed="1"/>
+    <w:lsdException w:name="Table Grid 8" w:semiHidden="1" w:unhideWhenUsed="1"/>
+    <w:lsdException w:name="Table List 1" w:semiHidden="1" w:unhideWhenUsed="1"/>
+    <w:lsdException w:name="Table List 2" w:semiHidden="1" w:unhideWhenUsed="1"/>
+    <w:lsdException w:name="Table List 3" w:semiHidden="1" w:unhideWhenUsed="1"/>
+    <w:lsdException w:name="Table List 4" w:semiHidden="1" w:unhideWhenUsed="1"/>
+    <w:lsdException w:name="Table List 5" w:semiHidden="1" w:unhideWhenUsed="1"/>
+    <w:lsdException w:name="Table List 6" w:semiHidden="1" w:unhideWhenUsed="1"/>
+    <w:lsdException w:name="Table List 7" w:semiHidden="1" w:unhideWhenUsed="1"/>
+    <w:lsdException w:name="Table List 8" w:semiHidden="1" w:unhideWhenUsed="1"/>
+    <w:lsdException w:name="Table 3D effects 1" w:semiHidden="1" w:unhideWhenUsed="1"/>
+    <w:lsdException w:name="Table 3D effects 2" w:semiHidden="1" w:unhideWhenUsed="1"/>
+    <w:lsdException w:name="Table 3D effects 3" w:semiHidden="1" w:unhideWhenUsed="1"/>
+    <w:lsdException w:name="Table Contemporary" w:semiHidden="1" w:unhideWhenUsed="1"/>
+    <w:lsdException w:name="Table Elegant" w:semiHidden="1" w:unhideWhenUsed="1"/>
+    <w:lsdException w:name="Table Professional" w:semiHidden="1" w:unhideWhenUsed="1"/>
+    <w:lsdException w:name="Table Subtle 1" w:semiHidden="1" w:unhideWhenUsed="1"/>
+    <w:lsdException w:name="Table Subtle 2" w:semiHidden="1" w:unhideWhenUsed="1"/>
+    <w:lsdException w:name="Table Web 1" w:semiHidden="1" w:unhideWhenUsed="1"/>
+    <w:lsdException w:name="Table Web 2" w:semiHidden="1" w:unhideWhenUsed="1"/>
+    <w:lsdException w:name="Table Web 3" w:semiHidden="1" w:unhideWhenUsed="1"/>
+    <w:lsdException w:name="Balloon Text" w:semiHidden="1" w:unhideWhenUsed="1"/>
+    <w:lsdException w:name="Table Grid" w:uiPriority="39"/>
+    <w:lsdException w:name="Table Theme" w:semiHidden="1" w:unhideWhenUsed="1"/>
+    <w:lsdException w:name="Placeholder Text" w:semiHidden="1"/>
+    <w:lsdException w:name="No Spacing" w:uiPriority="1" w:qFormat="1"/>
+    <w:lsdException w:name="Light Shading" w:uiPriority="60"/>
+    <w:lsdException w:name="Light List" w:uiPriority="61"/>
+    <w:lsdException w:name="Light Grid" w:uiPriority="62"/>
+    <w:lsdException w:name="Medium Shading 1" w:uiPriority="63"/>
+    <w:lsdException w:name="Medium Shading 2" w:uiPriority="64"/>
+    <w:lsdException w:name="Medium List 1" w:uiPriority="65"/>
+    <w:lsdException w:name="Medium List 2" w:uiPriority="66"/>
+    <w:lsdException w:name="Medium Grid 1" w:uiPriority="67"/>
+    <w:lsdException w:name="Medium Grid 2" w:uiPriority="68"/>
+    <w:lsdException w:name="Medium Grid 3" w:uiPriority="69"/>
+    <w:lsdException w:name="Dark List" w:uiPriority="70"/>
+    <w:lsdException w:name="Colorful Shading" w:uiPriority="71"/>
+    <w:lsdException w:name="Colorful List" w:uiPriority="72"/>
+    <w:lsdException w:name="Colorful Grid" w:uiPriority="73"/>
+    <w:lsdException w:name="Light Shading Accent 1" w:uiPriority="60"/>
+    <w:lsdException w:name="Light List Accent 1" w:uiPriority="61"/>
+    <w:lsdException w:name="Light Grid Accent 1" w:uiPriority="62"/>
+    <w:lsdException w:name="Medium Shading 1 Accent 1" w:uiPriority="63"/>
+    <w:lsdException w:name="Medium Shading 2 Accent 1" w:uiPriority="64"/>
+    <w:lsdException w:name="Medium List 1 Accent 1" w:uiPriority="65"/>
+    <w:lsdException w:name="Revision" w:semiHidden="1"/>
+    <w:lsdException w:name="List Paragraph" w:uiPriority="34" w:qFormat="1"/>
+    <w:lsdException w:name="Quote" w:uiPriority="29" w:qFormat="1"/>
+    <w:lsdException w:name="Intense Quote" w:uiPriority="30" w:qFormat="1"/>
+    <w:lsdException w:name="Medium List 2 Accent 1" w:uiPriority="66"/>
+    <w:lsdException w:name="Medium Grid 1 Accent 1" w:uiPriority="67"/>
+    <w:lsdException w:name="Medium Grid 2 Accent 1" w:uiPriority="68"/>
+    <w:lsdException w:name="Medium Grid 3 Accent 1" w:uiPriority="69"/>
+    <w:lsdException w:name="Dark List Accent 1" w:uiPriority="70"/>
+    <w:lsdException w:name="Colorful Shading Accent 1" w:uiPriority="71"/>
+    <w:lsdException w:name="Colorful List Accent 1" w:uiPriority="72"/>
+    <w:lsdException w:name="Colorful Grid Accent 1" w:uiPriority="73"/>
+    <w:lsdException w:name="Light Shading Accent 2" w:uiPriority="60"/>
+    <w:lsdException w:name="Light List Accent 2" w:uiPriority="61"/>
+    <w:lsdException w:name="Light Grid Accent 2" w:uiPriority="62"/>
+    <w:lsdException w:name="Medium Shading 1 Accent 2" w:uiPriority="63"/>
+    <w:lsdException w:name="Medium Shading 2 Accent 2" w:uiPriority="64"/>
+    <w:lsdException w:name="Medium List 1 Accent 2" w:uiPriority="65"/>
+    <w:lsdException w:name="Medium List 2 Accent 2" w:uiPriority="66"/>
+    <w:lsdException w:name="Medium Grid 1 Accent 2" w:uiPriority="67"/>
+    <w:lsdException w:name="Medium Grid 2 Accent 2" w:uiPriority="68"/>
+    <w:lsdException w:name="Medium Grid 3 Accent 2" w:uiPriority="69"/>
+    <w:lsdException w:name="Dark List Accent 2" w:uiPriority="70"/>
+    <w:lsdException w:name="Colorful Shading Accent 2" w:uiPriority="71"/>
+    <w:lsdException w:name="Colorful List Accent 2" w:uiPriority="72"/>
+    <w:lsdException w:name="Colorful Grid Accent 2" w:uiPriority="73"/>
+    <w:lsdException w:name="Light Shading Accent 3" w:uiPriority="60"/>
+    <w:lsdException w:name="Light List Accent 3" w:uiPriority="61"/>
+    <w:lsdException w:name="Light Grid Accent 3" w:uiPriority="62"/>
+    <w:lsdException w:name="Medium Shading 1 Accent 3" w:uiPriority="63"/>
+    <w:lsdException w:name="Medium Shading 2 Accent 3" w:uiPriority="64"/>
+    <w:lsdException w:name="Medium List 1 Accent 3" w:uiPriority="65"/>
+    <w:lsdException w:name="Medium List 2 Accent 3" w:uiPriority="66"/>
+    <w:lsdException w:name="Medium Grid 1 Accent 3" w:uiPriority="67"/>
+    <w:lsdException w:name="Medium Grid 2 Accent 3" w:uiPriority="68"/>
+    <w:lsdException w:name="Medium Grid 3 Accent 3" w:uiPriority="69"/>
+    <w:lsdException w:name="Dark List Accent 3" w:uiPriority="70"/>
+    <w:lsdException w:name="Colorful Shading Accent 3" w:uiPriority="71"/>
+    <w:lsdException w:name="Colorful List Accent 3" w:uiPriority="72"/>
+    <w:lsdException w:name="Colorful Grid Accent 3" w:uiPriority="73"/>
+    <w:lsdException w:name="Light Shading Accent 4" w:uiPriority="60"/>
+    <w:lsdException w:name="Light List Accent 4" w:uiPriority="61"/>
+    <w:lsdException w:name="Light Grid Accent 4" w:uiPriority="62"/>
+    <w:lsdException w:name="Medium Shading 1 Accent 4" w:uiPriority="63"/>
+    <w:lsdException w:name="Medium Shading 2 Accent 4" w:uiPriority="64"/>
+    <w:lsdException w:name="Medium List 1 Accent 4" w:uiPriority="65"/>
+    <w:lsdException w:name="Medium List 2 Accent 4" w:uiPriority="66"/>
+    <w:lsdException w:name="Medium Grid 1 Accent 4" w:uiPriority="67"/>
+    <w:lsdException w:name="Medium Grid 2 Accent 4" w:uiPriority="68"/>
+    <w:lsdException w:name="Medium Grid 3 Accent 4" w:uiPriority="69"/>
+    <w:lsdException w:name="Dark List Accent 4" w:uiPriority="70"/>
+    <w:lsdException w:name="Colorful Shading Accent 4" w:uiPriority="71"/>
+    <w:lsdException w:name="Colorful List Accent 4" w:uiPriority="72"/>
+    <w:lsdException w:name="Colorful Grid Accent 4" w:uiPriority="73"/>
+    <w:lsdException w:name="Light Shading Accent 5" w:uiPriority="60"/>
+    <w:lsdException w:name="Light List Accent 5" w:uiPriority="61"/>
+    <w:lsdException w:name="Light Grid Accent 5" w:uiPriority="62"/>
+    <w:lsdException w:name="Medium Shading 1 Accent 5" w:uiPriority="63"/>
+    <w:lsdException w:name="Medium Shading 2 Accent 5" w:uiPriority="64"/>
+    <w:lsdException w:name="Medium List 1 Accent 5" w:uiPriority="65"/>
+    <w:lsdException w:name="Medium List 2 Accent 5" w:uiPriority="66"/>
+    <w:lsdException w:name="Medium Grid 1 Accent 5" w:uiPriority="67"/>
+    <w:lsdException w:name="Medium Grid 2 Accent 5" w:uiPriority="68"/>
+    <w:lsdException w:name="Medium Grid 3 Accent 5" w:uiPriority="69"/>
+    <w:lsdException w:name="Dark List Accent 5" w:uiPriority="70"/>
+    <w:lsdException w:name="Colorful Shading Accent 5" w:uiPriority="71"/>
+    <w:lsdException w:name="Colorful List Accent 5" w:uiPriority="72"/>
+    <w:lsdException w:name="Colorful Grid Accent 5" w:uiPriority="73"/>
+    <w:lsdException w:name="Light Shading Accent 6" w:uiPriority="60"/>
+    <w:lsdException w:name="Light List Accent 6" w:uiPriority="61"/>
+    <w:lsdException w:name="Light Grid Accent 6" w:uiPriority="62"/>
+    <w:lsdException w:name="Medium Shading 1 Accent 6" w:uiPriority="63"/>
+    <w:lsdException w:name="Medium Shading 2 Accent 6" w:uiPriority="64"/>
+    <w:lsdException w:name="Medium List 1 Accent 6" w:uiPriority="65"/>
+    <w:lsdException w:name="Medium List 2 Accent 6" w:uiPriority="66"/>
+    <w:lsdException w:name="Medium Grid 1 Accent 6" w:uiPriority="67"/>
+    <w:lsdException w:name="Medium Grid 2 Accent 6" w:uiPriority="68"/>
+    <w:lsdException w:name="Medium Grid 3 Accent 6" w:uiPriority="69"/>
+    <w:lsdException w:name="Dark List Accent 6" w:uiPriority="70"/>
+    <w:lsdException w:name="Colorful Shading Accent 6" w:uiPriority="71"/>
+    <w:lsdException w:name="Colorful List Accent 6" w:uiPriority="72"/>
+    <w:lsdException w:name="Colorful Grid Accent 6" w:uiPriority="73"/>
+    <w:lsdException w:name="Subtle Emphasis" w:uiPriority="19" w:qFormat="1"/>
+    <w:lsdException w:name="Intense Emphasis" w:uiPriority="21" w:qFormat="1"/>
+    <w:lsdException w:name="Subtle Reference" w:uiPriority="31" w:qFormat="1"/>
+    <w:lsdException w:name="Intense Reference" w:uiPriority="32" w:qFormat="1"/>
+    <w:lsdException w:name="Book Title" w:uiPriority="33" w:qFormat="1"/>
+    <w:lsdException w:name="Bibliography" w:semiHidden="1" w:uiPriority="37" w:unhideWhenUsed="1"/>
+    <w:lsdException w:name="TOC Heading" w:semiHidden="1" w:uiPriority="39" w:unhideWhenUsed="1" w:qFormat="1"/>
+    <w:lsdException w:name="Plain Table 1" w:uiPriority="41"/>
+    <w:lsdException w:name="Plain Table 2" w:uiPriority="42"/>
+    <w:lsdException w:name="Plain Table 3" w:uiPriority="43"/>
+    <w:lsdException w:name="Plain Table 4" w:uiPriority="44"/>
+    <w:lsdException w:name="Plain Table 5" w:uiPriority="45"/>
+    <w:lsdException w:name="Grid Table Light" w:uiPriority="40"/>
+    <w:lsdException w:name="Grid Table 1 Light" w:uiPriority="46"/>
+    <w:lsdException w:name="Grid Table 2" w:uiPriority="47"/>
+    <w:lsdException w:name="Grid Table 3" w:uiPriority="48"/>
+    <w:lsdException w:name="Grid Table 4" w:uiPriority="49"/>
+    <w:lsdException w:name="Grid Table 5 Dark" w:uiPriority="50"/>
+    <w:lsdException w:name="Grid Table 6 Colorful" w:uiPriority="51"/>
+    <w:lsdException w:name="Grid Table 7 Colorful" w:uiPriority="52"/>
+    <w:lsdException w:name="Grid Table 1 Light Accent 1" w:uiPriority="46"/>
+    <w:lsdException w:name="Grid Table 2 Accent 1" w:uiPriority="47"/>
+    <w:lsdException w:name="Grid Table 3 Accent 1" w:uiPriority="48"/>
+    <w:lsdException w:name="Grid Table 4 Accent 1" w:uiPriority="49"/>
+    <w:lsdException w:name="Grid Table 5 Dark Accent 1" w:uiPriority="50"/>
+    <w:lsdException w:name="Grid Table 6 Colorful Accent 1" w:uiPriority="51"/>
+    <w:lsdException w:name="Grid Table 7 Colorful Accent 1" w:uiPriority="52"/>
+    <w:lsdException w:name="Grid Table 1 Light Accent 2" w:uiPriority="46"/>
+    <w:lsdException w:name="Grid Table 2 Accent 2" w:uiPriority="47"/>
+    <w:lsdException w:name="Grid Table 3 Accent 2" w:uiPriority="48"/>
+    <w:lsdException w:name="Grid Table 4 Accent 2" w:uiPriority="49"/>
+    <w:lsdException w:name="Grid Table 5 Dark Accent 2" w:uiPriority="50"/>
+    <w:lsdException w:name="Grid Table 6 Colorful Accent 2" w:uiPriority="51"/>
+    <w:lsdException w:name="Grid Table 7 Colorful Accent 2" w:uiPriority="52"/>
+    <w:lsdException w:name="Grid Table 1 Light Accent 3" w:uiPriority="46"/>
+    <w:lsdException w:name="Grid Table 2 Accent 3" w:uiPriority="47"/>
+    <w:lsdException w:name="Grid Table 3 Accent 3" w:uiPriority="48"/>
+    <w:lsdException w:name="Grid Table 4 Accent 3" w:uiPriority="49"/>
+    <w:lsdException w:name="Grid Table 5 Dark Accent 3" w:uiPriority="50"/>
+    <w:lsdException w:name="Grid Table 6 Colorful Accent 3" w:uiPriority="51"/>
+    <w:lsdException w:name="Grid Table 7 Colorful Accent 3" w:uiPriority="52"/>
+    <w:lsdException w:name="Grid Table 1 Light Accent 4" w:uiPriority="46"/>
+    <w:lsdException w:name="Grid Table 2 Accent 4" w:uiPriority="47"/>
+    <w:lsdException w:name="Grid Table 3 Accent 4" w:uiPriority="48"/>
+    <w:lsdException w:name="Grid Table 4 Accent 4" w:uiPriority="49"/>
+    <w:lsdException w:name="Grid Table 5 Dark Accent 4" w:uiPriority="50"/>
+    <w:lsdException w:name="Grid Table 6 Colorful Accent 4" w:uiPriority="51"/>
+    <w:lsdException w:name="Grid Table 7 Colorful Accent 4" w:uiPriority="52"/>
+    <w:lsdException w:name="Grid Table 1 Light Accent 5" w:uiPriority="46"/>
+    <w:lsdException w:name="Grid Table 2 Accent 5" w:uiPriority="47"/>
+    <w:lsdException w:name="Grid Table 3 Accent 5" w:uiPriority="48"/>
+    <w:lsdException w:name="Grid Table 4 Accent 5" w:uiPriority="49"/>
+    <w:lsdException w:name="Grid Table 5 Dark Accent 5" w:uiPriority="50"/>
+    <w:lsdException w:name="Grid Table 6 Colorful Accent 5" w:uiPriority="51"/>
+    <w:lsdException w:name="Grid Table 7 Colorful Accent 5" w:uiPriority="52"/>
+    <w:lsdException w:name="Grid Table 1 Light Accent 6" w:uiPriority="46"/>
+    <w:lsdException w:name="Grid Table 2 Accent 6" w:uiPriority="47"/>
+    <w:lsdException w:name="Grid Table 3 Accent 6" w:uiPriority="48"/>
+    <w:lsdException w:name="Grid Table 4 Accent 6" w:uiPriority="49"/>
+    <w:lsdException w:name="Grid Table 5 Dark Accent 6" w:uiPriority="50"/>
+    <w:lsdException w:name="Grid Table 6 Colorful Accent 6" w:uiPriority="51"/>
+    <w:lsdException w:name="Grid Table 7 Colorful Accent 6" w:uiPriority="52"/>
+    <w:lsdException w:name="List Table 1 Light" w:uiPriority="46"/>
+    <w:lsdException w:name="List Table 2" w:uiPriority="47"/>
+    <w:lsdException w:name="List Table 3" w:uiPriority="48"/>
+    <w:lsdException w:name="List Table 4" w:uiPriority="49"/>
+    <w:lsdException w:name="List Table 5 Dark" w:uiPriority="50"/>
+    <w:lsdException w:name="List Table 6 Colorful" w:uiPriority="51"/>
+    <w:lsdException w:name="List Table 7 Colorful" w:uiPriority="52"/>
+    <w:lsdException w:name="List Table 1 Light Accent 1" w:uiPriority="46"/>
+    <w:lsdException w:name="List Table 2 Accent 1" w:uiPriority="47"/>
+    <w:lsdException w:name="List Table 3 Accent 1" w:uiPriority="48"/>
+    <w:lsdException w:name="List Table 4 Accent 1" w:uiPriority="49"/>
+    <w:lsdException w:name="List Table 5 Dark Accent 1" w:uiPriority="50"/>
+    <w:lsdException w:name="List Table 6 Colorful Accent 1" w:uiPriority="51"/>
+    <w:lsdException w:name="List Table 7 Colorful Accent 1" w:uiPriority="52"/>
+    <w:lsdException w:name="List Table 1 Light Accent 2" w:uiPriority="46"/>
+    <w:lsdException w:name="List Table 2 Accent 2" w:uiPriority="47"/>
+    <w:lsdException w:name="List Table 3 Accent 2" w:uiPriority="48"/>
+    <w:lsdException w:name="List Table 4 Accent 2" w:uiPriority="49"/>
+    <w:lsdException w:name="List Table 5 Dark Accent 2" w:uiPriority="50"/>
+    <w:lsdException w:name="List Table 6 Colorful Accent 2" w:uiPriority="51"/>
+    <w:lsdException w:name="List Table 7 Colorful Accent 2" w:uiPriority="52"/>
+    <w:lsdException w:name="List Table 1 Light Accent 3" w:uiPriority="46"/>
+    <w:lsdException w:name="List Table 2 Accent 3" w:uiPriority="47"/>
+    <w:lsdException w:name="List Table 3 Accent 3" w:uiPriority="48"/>
+    <w:lsdException w:name="List Table 4 Accent 3" w:uiPriority="49"/>
+    <w:lsdException w:name="List Table 5 Dark Accent 3" w:uiPriority="50"/>
+    <w:lsdException w:name="List Table 6 Colorful Accent 3" w:uiPriority="51"/>
+    <w:lsdException w:name="List Table 7 Colorful Accent 3" w:uiPriority="52"/>
+    <w:lsdException w:name="List Table 1 Light Accent 4" w:uiPriority="46"/>
+    <w:lsdException w:name="List Table 2 Accent 4" w:uiPriority="47"/>
+    <w:lsdException w:name="List Table 3 Accent 4" w:uiPriority="48"/>
+    <w:lsdException w:name="List Table 4 Accent 4" w:uiPriority="49"/>
+    <w:lsdException w:name="List Table 5 Dark Accent 4" w:uiPriority="50"/>
+    <w:lsdException w:name="List Table 6 Colorful Accent 4" w:uiPriority="51"/>
+    <w:lsdException w:name="List Table 7 Colorful Accent 4" w:uiPriority="52"/>
+    <w:lsdException w:name="List Table 1 Light Accent 5" w:uiPriority="46"/>
+    <w:lsdException w:name="List Table 2 Accent 5" w:uiPriority="47"/>
+    <w:lsdException w:name="List Table 3 Accent 5" w:uiPriority="48"/>
+    <w:lsdException w:name="List Table 4 Accent 5" w:uiPriority="49"/>
+    <w:lsdException w:name="List Table 5 Dark Accent 5" w:uiPriority="50"/>
+    <w:lsdException w:name="List Table 6 Colorful Accent 5" w:uiPriority="51"/>
+    <w:lsdException w:name="List Table 7 Colorful Accent 5" w:uiPriority="52"/>
+    <w:lsdException w:name="List Table 1 Light Accent 6" w:uiPriority="46"/>
+    <w:lsdException w:name="List Table 2 Accent 6" w:uiPriority="47"/>
+    <w:lsdException w:name="List Table 3 Accent 6" w:uiPriority="48"/>
+    <w:lsdException w:name="List Table 4 Accent 6" w:uiPriority="49"/>
+    <w:lsdException w:name="List Table 5 Dark Accent 6" w:uiPriority="50"/>
+    <w:lsdException w:name="List Table 6 Colorful Accent 6" w:uiPriority="51"/>
+    <w:lsdException w:name="List Table 7 Colorful Accent 6" w:uiPriority="52"/>
+  </w:latentStyles>
+  <w:style w:type="paragraph" w:default="1" w:styleId="Normal">
+    <w:name w:val="Normal"/>
+    <w:qFormat/>
+  </w:style>
+  <w:style w:type="character" w:default="1" w:styleId="DefaultParagraphFont">
+    <w:name w:val="Default Paragraph Font"/>
+    <w:uiPriority w:val="1"/>
+    <w:semiHidden/>
+    <w:unhideWhenUsed/>
+  </w:style>
+  <w:style w:type="table" w:default="1" w:styleId="TableNormal">
+    <w:name w:val="Normal Table"/>
+    <w:uiPriority w:val="99"/>
+    <w:semiHidden/>
+    <w:unhideWhenUsed/>
+    <w:tblPr>
+      <w:tblInd w:w="0" w:type="dxa"/>
+      <w:tblCellMar>
+        <w:top w:w="0" w:type="dxa"/>
+        <w:left w:w="108" w:type="dxa"/>
+        <w:bottom w:w="0" w:type="dxa"/>
+        <w:right w:w="108" w:type="dxa"/>
+      </w:tblCellMar>
+    </w:tblPr>
+  </w:style>
+  <w:style w:type="numbering" w:default="1" w:styleId="NoList">
+    <w:name w:val="No List"/>
+    <w:uiPriority w:val="99"/>
+    <w:semiHidden/>
+    <w:unhideWhenUsed/>
+  </w:style>
+  <w:style w:type="character" w:styleId="PlaceholderText">
+    <w:name w:val="Placeholder Text"/>
+    <w:basedOn w:val="DefaultParagraphFont"/>
+    <w:uiPriority w:val="99"/>
+    <w:semiHidden/>
+    <w:rsid w:val="00394309"/>
+    <w:rPr>
+      <w:color w:val="808080"/>
+    </w:rPr>
+  </w:style>
+</w:styles>
+</file>
+
+<file path=word/glossary/webSettings.xml><?xml version="1.0" encoding="utf-8"?>
+<w:webSettings xmlns:mc="http://schemas.openxmlformats.org/markup-compatibility/2006" xmlns:r="http://schemas.openxmlformats.org/officeDocument/2006/relationships" xmlns:w="http://schemas.openxmlformats.org/wordprocessingml/2006/main" xmlns:w14="http://schemas.microsoft.com/office/word/2010/wordml" xmlns:w15="http://schemas.microsoft.com/office/word/2012/wordml" xmlns:w16se="http://schemas.microsoft.com/office/word/2015/wordml/symex" mc:Ignorable="w14 w15 w16se">
+  <w:optimizeForBrowser/>
+  <w:allowPNG/>
+</w:webSettings>
+</file>
+
 <file path=word/theme/theme1.xml><?xml version="1.0" encoding="utf-8"?>
 <a:theme xmlns:a="http://schemas.openxmlformats.org/drawingml/2006/main" name="Office Theme">
   <a:themeElements>
@@ -26746,7 +28601,7 @@
 </file>
 
 <file path=customXml/itemProps1.xml><?xml version="1.0" encoding="utf-8"?>
-<ds:datastoreItem xmlns:ds="http://schemas.openxmlformats.org/officeDocument/2006/customXml" ds:itemID="{7FD17014-3E0A-49BC-B41D-3604A81C0095}">
+<ds:datastoreItem xmlns:ds="http://schemas.openxmlformats.org/officeDocument/2006/customXml" ds:itemID="{6C128325-2E6A-421A-9E6E-587ECBA57DD5}">
   <ds:schemaRefs>
     <ds:schemaRef ds:uri="http://schemas.openxmlformats.org/officeDocument/2006/bibliography"/>
   </ds:schemaRefs>

</xml_diff>